<commit_message>
mematikan tongam dari dunia
</commit_message>
<xml_diff>
--- a/FM_UTS_Agile.docx
+++ b/FM_UTS_Agile.docx
@@ -226,9 +226,8 @@
           <w:sz w:val="36"/>
           <w:szCs w:val="36"/>
         </w:rPr>
-        <w:t xml:space="preserve"> </w:t>
+        <w:t xml:space="preserve"> FM</w:t>
       </w:r>
-      <w:proofErr w:type="gramStart"/>
       <w:r>
         <w:rPr>
           <w:rFonts w:ascii="Times New Roman" w:hAnsi="Times New Roman" w:cs="Times New Roman"/>
@@ -237,19 +236,8 @@
           <w:sz w:val="36"/>
           <w:szCs w:val="36"/>
         </w:rPr>
-        <w:t>FM</w:t>
-      </w:r>
-      <w:r>
-        <w:rPr>
-          <w:rFonts w:ascii="Times New Roman" w:hAnsi="Times New Roman" w:cs="Times New Roman"/>
-          <w:b/>
-          <w:color w:val="374151"/>
-          <w:sz w:val="36"/>
-          <w:szCs w:val="36"/>
-        </w:rPr>
         <w:t xml:space="preserve"> :</w:t>
       </w:r>
-      <w:proofErr w:type="gramEnd"/>
     </w:p>
     <w:p>
       <w:pPr>
@@ -284,41 +272,6 @@
           <w:szCs w:val="24"/>
         </w:rPr>
         <w:t>AYU ARMA PRAJA</w:t>
-      </w:r>
-    </w:p>
-    <w:p>
-      <w:pPr>
-        <w:pStyle w:val="ListParagraph"/>
-        <w:spacing w:line="600" w:lineRule="auto"/>
-        <w:ind w:left="2552"/>
-        <w:jc w:val="both"/>
-        <w:rPr>
-          <w:rFonts w:ascii="Times New Roman" w:hAnsi="Times New Roman" w:cs="Times New Roman"/>
-          <w:bCs/>
-          <w:color w:val="374151"/>
-          <w:sz w:val="24"/>
-          <w:szCs w:val="24"/>
-        </w:rPr>
-      </w:pPr>
-      <w:r>
-        <w:rPr>
-          <w:rFonts w:ascii="Times New Roman" w:hAnsi="Times New Roman" w:cs="Times New Roman"/>
-          <w:bCs/>
-          <w:color w:val="374151"/>
-          <w:sz w:val="24"/>
-          <w:szCs w:val="24"/>
-        </w:rPr>
-        <w:t>211112727 – T</w:t>
-      </w:r>
-      <w:r>
-        <w:rPr>
-          <w:rFonts w:ascii="Times New Roman" w:hAnsi="Times New Roman" w:cs="Times New Roman"/>
-          <w:bCs/>
-          <w:color w:val="374151"/>
-          <w:sz w:val="24"/>
-          <w:szCs w:val="24"/>
-        </w:rPr>
-        <w:t>ONGAM S. P. LUBIS</w:t>
       </w:r>
     </w:p>
     <w:p>
@@ -495,6 +448,7 @@
           <w:szCs w:val="48"/>
           <w:lang w:eastAsia="en-ID"/>
         </w:rPr>
+        <w:lastRenderedPageBreak/>
         <w:t>L</w:t>
       </w:r>
       <w:r>
@@ -566,7 +520,6 @@
           <w:sz w:val="40"/>
           <w:szCs w:val="40"/>
         </w:rPr>
-        <w:lastRenderedPageBreak/>
         <w:t>PRODUCT BACKLOG REPORT</w:t>
       </w:r>
     </w:p>
@@ -1320,7 +1273,6 @@
           <w:sz w:val="40"/>
           <w:szCs w:val="40"/>
         </w:rPr>
-        <w:lastRenderedPageBreak/>
         <w:t>SPRINT GOALS</w:t>
       </w:r>
     </w:p>
@@ -1368,6 +1320,7 @@
                 <w:sz w:val="24"/>
                 <w:szCs w:val="24"/>
               </w:rPr>
+              <w:lastRenderedPageBreak/>
               <w:t>SPRINT</w:t>
             </w:r>
           </w:p>
@@ -1718,7 +1671,6 @@
           <w:sz w:val="40"/>
           <w:szCs w:val="40"/>
         </w:rPr>
-        <w:lastRenderedPageBreak/>
         <w:t>SPRINT BACKLOG REPORT</w:t>
       </w:r>
     </w:p>
@@ -1769,6 +1721,7 @@
                 <w:sz w:val="24"/>
                 <w:szCs w:val="24"/>
               </w:rPr>
+              <w:lastRenderedPageBreak/>
               <w:t>S.N</w:t>
             </w:r>
             <w:r>
@@ -3336,7 +3289,6 @@
           <w:sz w:val="36"/>
           <w:szCs w:val="36"/>
         </w:rPr>
-        <w:lastRenderedPageBreak/>
         <w:t>Screenshot Trello</w:t>
       </w:r>
     </w:p>

</xml_diff>

<commit_message>
Merevisi Tabel Product Backlog dan Mengisi Table Sprint Goals
</commit_message>
<xml_diff>
--- a/FM_UTS_Agile.docx
+++ b/FM_UTS_Agile.docx
@@ -3405,23 +3405,6 @@
     <w:p/>
     <w:p/>
     <w:p/>
-    <w:p/>
-    <w:p/>
-    <w:p/>
-    <w:p/>
-    <w:p/>
-    <w:p/>
-    <w:p/>
-    <w:p/>
-    <w:p/>
-    <w:p/>
-    <w:p/>
-    <w:p/>
-    <w:p/>
-    <w:p/>
-    <w:p/>
-    <w:p/>
-    <w:p/>
     <w:p>
       <w:pPr>
         <w:spacing w:line="360" w:lineRule="auto"/>
@@ -3438,19 +3421,9 @@
           <w:sz w:val="40"/>
           <w:szCs w:val="40"/>
         </w:rPr>
+        <w:lastRenderedPageBreak/>
         <w:t>PRODUCT BACKLOG REPORT</w:t>
       </w:r>
-    </w:p>
-    <w:p>
-      <w:pPr>
-        <w:spacing w:line="360" w:lineRule="auto"/>
-        <w:jc w:val="center"/>
-        <w:rPr>
-          <w:rFonts w:ascii="Times New Roman" w:hAnsi="Times New Roman" w:cs="Times New Roman"/>
-          <w:sz w:val="40"/>
-          <w:szCs w:val="40"/>
-        </w:rPr>
-      </w:pPr>
     </w:p>
     <w:tbl>
       <w:tblPr>
@@ -3472,7 +3445,7 @@
         </w:trPr>
         <w:tc>
           <w:tcPr>
-            <w:tcW w:w="531" w:type="dxa"/>
+            <w:tcW w:w="527" w:type="dxa"/>
             <w:tcBorders>
               <w:top w:val="single" w:sz="4" w:space="0" w:color="auto"/>
               <w:left w:val="single" w:sz="4" w:space="0" w:color="auto"/>
@@ -3504,7 +3477,7 @@
         </w:tc>
         <w:tc>
           <w:tcPr>
-            <w:tcW w:w="1320" w:type="dxa"/>
+            <w:tcW w:w="1426" w:type="dxa"/>
             <w:tcBorders>
               <w:top w:val="single" w:sz="4" w:space="0" w:color="auto"/>
               <w:left w:val="single" w:sz="4" w:space="0" w:color="auto"/>
@@ -3536,7 +3509,7 @@
         </w:tc>
         <w:tc>
           <w:tcPr>
-            <w:tcW w:w="1980" w:type="dxa"/>
+            <w:tcW w:w="1942" w:type="dxa"/>
             <w:tcBorders>
               <w:top w:val="single" w:sz="4" w:space="0" w:color="auto"/>
               <w:left w:val="single" w:sz="4" w:space="0" w:color="auto"/>
@@ -3568,7 +3541,7 @@
         </w:tc>
         <w:tc>
           <w:tcPr>
-            <w:tcW w:w="1778" w:type="dxa"/>
+            <w:tcW w:w="1764" w:type="dxa"/>
             <w:tcBorders>
               <w:top w:val="single" w:sz="4" w:space="0" w:color="auto"/>
               <w:left w:val="single" w:sz="4" w:space="0" w:color="auto"/>
@@ -3600,7 +3573,7 @@
         </w:tc>
         <w:tc>
           <w:tcPr>
-            <w:tcW w:w="1729" w:type="dxa"/>
+            <w:tcW w:w="1695" w:type="dxa"/>
             <w:tcBorders>
               <w:top w:val="single" w:sz="4" w:space="0" w:color="auto"/>
               <w:left w:val="single" w:sz="4" w:space="0" w:color="auto"/>
@@ -3632,7 +3605,7 @@
         </w:tc>
         <w:tc>
           <w:tcPr>
-            <w:tcW w:w="1904" w:type="dxa"/>
+            <w:tcW w:w="1888" w:type="dxa"/>
             <w:tcBorders>
               <w:top w:val="single" w:sz="4" w:space="0" w:color="auto"/>
               <w:left w:val="single" w:sz="4" w:space="0" w:color="auto"/>
@@ -3666,7 +3639,7 @@
       <w:tr>
         <w:tc>
           <w:tcPr>
-            <w:tcW w:w="531" w:type="dxa"/>
+            <w:tcW w:w="527" w:type="dxa"/>
             <w:tcBorders>
               <w:top w:val="single" w:sz="4" w:space="0" w:color="auto"/>
               <w:left w:val="single" w:sz="4" w:space="0" w:color="auto"/>
@@ -3695,7 +3668,7 @@
         </w:tc>
         <w:tc>
           <w:tcPr>
-            <w:tcW w:w="1320" w:type="dxa"/>
+            <w:tcW w:w="1426" w:type="dxa"/>
             <w:tcBorders>
               <w:top w:val="single" w:sz="4" w:space="0" w:color="auto"/>
               <w:left w:val="single" w:sz="4" w:space="0" w:color="auto"/>
@@ -3722,7 +3695,7 @@
         </w:tc>
         <w:tc>
           <w:tcPr>
-            <w:tcW w:w="1980" w:type="dxa"/>
+            <w:tcW w:w="1942" w:type="dxa"/>
             <w:tcBorders>
               <w:top w:val="single" w:sz="4" w:space="0" w:color="auto"/>
               <w:left w:val="single" w:sz="4" w:space="0" w:color="auto"/>
@@ -3734,6 +3707,7 @@
           <w:p>
             <w:pPr>
               <w:spacing w:line="276" w:lineRule="auto"/>
+              <w:jc w:val="both"/>
               <w:rPr>
                 <w:rFonts w:ascii="Times New Roman" w:hAnsi="Times New Roman" w:cs="Times New Roman"/>
               </w:rPr>
@@ -3826,7 +3800,7 @@
         </w:tc>
         <w:tc>
           <w:tcPr>
-            <w:tcW w:w="1778" w:type="dxa"/>
+            <w:tcW w:w="1764" w:type="dxa"/>
             <w:tcBorders>
               <w:top w:val="single" w:sz="4" w:space="0" w:color="auto"/>
               <w:left w:val="single" w:sz="4" w:space="0" w:color="auto"/>
@@ -3838,6 +3812,7 @@
           <w:p>
             <w:pPr>
               <w:spacing w:line="276" w:lineRule="auto"/>
+              <w:jc w:val="both"/>
               <w:rPr>
                 <w:rFonts w:ascii="Times New Roman" w:hAnsi="Times New Roman" w:cs="Times New Roman"/>
               </w:rPr>
@@ -4000,7 +3975,7 @@
         </w:tc>
         <w:tc>
           <w:tcPr>
-            <w:tcW w:w="1729" w:type="dxa"/>
+            <w:tcW w:w="1695" w:type="dxa"/>
             <w:tcBorders>
               <w:top w:val="single" w:sz="4" w:space="0" w:color="auto"/>
               <w:left w:val="single" w:sz="4" w:space="0" w:color="auto"/>
@@ -4028,7 +4003,7 @@
         </w:tc>
         <w:tc>
           <w:tcPr>
-            <w:tcW w:w="1904" w:type="dxa"/>
+            <w:tcW w:w="1888" w:type="dxa"/>
             <w:tcBorders>
               <w:top w:val="single" w:sz="4" w:space="0" w:color="auto"/>
               <w:left w:val="single" w:sz="4" w:space="0" w:color="auto"/>
@@ -4057,7 +4032,7 @@
       <w:tr>
         <w:tc>
           <w:tcPr>
-            <w:tcW w:w="531" w:type="dxa"/>
+            <w:tcW w:w="527" w:type="dxa"/>
             <w:tcBorders>
               <w:top w:val="single" w:sz="4" w:space="0" w:color="auto"/>
               <w:left w:val="single" w:sz="4" w:space="0" w:color="auto"/>
@@ -4086,7 +4061,7 @@
         </w:tc>
         <w:tc>
           <w:tcPr>
-            <w:tcW w:w="1320" w:type="dxa"/>
+            <w:tcW w:w="1426" w:type="dxa"/>
             <w:tcBorders>
               <w:top w:val="single" w:sz="4" w:space="0" w:color="auto"/>
               <w:left w:val="single" w:sz="4" w:space="0" w:color="auto"/>
@@ -4113,7 +4088,7 @@
         </w:tc>
         <w:tc>
           <w:tcPr>
-            <w:tcW w:w="1980" w:type="dxa"/>
+            <w:tcW w:w="1942" w:type="dxa"/>
             <w:tcBorders>
               <w:top w:val="single" w:sz="4" w:space="0" w:color="auto"/>
               <w:left w:val="single" w:sz="4" w:space="0" w:color="auto"/>
@@ -4125,6 +4100,7 @@
           <w:p>
             <w:pPr>
               <w:spacing w:line="276" w:lineRule="auto"/>
+              <w:jc w:val="both"/>
               <w:rPr>
                 <w:rFonts w:ascii="Times New Roman" w:hAnsi="Times New Roman" w:cs="Times New Roman"/>
               </w:rPr>
@@ -4197,7 +4173,7 @@
         </w:tc>
         <w:tc>
           <w:tcPr>
-            <w:tcW w:w="1778" w:type="dxa"/>
+            <w:tcW w:w="1764" w:type="dxa"/>
             <w:tcBorders>
               <w:top w:val="single" w:sz="4" w:space="0" w:color="auto"/>
               <w:left w:val="single" w:sz="4" w:space="0" w:color="auto"/>
@@ -4209,6 +4185,7 @@
           <w:p>
             <w:pPr>
               <w:spacing w:line="276" w:lineRule="auto"/>
+              <w:jc w:val="both"/>
               <w:rPr>
                 <w:rFonts w:ascii="Times New Roman" w:hAnsi="Times New Roman" w:cs="Times New Roman"/>
               </w:rPr>
@@ -4330,7 +4307,6 @@
               <w:rPr>
                 <w:rFonts w:ascii="Times New Roman" w:hAnsi="Times New Roman" w:cs="Times New Roman"/>
               </w:rPr>
-              <w:lastRenderedPageBreak/>
               <w:t>informasi</w:t>
             </w:r>
             <w:proofErr w:type="spellEnd"/>
@@ -4372,7 +4348,7 @@
         </w:tc>
         <w:tc>
           <w:tcPr>
-            <w:tcW w:w="1729" w:type="dxa"/>
+            <w:tcW w:w="1695" w:type="dxa"/>
             <w:tcBorders>
               <w:top w:val="single" w:sz="4" w:space="0" w:color="auto"/>
               <w:left w:val="single" w:sz="4" w:space="0" w:color="auto"/>
@@ -4394,14 +4370,13 @@
               <w:rPr>
                 <w:rFonts w:ascii="Times New Roman" w:hAnsi="Times New Roman" w:cs="Times New Roman"/>
               </w:rPr>
-              <w:lastRenderedPageBreak/>
               <w:t>Medium</w:t>
             </w:r>
           </w:p>
         </w:tc>
         <w:tc>
           <w:tcPr>
-            <w:tcW w:w="1904" w:type="dxa"/>
+            <w:tcW w:w="1888" w:type="dxa"/>
             <w:tcBorders>
               <w:top w:val="single" w:sz="4" w:space="0" w:color="auto"/>
               <w:left w:val="single" w:sz="4" w:space="0" w:color="auto"/>
@@ -4430,7 +4405,7 @@
       <w:tr>
         <w:tc>
           <w:tcPr>
-            <w:tcW w:w="531" w:type="dxa"/>
+            <w:tcW w:w="527" w:type="dxa"/>
             <w:tcBorders>
               <w:top w:val="single" w:sz="4" w:space="0" w:color="auto"/>
               <w:left w:val="single" w:sz="4" w:space="0" w:color="auto"/>
@@ -4453,14 +4428,13 @@
                 <w:rFonts w:ascii="Times New Roman" w:hAnsi="Times New Roman" w:cs="Times New Roman"/>
                 <w:b/>
               </w:rPr>
-              <w:lastRenderedPageBreak/>
               <w:t>3</w:t>
             </w:r>
           </w:p>
         </w:tc>
         <w:tc>
           <w:tcPr>
-            <w:tcW w:w="1320" w:type="dxa"/>
+            <w:tcW w:w="1426" w:type="dxa"/>
             <w:tcBorders>
               <w:top w:val="single" w:sz="4" w:space="0" w:color="auto"/>
               <w:left w:val="single" w:sz="4" w:space="0" w:color="auto"/>
@@ -4487,7 +4461,7 @@
         </w:tc>
         <w:tc>
           <w:tcPr>
-            <w:tcW w:w="1980" w:type="dxa"/>
+            <w:tcW w:w="1942" w:type="dxa"/>
             <w:tcBorders>
               <w:top w:val="single" w:sz="4" w:space="0" w:color="auto"/>
               <w:left w:val="single" w:sz="4" w:space="0" w:color="auto"/>
@@ -4499,6 +4473,7 @@
           <w:p>
             <w:pPr>
               <w:spacing w:line="276" w:lineRule="auto"/>
+              <w:jc w:val="both"/>
               <w:rPr>
                 <w:rFonts w:ascii="Times New Roman" w:hAnsi="Times New Roman" w:cs="Times New Roman"/>
               </w:rPr>
@@ -4591,7 +4566,7 @@
         </w:tc>
         <w:tc>
           <w:tcPr>
-            <w:tcW w:w="1778" w:type="dxa"/>
+            <w:tcW w:w="1764" w:type="dxa"/>
             <w:tcBorders>
               <w:top w:val="single" w:sz="4" w:space="0" w:color="auto"/>
               <w:left w:val="single" w:sz="4" w:space="0" w:color="auto"/>
@@ -4603,6 +4578,7 @@
           <w:p>
             <w:pPr>
               <w:spacing w:line="276" w:lineRule="auto"/>
+              <w:jc w:val="both"/>
               <w:rPr>
                 <w:rFonts w:ascii="Times New Roman" w:hAnsi="Times New Roman" w:cs="Times New Roman"/>
               </w:rPr>
@@ -4765,7 +4741,7 @@
         </w:tc>
         <w:tc>
           <w:tcPr>
-            <w:tcW w:w="1729" w:type="dxa"/>
+            <w:tcW w:w="1695" w:type="dxa"/>
             <w:tcBorders>
               <w:top w:val="single" w:sz="4" w:space="0" w:color="auto"/>
               <w:left w:val="single" w:sz="4" w:space="0" w:color="auto"/>
@@ -4793,7 +4769,7 @@
         </w:tc>
         <w:tc>
           <w:tcPr>
-            <w:tcW w:w="1904" w:type="dxa"/>
+            <w:tcW w:w="1888" w:type="dxa"/>
             <w:tcBorders>
               <w:top w:val="single" w:sz="4" w:space="0" w:color="auto"/>
               <w:left w:val="single" w:sz="4" w:space="0" w:color="auto"/>
@@ -4822,7 +4798,7 @@
       <w:tr>
         <w:tc>
           <w:tcPr>
-            <w:tcW w:w="531" w:type="dxa"/>
+            <w:tcW w:w="527" w:type="dxa"/>
             <w:tcBorders>
               <w:top w:val="single" w:sz="4" w:space="0" w:color="auto"/>
               <w:left w:val="single" w:sz="4" w:space="0" w:color="auto"/>
@@ -4851,7 +4827,7 @@
         </w:tc>
         <w:tc>
           <w:tcPr>
-            <w:tcW w:w="1320" w:type="dxa"/>
+            <w:tcW w:w="1426" w:type="dxa"/>
             <w:tcBorders>
               <w:top w:val="single" w:sz="4" w:space="0" w:color="auto"/>
               <w:left w:val="single" w:sz="4" w:space="0" w:color="auto"/>
@@ -4878,7 +4854,7 @@
         </w:tc>
         <w:tc>
           <w:tcPr>
-            <w:tcW w:w="1980" w:type="dxa"/>
+            <w:tcW w:w="1942" w:type="dxa"/>
             <w:tcBorders>
               <w:top w:val="single" w:sz="4" w:space="0" w:color="auto"/>
               <w:left w:val="single" w:sz="4" w:space="0" w:color="auto"/>
@@ -4890,6 +4866,7 @@
           <w:p>
             <w:pPr>
               <w:spacing w:line="276" w:lineRule="auto"/>
+              <w:jc w:val="both"/>
               <w:rPr>
                 <w:rFonts w:ascii="Times New Roman" w:hAnsi="Times New Roman" w:cs="Times New Roman"/>
               </w:rPr>
@@ -4982,7 +4959,7 @@
         </w:tc>
         <w:tc>
           <w:tcPr>
-            <w:tcW w:w="1778" w:type="dxa"/>
+            <w:tcW w:w="1764" w:type="dxa"/>
             <w:tcBorders>
               <w:top w:val="single" w:sz="4" w:space="0" w:color="auto"/>
               <w:left w:val="single" w:sz="4" w:space="0" w:color="auto"/>
@@ -4994,6 +4971,7 @@
           <w:p>
             <w:pPr>
               <w:spacing w:line="276" w:lineRule="auto"/>
+              <w:jc w:val="both"/>
               <w:rPr>
                 <w:rFonts w:ascii="Times New Roman" w:hAnsi="Times New Roman" w:cs="Times New Roman"/>
               </w:rPr>
@@ -5122,7 +5100,7 @@
         </w:tc>
         <w:tc>
           <w:tcPr>
-            <w:tcW w:w="1729" w:type="dxa"/>
+            <w:tcW w:w="1695" w:type="dxa"/>
             <w:tcBorders>
               <w:top w:val="single" w:sz="4" w:space="0" w:color="auto"/>
               <w:left w:val="single" w:sz="4" w:space="0" w:color="auto"/>
@@ -5150,7 +5128,7 @@
         </w:tc>
         <w:tc>
           <w:tcPr>
-            <w:tcW w:w="1904" w:type="dxa"/>
+            <w:tcW w:w="1888" w:type="dxa"/>
             <w:tcBorders>
               <w:top w:val="single" w:sz="4" w:space="0" w:color="auto"/>
               <w:left w:val="single" w:sz="4" w:space="0" w:color="auto"/>
@@ -5179,7 +5157,7 @@
       <w:tr>
         <w:tc>
           <w:tcPr>
-            <w:tcW w:w="531" w:type="dxa"/>
+            <w:tcW w:w="527" w:type="dxa"/>
             <w:tcBorders>
               <w:top w:val="single" w:sz="4" w:space="0" w:color="auto"/>
               <w:left w:val="single" w:sz="4" w:space="0" w:color="auto"/>
@@ -5208,7 +5186,7 @@
         </w:tc>
         <w:tc>
           <w:tcPr>
-            <w:tcW w:w="1320" w:type="dxa"/>
+            <w:tcW w:w="1426" w:type="dxa"/>
             <w:tcBorders>
               <w:top w:val="single" w:sz="4" w:space="0" w:color="auto"/>
               <w:left w:val="single" w:sz="4" w:space="0" w:color="auto"/>
@@ -5235,7 +5213,7 @@
         </w:tc>
         <w:tc>
           <w:tcPr>
-            <w:tcW w:w="1980" w:type="dxa"/>
+            <w:tcW w:w="1942" w:type="dxa"/>
             <w:tcBorders>
               <w:top w:val="single" w:sz="4" w:space="0" w:color="auto"/>
               <w:left w:val="single" w:sz="4" w:space="0" w:color="auto"/>
@@ -5247,6 +5225,7 @@
           <w:p>
             <w:pPr>
               <w:spacing w:line="276" w:lineRule="auto"/>
+              <w:jc w:val="both"/>
               <w:rPr>
                 <w:rFonts w:ascii="Times New Roman" w:hAnsi="Times New Roman" w:cs="Times New Roman"/>
               </w:rPr>
@@ -5311,7 +5290,7 @@
         </w:tc>
         <w:tc>
           <w:tcPr>
-            <w:tcW w:w="1778" w:type="dxa"/>
+            <w:tcW w:w="1764" w:type="dxa"/>
             <w:tcBorders>
               <w:top w:val="single" w:sz="4" w:space="0" w:color="auto"/>
               <w:left w:val="single" w:sz="4" w:space="0" w:color="auto"/>
@@ -5323,6 +5302,7 @@
           <w:p>
             <w:pPr>
               <w:spacing w:line="276" w:lineRule="auto"/>
+              <w:jc w:val="both"/>
               <w:rPr>
                 <w:rFonts w:ascii="Times New Roman" w:hAnsi="Times New Roman" w:cs="Times New Roman"/>
               </w:rPr>
@@ -5465,7 +5445,7 @@
         </w:tc>
         <w:tc>
           <w:tcPr>
-            <w:tcW w:w="1729" w:type="dxa"/>
+            <w:tcW w:w="1695" w:type="dxa"/>
             <w:tcBorders>
               <w:top w:val="single" w:sz="4" w:space="0" w:color="auto"/>
               <w:left w:val="single" w:sz="4" w:space="0" w:color="auto"/>
@@ -5493,7 +5473,7 @@
         </w:tc>
         <w:tc>
           <w:tcPr>
-            <w:tcW w:w="1904" w:type="dxa"/>
+            <w:tcW w:w="1888" w:type="dxa"/>
             <w:tcBorders>
               <w:top w:val="single" w:sz="4" w:space="0" w:color="auto"/>
               <w:left w:val="single" w:sz="4" w:space="0" w:color="auto"/>
@@ -5522,7 +5502,7 @@
       <w:tr>
         <w:tc>
           <w:tcPr>
-            <w:tcW w:w="531" w:type="dxa"/>
+            <w:tcW w:w="527" w:type="dxa"/>
             <w:tcBorders>
               <w:top w:val="single" w:sz="4" w:space="0" w:color="auto"/>
               <w:left w:val="single" w:sz="4" w:space="0" w:color="auto"/>
@@ -5551,7 +5531,7 @@
         </w:tc>
         <w:tc>
           <w:tcPr>
-            <w:tcW w:w="1320" w:type="dxa"/>
+            <w:tcW w:w="1426" w:type="dxa"/>
             <w:tcBorders>
               <w:top w:val="single" w:sz="4" w:space="0" w:color="auto"/>
               <w:left w:val="single" w:sz="4" w:space="0" w:color="auto"/>
@@ -5578,7 +5558,7 @@
         </w:tc>
         <w:tc>
           <w:tcPr>
-            <w:tcW w:w="1980" w:type="dxa"/>
+            <w:tcW w:w="1942" w:type="dxa"/>
             <w:tcBorders>
               <w:top w:val="single" w:sz="4" w:space="0" w:color="auto"/>
               <w:left w:val="single" w:sz="4" w:space="0" w:color="auto"/>
@@ -5590,6 +5570,7 @@
           <w:p>
             <w:pPr>
               <w:spacing w:line="276" w:lineRule="auto"/>
+              <w:jc w:val="both"/>
               <w:rPr>
                 <w:rFonts w:ascii="Times New Roman" w:hAnsi="Times New Roman" w:cs="Times New Roman"/>
               </w:rPr>
@@ -5613,6 +5594,7 @@
               <w:rPr>
                 <w:rFonts w:ascii="Times New Roman" w:hAnsi="Times New Roman" w:cs="Times New Roman"/>
               </w:rPr>
+              <w:lastRenderedPageBreak/>
               <w:t>dapat</w:t>
             </w:r>
             <w:proofErr w:type="spellEnd"/>
@@ -5648,7 +5630,7 @@
         </w:tc>
         <w:tc>
           <w:tcPr>
-            <w:tcW w:w="1778" w:type="dxa"/>
+            <w:tcW w:w="1764" w:type="dxa"/>
             <w:tcBorders>
               <w:top w:val="single" w:sz="4" w:space="0" w:color="auto"/>
               <w:left w:val="single" w:sz="4" w:space="0" w:color="auto"/>
@@ -5660,15 +5642,17 @@
           <w:p>
             <w:pPr>
               <w:spacing w:line="276" w:lineRule="auto"/>
-              <w:rPr>
-                <w:rFonts w:ascii="Times New Roman" w:hAnsi="Times New Roman" w:cs="Times New Roman"/>
-              </w:rPr>
-            </w:pPr>
-            <w:proofErr w:type="spellStart"/>
-            <w:r>
-              <w:rPr>
-                <w:rFonts w:ascii="Times New Roman" w:hAnsi="Times New Roman" w:cs="Times New Roman"/>
-              </w:rPr>
+              <w:jc w:val="both"/>
+              <w:rPr>
+                <w:rFonts w:ascii="Times New Roman" w:hAnsi="Times New Roman" w:cs="Times New Roman"/>
+              </w:rPr>
+            </w:pPr>
+            <w:proofErr w:type="spellStart"/>
+            <w:r>
+              <w:rPr>
+                <w:rFonts w:ascii="Times New Roman" w:hAnsi="Times New Roman" w:cs="Times New Roman"/>
+              </w:rPr>
+              <w:lastRenderedPageBreak/>
               <w:t>Saya</w:t>
             </w:r>
             <w:proofErr w:type="spellEnd"/>
@@ -5711,6 +5695,7 @@
               <w:rPr>
                 <w:rFonts w:ascii="Times New Roman" w:hAnsi="Times New Roman" w:cs="Times New Roman"/>
               </w:rPr>
+              <w:lastRenderedPageBreak/>
               <w:t>komentar</w:t>
             </w:r>
             <w:proofErr w:type="spellEnd"/>
@@ -5802,7 +5787,7 @@
         </w:tc>
         <w:tc>
           <w:tcPr>
-            <w:tcW w:w="1729" w:type="dxa"/>
+            <w:tcW w:w="1695" w:type="dxa"/>
             <w:tcBorders>
               <w:top w:val="single" w:sz="4" w:space="0" w:color="auto"/>
               <w:left w:val="single" w:sz="4" w:space="0" w:color="auto"/>
@@ -5824,13 +5809,14 @@
               <w:rPr>
                 <w:rFonts w:ascii="Times New Roman" w:hAnsi="Times New Roman" w:cs="Times New Roman"/>
               </w:rPr>
+              <w:lastRenderedPageBreak/>
               <w:t>Medium</w:t>
             </w:r>
           </w:p>
         </w:tc>
         <w:tc>
           <w:tcPr>
-            <w:tcW w:w="1904" w:type="dxa"/>
+            <w:tcW w:w="1888" w:type="dxa"/>
             <w:tcBorders>
               <w:top w:val="single" w:sz="4" w:space="0" w:color="auto"/>
               <w:left w:val="single" w:sz="4" w:space="0" w:color="auto"/>
@@ -5859,7 +5845,7 @@
       <w:tr>
         <w:tc>
           <w:tcPr>
-            <w:tcW w:w="531" w:type="dxa"/>
+            <w:tcW w:w="527" w:type="dxa"/>
             <w:tcBorders>
               <w:top w:val="single" w:sz="4" w:space="0" w:color="auto"/>
               <w:left w:val="single" w:sz="4" w:space="0" w:color="auto"/>
@@ -5882,13 +5868,14 @@
                 <w:rFonts w:ascii="Times New Roman" w:hAnsi="Times New Roman" w:cs="Times New Roman"/>
                 <w:b/>
               </w:rPr>
+              <w:lastRenderedPageBreak/>
               <w:t>7</w:t>
             </w:r>
           </w:p>
         </w:tc>
         <w:tc>
           <w:tcPr>
-            <w:tcW w:w="1320" w:type="dxa"/>
+            <w:tcW w:w="1426" w:type="dxa"/>
             <w:tcBorders>
               <w:top w:val="single" w:sz="4" w:space="0" w:color="auto"/>
               <w:left w:val="single" w:sz="4" w:space="0" w:color="auto"/>
@@ -5915,7 +5902,7 @@
         </w:tc>
         <w:tc>
           <w:tcPr>
-            <w:tcW w:w="1980" w:type="dxa"/>
+            <w:tcW w:w="1942" w:type="dxa"/>
             <w:tcBorders>
               <w:top w:val="single" w:sz="4" w:space="0" w:color="auto"/>
               <w:left w:val="single" w:sz="4" w:space="0" w:color="auto"/>
@@ -5927,6 +5914,7 @@
           <w:p>
             <w:pPr>
               <w:spacing w:line="276" w:lineRule="auto"/>
+              <w:jc w:val="both"/>
               <w:rPr>
                 <w:rFonts w:ascii="Times New Roman" w:hAnsi="Times New Roman" w:cs="Times New Roman"/>
               </w:rPr>
@@ -6033,7 +6021,7 @@
         </w:tc>
         <w:tc>
           <w:tcPr>
-            <w:tcW w:w="1778" w:type="dxa"/>
+            <w:tcW w:w="1764" w:type="dxa"/>
             <w:tcBorders>
               <w:top w:val="single" w:sz="4" w:space="0" w:color="auto"/>
               <w:left w:val="single" w:sz="4" w:space="0" w:color="auto"/>
@@ -6045,6 +6033,7 @@
           <w:p>
             <w:pPr>
               <w:spacing w:line="276" w:lineRule="auto"/>
+              <w:jc w:val="both"/>
               <w:rPr>
                 <w:rFonts w:ascii="Times New Roman" w:hAnsi="Times New Roman" w:cs="Times New Roman"/>
               </w:rPr>
@@ -6249,7 +6238,7 @@
         </w:tc>
         <w:tc>
           <w:tcPr>
-            <w:tcW w:w="1729" w:type="dxa"/>
+            <w:tcW w:w="1695" w:type="dxa"/>
             <w:tcBorders>
               <w:top w:val="single" w:sz="4" w:space="0" w:color="auto"/>
               <w:left w:val="single" w:sz="4" w:space="0" w:color="auto"/>
@@ -6277,7 +6266,7 @@
         </w:tc>
         <w:tc>
           <w:tcPr>
-            <w:tcW w:w="1904" w:type="dxa"/>
+            <w:tcW w:w="1888" w:type="dxa"/>
             <w:tcBorders>
               <w:top w:val="single" w:sz="4" w:space="0" w:color="auto"/>
               <w:left w:val="single" w:sz="4" w:space="0" w:color="auto"/>
@@ -6306,7 +6295,7 @@
       <w:tr>
         <w:tc>
           <w:tcPr>
-            <w:tcW w:w="531" w:type="dxa"/>
+            <w:tcW w:w="527" w:type="dxa"/>
             <w:tcBorders>
               <w:top w:val="single" w:sz="4" w:space="0" w:color="auto"/>
               <w:left w:val="single" w:sz="4" w:space="0" w:color="auto"/>
@@ -6335,7 +6324,7 @@
         </w:tc>
         <w:tc>
           <w:tcPr>
-            <w:tcW w:w="1320" w:type="dxa"/>
+            <w:tcW w:w="1426" w:type="dxa"/>
             <w:tcBorders>
               <w:top w:val="single" w:sz="4" w:space="0" w:color="auto"/>
               <w:left w:val="single" w:sz="4" w:space="0" w:color="auto"/>
@@ -6362,7 +6351,7 @@
         </w:tc>
         <w:tc>
           <w:tcPr>
-            <w:tcW w:w="1980" w:type="dxa"/>
+            <w:tcW w:w="1942" w:type="dxa"/>
             <w:tcBorders>
               <w:top w:val="single" w:sz="4" w:space="0" w:color="auto"/>
               <w:left w:val="single" w:sz="4" w:space="0" w:color="auto"/>
@@ -6374,6 +6363,7 @@
           <w:p>
             <w:pPr>
               <w:spacing w:line="276" w:lineRule="auto"/>
+              <w:jc w:val="both"/>
               <w:rPr>
                 <w:rFonts w:ascii="Times New Roman" w:hAnsi="Times New Roman" w:cs="Times New Roman"/>
               </w:rPr>
@@ -6425,7 +6415,6 @@
               <w:rPr>
                 <w:rFonts w:ascii="Times New Roman" w:hAnsi="Times New Roman" w:cs="Times New Roman"/>
               </w:rPr>
-              <w:lastRenderedPageBreak/>
               <w:t>pengguna</w:t>
             </w:r>
             <w:proofErr w:type="spellEnd"/>
@@ -6461,7 +6450,7 @@
         </w:tc>
         <w:tc>
           <w:tcPr>
-            <w:tcW w:w="1778" w:type="dxa"/>
+            <w:tcW w:w="1764" w:type="dxa"/>
             <w:tcBorders>
               <w:top w:val="single" w:sz="4" w:space="0" w:color="auto"/>
               <w:left w:val="single" w:sz="4" w:space="0" w:color="auto"/>
@@ -6473,16 +6462,16 @@
           <w:p>
             <w:pPr>
               <w:spacing w:line="276" w:lineRule="auto"/>
-              <w:rPr>
-                <w:rFonts w:ascii="Times New Roman" w:hAnsi="Times New Roman" w:cs="Times New Roman"/>
-              </w:rPr>
-            </w:pPr>
-            <w:proofErr w:type="spellStart"/>
-            <w:r>
-              <w:rPr>
-                <w:rFonts w:ascii="Times New Roman" w:hAnsi="Times New Roman" w:cs="Times New Roman"/>
-              </w:rPr>
-              <w:lastRenderedPageBreak/>
+              <w:jc w:val="both"/>
+              <w:rPr>
+                <w:rFonts w:ascii="Times New Roman" w:hAnsi="Times New Roman" w:cs="Times New Roman"/>
+              </w:rPr>
+            </w:pPr>
+            <w:proofErr w:type="spellStart"/>
+            <w:r>
+              <w:rPr>
+                <w:rFonts w:ascii="Times New Roman" w:hAnsi="Times New Roman" w:cs="Times New Roman"/>
+              </w:rPr>
               <w:t>Saya</w:t>
             </w:r>
             <w:proofErr w:type="spellEnd"/>
@@ -6525,7 +6514,6 @@
               <w:rPr>
                 <w:rFonts w:ascii="Times New Roman" w:hAnsi="Times New Roman" w:cs="Times New Roman"/>
               </w:rPr>
-              <w:lastRenderedPageBreak/>
               <w:t>pengguna</w:t>
             </w:r>
             <w:proofErr w:type="spellEnd"/>
@@ -6631,7 +6619,7 @@
         </w:tc>
         <w:tc>
           <w:tcPr>
-            <w:tcW w:w="1729" w:type="dxa"/>
+            <w:tcW w:w="1695" w:type="dxa"/>
             <w:tcBorders>
               <w:top w:val="single" w:sz="4" w:space="0" w:color="auto"/>
               <w:left w:val="single" w:sz="4" w:space="0" w:color="auto"/>
@@ -6653,14 +6641,13 @@
               <w:rPr>
                 <w:rFonts w:ascii="Times New Roman" w:hAnsi="Times New Roman" w:cs="Times New Roman"/>
               </w:rPr>
-              <w:lastRenderedPageBreak/>
               <w:t>High</w:t>
             </w:r>
           </w:p>
         </w:tc>
         <w:tc>
           <w:tcPr>
-            <w:tcW w:w="1904" w:type="dxa"/>
+            <w:tcW w:w="1888" w:type="dxa"/>
             <w:tcBorders>
               <w:top w:val="single" w:sz="4" w:space="0" w:color="auto"/>
               <w:left w:val="single" w:sz="4" w:space="0" w:color="auto"/>
@@ -6689,7 +6676,7 @@
       <w:tr>
         <w:tc>
           <w:tcPr>
-            <w:tcW w:w="531" w:type="dxa"/>
+            <w:tcW w:w="527" w:type="dxa"/>
             <w:tcBorders>
               <w:top w:val="single" w:sz="4" w:space="0" w:color="auto"/>
               <w:left w:val="single" w:sz="4" w:space="0" w:color="auto"/>
@@ -6712,14 +6699,13 @@
                 <w:rFonts w:ascii="Times New Roman" w:hAnsi="Times New Roman" w:cs="Times New Roman"/>
                 <w:b/>
               </w:rPr>
-              <w:lastRenderedPageBreak/>
               <w:t>9</w:t>
             </w:r>
           </w:p>
         </w:tc>
         <w:tc>
           <w:tcPr>
-            <w:tcW w:w="1320" w:type="dxa"/>
+            <w:tcW w:w="1426" w:type="dxa"/>
             <w:tcBorders>
               <w:top w:val="single" w:sz="4" w:space="0" w:color="auto"/>
               <w:left w:val="single" w:sz="4" w:space="0" w:color="auto"/>
@@ -6746,7 +6732,7 @@
         </w:tc>
         <w:tc>
           <w:tcPr>
-            <w:tcW w:w="1980" w:type="dxa"/>
+            <w:tcW w:w="1942" w:type="dxa"/>
             <w:tcBorders>
               <w:top w:val="single" w:sz="4" w:space="0" w:color="auto"/>
               <w:left w:val="single" w:sz="4" w:space="0" w:color="auto"/>
@@ -6758,6 +6744,7 @@
           <w:p>
             <w:pPr>
               <w:spacing w:line="276" w:lineRule="auto"/>
+              <w:jc w:val="both"/>
               <w:rPr>
                 <w:rFonts w:ascii="Times New Roman" w:hAnsi="Times New Roman" w:cs="Times New Roman"/>
               </w:rPr>
@@ -6808,7 +6795,7 @@
         </w:tc>
         <w:tc>
           <w:tcPr>
-            <w:tcW w:w="1778" w:type="dxa"/>
+            <w:tcW w:w="1764" w:type="dxa"/>
             <w:tcBorders>
               <w:top w:val="single" w:sz="4" w:space="0" w:color="auto"/>
               <w:left w:val="single" w:sz="4" w:space="0" w:color="auto"/>
@@ -6820,6 +6807,7 @@
           <w:p>
             <w:pPr>
               <w:spacing w:line="276" w:lineRule="auto"/>
+              <w:jc w:val="both"/>
               <w:rPr>
                 <w:rFonts w:ascii="Times New Roman" w:hAnsi="Times New Roman" w:cs="Times New Roman"/>
               </w:rPr>
@@ -6906,7 +6894,7 @@
         </w:tc>
         <w:tc>
           <w:tcPr>
-            <w:tcW w:w="1729" w:type="dxa"/>
+            <w:tcW w:w="1695" w:type="dxa"/>
             <w:tcBorders>
               <w:top w:val="single" w:sz="4" w:space="0" w:color="auto"/>
               <w:left w:val="single" w:sz="4" w:space="0" w:color="auto"/>
@@ -6934,7 +6922,7 @@
         </w:tc>
         <w:tc>
           <w:tcPr>
-            <w:tcW w:w="1904" w:type="dxa"/>
+            <w:tcW w:w="1888" w:type="dxa"/>
             <w:tcBorders>
               <w:top w:val="single" w:sz="4" w:space="0" w:color="auto"/>
               <w:left w:val="single" w:sz="4" w:space="0" w:color="auto"/>
@@ -6960,6 +6948,63 @@
           </w:p>
         </w:tc>
       </w:tr>
+      <w:tr>
+        <w:tc>
+          <w:tcPr>
+            <w:tcW w:w="7354" w:type="dxa"/>
+            <w:gridSpan w:val="5"/>
+            <w:tcBorders>
+              <w:top w:val="single" w:sz="4" w:space="0" w:color="auto"/>
+              <w:left w:val="single" w:sz="4" w:space="0" w:color="auto"/>
+              <w:bottom w:val="single" w:sz="4" w:space="0" w:color="auto"/>
+              <w:right w:val="single" w:sz="4" w:space="0" w:color="auto"/>
+            </w:tcBorders>
+            <w:vAlign w:val="center"/>
+          </w:tcPr>
+          <w:p>
+            <w:pPr>
+              <w:jc w:val="center"/>
+              <w:rPr>
+                <w:rFonts w:ascii="Times New Roman" w:hAnsi="Times New Roman" w:cs="Times New Roman"/>
+              </w:rPr>
+            </w:pPr>
+            <w:r>
+              <w:rPr>
+                <w:rFonts w:ascii="Times New Roman" w:hAnsi="Times New Roman" w:cs="Times New Roman"/>
+              </w:rPr>
+              <w:t>Total</w:t>
+            </w:r>
+          </w:p>
+        </w:tc>
+        <w:tc>
+          <w:tcPr>
+            <w:tcW w:w="1888" w:type="dxa"/>
+            <w:tcBorders>
+              <w:top w:val="single" w:sz="4" w:space="0" w:color="auto"/>
+              <w:left w:val="single" w:sz="4" w:space="0" w:color="auto"/>
+              <w:bottom w:val="single" w:sz="4" w:space="0" w:color="auto"/>
+              <w:right w:val="single" w:sz="4" w:space="0" w:color="auto"/>
+            </w:tcBorders>
+            <w:vAlign w:val="center"/>
+          </w:tcPr>
+          <w:p>
+            <w:pPr>
+              <w:jc w:val="center"/>
+              <w:rPr>
+                <w:rFonts w:ascii="Times New Roman" w:hAnsi="Times New Roman" w:cs="Times New Roman"/>
+              </w:rPr>
+            </w:pPr>
+            <w:r>
+              <w:rPr>
+                <w:rFonts w:ascii="Times New Roman" w:hAnsi="Times New Roman" w:cs="Times New Roman"/>
+              </w:rPr>
+              <w:t>55</w:t>
+            </w:r>
+            <w:bookmarkStart w:id="0" w:name="_GoBack"/>
+            <w:bookmarkEnd w:id="0"/>
+          </w:p>
+        </w:tc>
+      </w:tr>
     </w:tbl>
     <w:p/>
     <w:p>
@@ -6969,8 +7014,6 @@
           <w:rFonts w:ascii="Times New Roman" w:hAnsi="Times New Roman" w:cs="Times New Roman"/>
         </w:rPr>
       </w:pPr>
-      <w:bookmarkStart w:id="0" w:name="_GoBack"/>
-      <w:bookmarkEnd w:id="0"/>
     </w:p>
     <w:p>
       <w:pPr>
@@ -7152,7 +7195,6 @@
           <w:sz w:val="40"/>
           <w:szCs w:val="40"/>
         </w:rPr>
-        <w:lastRenderedPageBreak/>
         <w:t>SPRINT GOALS</w:t>
       </w:r>
     </w:p>
@@ -7258,10 +7300,53 @@
           </w:tcPr>
           <w:p>
             <w:pPr>
-              <w:rPr>
-                <w:rFonts w:ascii="Times New Roman" w:hAnsi="Times New Roman" w:cs="Times New Roman"/>
-              </w:rPr>
-            </w:pPr>
+              <w:jc w:val="center"/>
+              <w:rPr>
+                <w:rFonts w:ascii="Times New Roman" w:hAnsi="Times New Roman" w:cs="Times New Roman"/>
+              </w:rPr>
+            </w:pPr>
+            <w:proofErr w:type="spellStart"/>
+            <w:r>
+              <w:rPr>
+                <w:rFonts w:ascii="Times New Roman" w:hAnsi="Times New Roman" w:cs="Times New Roman"/>
+              </w:rPr>
+              <w:t>sebagai</w:t>
+            </w:r>
+            <w:proofErr w:type="spellEnd"/>
+            <w:r>
+              <w:rPr>
+                <w:rFonts w:ascii="Times New Roman" w:hAnsi="Times New Roman" w:cs="Times New Roman"/>
+              </w:rPr>
+              <w:t xml:space="preserve"> PENGGUNA </w:t>
+            </w:r>
+            <w:proofErr w:type="spellStart"/>
+            <w:r>
+              <w:rPr>
+                <w:rFonts w:ascii="Times New Roman" w:hAnsi="Times New Roman" w:cs="Times New Roman"/>
+              </w:rPr>
+              <w:t>dapat</w:t>
+            </w:r>
+            <w:proofErr w:type="spellEnd"/>
+            <w:r>
+              <w:rPr>
+                <w:rFonts w:ascii="Times New Roman" w:hAnsi="Times New Roman" w:cs="Times New Roman"/>
+              </w:rPr>
+              <w:t xml:space="preserve"> </w:t>
+            </w:r>
+            <w:proofErr w:type="spellStart"/>
+            <w:r>
+              <w:rPr>
+                <w:rFonts w:ascii="Times New Roman" w:hAnsi="Times New Roman" w:cs="Times New Roman"/>
+              </w:rPr>
+              <w:t>mengubah</w:t>
+            </w:r>
+            <w:proofErr w:type="spellEnd"/>
+            <w:r>
+              <w:rPr>
+                <w:rFonts w:ascii="Times New Roman" w:hAnsi="Times New Roman" w:cs="Times New Roman"/>
+              </w:rPr>
+              <w:t xml:space="preserve"> password</w:t>
+            </w:r>
           </w:p>
         </w:tc>
       </w:tr>
@@ -7291,10 +7376,75 @@
           </w:tcPr>
           <w:p>
             <w:pPr>
-              <w:rPr>
-                <w:rFonts w:ascii="Times New Roman" w:hAnsi="Times New Roman" w:cs="Times New Roman"/>
-              </w:rPr>
-            </w:pPr>
+              <w:jc w:val="center"/>
+              <w:rPr>
+                <w:rFonts w:ascii="Times New Roman" w:hAnsi="Times New Roman" w:cs="Times New Roman"/>
+              </w:rPr>
+            </w:pPr>
+            <w:proofErr w:type="spellStart"/>
+            <w:r>
+              <w:rPr>
+                <w:rFonts w:ascii="Times New Roman" w:hAnsi="Times New Roman" w:cs="Times New Roman"/>
+              </w:rPr>
+              <w:t>sebagai</w:t>
+            </w:r>
+            <w:proofErr w:type="spellEnd"/>
+            <w:r>
+              <w:rPr>
+                <w:rFonts w:ascii="Times New Roman" w:hAnsi="Times New Roman" w:cs="Times New Roman"/>
+              </w:rPr>
+              <w:t xml:space="preserve"> ADMIN </w:t>
+            </w:r>
+            <w:proofErr w:type="spellStart"/>
+            <w:r>
+              <w:rPr>
+                <w:rFonts w:ascii="Times New Roman" w:hAnsi="Times New Roman" w:cs="Times New Roman"/>
+              </w:rPr>
+              <w:t>dapat</w:t>
+            </w:r>
+            <w:proofErr w:type="spellEnd"/>
+            <w:r>
+              <w:rPr>
+                <w:rFonts w:ascii="Times New Roman" w:hAnsi="Times New Roman" w:cs="Times New Roman"/>
+              </w:rPr>
+              <w:t xml:space="preserve"> </w:t>
+            </w:r>
+            <w:proofErr w:type="spellStart"/>
+            <w:r>
+              <w:rPr>
+                <w:rFonts w:ascii="Times New Roman" w:hAnsi="Times New Roman" w:cs="Times New Roman"/>
+              </w:rPr>
+              <w:t>mengelola</w:t>
+            </w:r>
+            <w:proofErr w:type="spellEnd"/>
+            <w:r>
+              <w:rPr>
+                <w:rFonts w:ascii="Times New Roman" w:hAnsi="Times New Roman" w:cs="Times New Roman"/>
+              </w:rPr>
+              <w:t xml:space="preserve"> </w:t>
+            </w:r>
+            <w:proofErr w:type="spellStart"/>
+            <w:r>
+              <w:rPr>
+                <w:rFonts w:ascii="Times New Roman" w:hAnsi="Times New Roman" w:cs="Times New Roman"/>
+              </w:rPr>
+              <w:t>akun</w:t>
+            </w:r>
+            <w:proofErr w:type="spellEnd"/>
+            <w:r>
+              <w:rPr>
+                <w:rFonts w:ascii="Times New Roman" w:hAnsi="Times New Roman" w:cs="Times New Roman"/>
+              </w:rPr>
+              <w:t xml:space="preserve"> </w:t>
+            </w:r>
+            <w:proofErr w:type="spellStart"/>
+            <w:r>
+              <w:rPr>
+                <w:rFonts w:ascii="Times New Roman" w:hAnsi="Times New Roman" w:cs="Times New Roman"/>
+              </w:rPr>
+              <w:t>pengguna</w:t>
+            </w:r>
+            <w:proofErr w:type="spellEnd"/>
           </w:p>
         </w:tc>
       </w:tr>
@@ -7324,10 +7474,89 @@
           </w:tcPr>
           <w:p>
             <w:pPr>
-              <w:rPr>
-                <w:rFonts w:ascii="Times New Roman" w:hAnsi="Times New Roman" w:cs="Times New Roman"/>
-              </w:rPr>
-            </w:pPr>
+              <w:jc w:val="center"/>
+              <w:rPr>
+                <w:rFonts w:ascii="Times New Roman" w:hAnsi="Times New Roman" w:cs="Times New Roman"/>
+              </w:rPr>
+            </w:pPr>
+            <w:proofErr w:type="spellStart"/>
+            <w:r>
+              <w:rPr>
+                <w:rFonts w:ascii="Times New Roman" w:hAnsi="Times New Roman" w:cs="Times New Roman"/>
+              </w:rPr>
+              <w:t>sebagai</w:t>
+            </w:r>
+            <w:proofErr w:type="spellEnd"/>
+            <w:r>
+              <w:rPr>
+                <w:rFonts w:ascii="Times New Roman" w:hAnsi="Times New Roman" w:cs="Times New Roman"/>
+              </w:rPr>
+              <w:t xml:space="preserve"> PENGGUNA </w:t>
+            </w:r>
+            <w:proofErr w:type="spellStart"/>
+            <w:r>
+              <w:rPr>
+                <w:rFonts w:ascii="Times New Roman" w:hAnsi="Times New Roman" w:cs="Times New Roman"/>
+              </w:rPr>
+              <w:t>dapat</w:t>
+            </w:r>
+            <w:proofErr w:type="spellEnd"/>
+            <w:r>
+              <w:rPr>
+                <w:rFonts w:ascii="Times New Roman" w:hAnsi="Times New Roman" w:cs="Times New Roman"/>
+              </w:rPr>
+              <w:t xml:space="preserve"> </w:t>
+            </w:r>
+            <w:proofErr w:type="spellStart"/>
+            <w:r>
+              <w:rPr>
+                <w:rFonts w:ascii="Times New Roman" w:hAnsi="Times New Roman" w:cs="Times New Roman"/>
+              </w:rPr>
+              <w:t>mengakses</w:t>
+            </w:r>
+            <w:proofErr w:type="spellEnd"/>
+            <w:r>
+              <w:rPr>
+                <w:rFonts w:ascii="Times New Roman" w:hAnsi="Times New Roman" w:cs="Times New Roman"/>
+              </w:rPr>
+              <w:t xml:space="preserve"> novel yang </w:t>
+            </w:r>
+            <w:proofErr w:type="spellStart"/>
+            <w:r>
+              <w:rPr>
+                <w:rFonts w:ascii="Times New Roman" w:hAnsi="Times New Roman" w:cs="Times New Roman"/>
+              </w:rPr>
+              <w:t>ada</w:t>
+            </w:r>
+            <w:proofErr w:type="spellEnd"/>
+            <w:r>
+              <w:rPr>
+                <w:rFonts w:ascii="Times New Roman" w:hAnsi="Times New Roman" w:cs="Times New Roman"/>
+              </w:rPr>
+              <w:t xml:space="preserve"> </w:t>
+            </w:r>
+            <w:proofErr w:type="spellStart"/>
+            <w:r>
+              <w:rPr>
+                <w:rFonts w:ascii="Times New Roman" w:hAnsi="Times New Roman" w:cs="Times New Roman"/>
+              </w:rPr>
+              <w:t>dengan</w:t>
+            </w:r>
+            <w:proofErr w:type="spellEnd"/>
+            <w:r>
+              <w:rPr>
+                <w:rFonts w:ascii="Times New Roman" w:hAnsi="Times New Roman" w:cs="Times New Roman"/>
+              </w:rPr>
+              <w:t xml:space="preserve"> </w:t>
+            </w:r>
+            <w:proofErr w:type="spellStart"/>
+            <w:r>
+              <w:rPr>
+                <w:rFonts w:ascii="Times New Roman" w:hAnsi="Times New Roman" w:cs="Times New Roman"/>
+              </w:rPr>
+              <w:t>leluasa</w:t>
+            </w:r>
+            <w:proofErr w:type="spellEnd"/>
           </w:p>
         </w:tc>
       </w:tr>
@@ -7357,10 +7586,171 @@
           </w:tcPr>
           <w:p>
             <w:pPr>
-              <w:rPr>
-                <w:rFonts w:ascii="Times New Roman" w:hAnsi="Times New Roman" w:cs="Times New Roman"/>
-              </w:rPr>
-            </w:pPr>
+              <w:jc w:val="center"/>
+              <w:rPr>
+                <w:rFonts w:ascii="Times New Roman" w:hAnsi="Times New Roman" w:cs="Times New Roman"/>
+              </w:rPr>
+            </w:pPr>
+            <w:proofErr w:type="spellStart"/>
+            <w:r>
+              <w:rPr>
+                <w:rFonts w:ascii="Times New Roman" w:hAnsi="Times New Roman" w:cs="Times New Roman"/>
+              </w:rPr>
+              <w:t>sebagai</w:t>
+            </w:r>
+            <w:proofErr w:type="spellEnd"/>
+            <w:r>
+              <w:rPr>
+                <w:rFonts w:ascii="Times New Roman" w:hAnsi="Times New Roman" w:cs="Times New Roman"/>
+              </w:rPr>
+              <w:t xml:space="preserve"> PENGGUNA </w:t>
+            </w:r>
+            <w:proofErr w:type="spellStart"/>
+            <w:r>
+              <w:rPr>
+                <w:rFonts w:ascii="Times New Roman" w:hAnsi="Times New Roman" w:cs="Times New Roman"/>
+              </w:rPr>
+              <w:t>dapat</w:t>
+            </w:r>
+            <w:proofErr w:type="spellEnd"/>
+            <w:r>
+              <w:rPr>
+                <w:rFonts w:ascii="Times New Roman" w:hAnsi="Times New Roman" w:cs="Times New Roman"/>
+              </w:rPr>
+              <w:t xml:space="preserve"> </w:t>
+            </w:r>
+            <w:proofErr w:type="spellStart"/>
+            <w:r>
+              <w:rPr>
+                <w:rFonts w:ascii="Times New Roman" w:hAnsi="Times New Roman" w:cs="Times New Roman"/>
+              </w:rPr>
+              <w:t>melakukan</w:t>
+            </w:r>
+            <w:proofErr w:type="spellEnd"/>
+            <w:r>
+              <w:rPr>
+                <w:rFonts w:ascii="Times New Roman" w:hAnsi="Times New Roman" w:cs="Times New Roman"/>
+              </w:rPr>
+              <w:t xml:space="preserve"> </w:t>
+            </w:r>
+            <w:proofErr w:type="spellStart"/>
+            <w:r>
+              <w:rPr>
+                <w:rFonts w:ascii="Times New Roman" w:hAnsi="Times New Roman" w:cs="Times New Roman"/>
+              </w:rPr>
+              <w:t>berbagai</w:t>
+            </w:r>
+            <w:proofErr w:type="spellEnd"/>
+            <w:r>
+              <w:rPr>
+                <w:rFonts w:ascii="Times New Roman" w:hAnsi="Times New Roman" w:cs="Times New Roman"/>
+              </w:rPr>
+              <w:t xml:space="preserve"> </w:t>
+            </w:r>
+            <w:proofErr w:type="spellStart"/>
+            <w:r>
+              <w:rPr>
+                <w:rFonts w:ascii="Times New Roman" w:hAnsi="Times New Roman" w:cs="Times New Roman"/>
+              </w:rPr>
+              <w:t>interaksi</w:t>
+            </w:r>
+            <w:proofErr w:type="spellEnd"/>
+            <w:r>
+              <w:rPr>
+                <w:rFonts w:ascii="Times New Roman" w:hAnsi="Times New Roman" w:cs="Times New Roman"/>
+              </w:rPr>
+              <w:t xml:space="preserve"> </w:t>
+            </w:r>
+            <w:proofErr w:type="spellStart"/>
+            <w:r>
+              <w:rPr>
+                <w:rFonts w:ascii="Times New Roman" w:hAnsi="Times New Roman" w:cs="Times New Roman"/>
+              </w:rPr>
+              <w:t>terhadap</w:t>
+            </w:r>
+            <w:proofErr w:type="spellEnd"/>
+            <w:r>
+              <w:rPr>
+                <w:rFonts w:ascii="Times New Roman" w:hAnsi="Times New Roman" w:cs="Times New Roman"/>
+              </w:rPr>
+              <w:t xml:space="preserve"> novel</w:t>
+            </w:r>
+          </w:p>
+        </w:tc>
+      </w:tr>
+      <w:tr>
+        <w:tc>
+          <w:tcPr>
+            <w:tcW w:w="2405" w:type="dxa"/>
+          </w:tcPr>
+          <w:p>
+            <w:pPr>
+              <w:jc w:val="center"/>
+              <w:rPr>
+                <w:rFonts w:ascii="Times New Roman" w:hAnsi="Times New Roman" w:cs="Times New Roman"/>
+              </w:rPr>
+            </w:pPr>
+            <w:r>
+              <w:rPr>
+                <w:rFonts w:ascii="Times New Roman" w:hAnsi="Times New Roman" w:cs="Times New Roman"/>
+              </w:rPr>
+              <w:t>Sprint 5</w:t>
+            </w:r>
+          </w:p>
+        </w:tc>
+        <w:tc>
+          <w:tcPr>
+            <w:tcW w:w="6611" w:type="dxa"/>
+          </w:tcPr>
+          <w:p>
+            <w:pPr>
+              <w:jc w:val="center"/>
+              <w:rPr>
+                <w:rFonts w:ascii="Times New Roman" w:hAnsi="Times New Roman" w:cs="Times New Roman"/>
+              </w:rPr>
+            </w:pPr>
+            <w:proofErr w:type="spellStart"/>
+            <w:r>
+              <w:rPr>
+                <w:rFonts w:ascii="Times New Roman" w:hAnsi="Times New Roman" w:cs="Times New Roman"/>
+              </w:rPr>
+              <w:t>sebagai</w:t>
+            </w:r>
+            <w:proofErr w:type="spellEnd"/>
+            <w:r>
+              <w:rPr>
+                <w:rFonts w:ascii="Times New Roman" w:hAnsi="Times New Roman" w:cs="Times New Roman"/>
+              </w:rPr>
+              <w:t xml:space="preserve"> ADMIN </w:t>
+            </w:r>
+            <w:proofErr w:type="spellStart"/>
+            <w:r>
+              <w:rPr>
+                <w:rFonts w:ascii="Times New Roman" w:hAnsi="Times New Roman" w:cs="Times New Roman"/>
+              </w:rPr>
+              <w:t>dapat</w:t>
+            </w:r>
+            <w:proofErr w:type="spellEnd"/>
+            <w:r>
+              <w:rPr>
+                <w:rFonts w:ascii="Times New Roman" w:hAnsi="Times New Roman" w:cs="Times New Roman"/>
+              </w:rPr>
+              <w:t xml:space="preserve"> </w:t>
+            </w:r>
+            <w:proofErr w:type="spellStart"/>
+            <w:r>
+              <w:rPr>
+                <w:rFonts w:ascii="Times New Roman" w:hAnsi="Times New Roman" w:cs="Times New Roman"/>
+              </w:rPr>
+              <w:t>mengelola</w:t>
+            </w:r>
+            <w:proofErr w:type="spellEnd"/>
+            <w:r>
+              <w:rPr>
+                <w:rFonts w:ascii="Times New Roman" w:hAnsi="Times New Roman" w:cs="Times New Roman"/>
+              </w:rPr>
+              <w:t xml:space="preserve"> novel</w:t>
+            </w:r>
           </w:p>
         </w:tc>
       </w:tr>
@@ -7550,7 +7940,6 @@
           <w:sz w:val="40"/>
           <w:szCs w:val="40"/>
         </w:rPr>
-        <w:lastRenderedPageBreak/>
         <w:t>SPRINT BACKLOG REPORT</w:t>
       </w:r>
     </w:p>
@@ -9188,7 +9577,6 @@
           <w:sz w:val="36"/>
           <w:szCs w:val="36"/>
         </w:rPr>
-        <w:lastRenderedPageBreak/>
         <w:t xml:space="preserve">Screenshot </w:t>
       </w:r>
       <w:proofErr w:type="spellStart"/>
@@ -10421,7 +10809,7 @@
 </file>
 
 <file path=customXml/itemProps1.xml><?xml version="1.0" encoding="utf-8"?>
-<ds:datastoreItem xmlns:ds="http://schemas.openxmlformats.org/officeDocument/2006/customXml" ds:itemID="{E1047AFC-863D-463A-A6C3-D6811860BDCB}">
+<ds:datastoreItem xmlns:ds="http://schemas.openxmlformats.org/officeDocument/2006/customXml" ds:itemID="{C3757A1E-0A3B-4434-ACAC-1CC7D7D7B588}">
   <ds:schemaRefs>
     <ds:schemaRef ds:uri="http://schemas.openxmlformats.org/officeDocument/2006/bibliography"/>
   </ds:schemaRefs>

</xml_diff>

<commit_message>
Revisi priority di product backlog
</commit_message>
<xml_diff>
--- a/FM_UTS_Agile.docx
+++ b/FM_UTS_Agile.docx
@@ -226,8 +226,9 @@
           <w:sz w:val="36"/>
           <w:szCs w:val="36"/>
         </w:rPr>
-        <w:t xml:space="preserve"> FM</w:t>
-      </w:r>
+        <w:t xml:space="preserve"> </w:t>
+      </w:r>
+      <w:proofErr w:type="gramStart"/>
       <w:r>
         <w:rPr>
           <w:rFonts w:ascii="Times New Roman" w:hAnsi="Times New Roman" w:cs="Times New Roman"/>
@@ -236,8 +237,19 @@
           <w:sz w:val="36"/>
           <w:szCs w:val="36"/>
         </w:rPr>
+        <w:t>FM</w:t>
+      </w:r>
+      <w:r>
+        <w:rPr>
+          <w:rFonts w:ascii="Times New Roman" w:hAnsi="Times New Roman" w:cs="Times New Roman"/>
+          <w:b/>
+          <w:color w:val="374151"/>
+          <w:sz w:val="36"/>
+          <w:szCs w:val="36"/>
+        </w:rPr>
         <w:t xml:space="preserve"> :</w:t>
       </w:r>
+      <w:proofErr w:type="gramEnd"/>
     </w:p>
     <w:p>
       <w:pPr>
@@ -3003,7 +3015,7 @@
               <w:bottom w:val="single" w:sz="4" w:space="0" w:color="auto"/>
               <w:right w:val="single" w:sz="4" w:space="0" w:color="auto"/>
             </w:tcBorders>
-            <w:shd w:val="clear" w:color="auto" w:fill="70AD47" w:themeFill="accent6"/>
+            <w:shd w:val="clear" w:color="auto" w:fill="FF0000"/>
             <w:vAlign w:val="center"/>
             <w:hideMark/>
           </w:tcPr>
@@ -3018,7 +3030,7 @@
               <w:rPr>
                 <w:rFonts w:ascii="Times New Roman" w:hAnsi="Times New Roman" w:cs="Times New Roman"/>
               </w:rPr>
-              <w:t>Low</w:t>
+              <w:t>High</w:t>
             </w:r>
           </w:p>
         </w:tc>
@@ -4164,7 +4176,7 @@
               <w:bottom w:val="single" w:sz="4" w:space="0" w:color="auto"/>
               <w:right w:val="single" w:sz="4" w:space="0" w:color="auto"/>
             </w:tcBorders>
-            <w:shd w:val="clear" w:color="auto" w:fill="FFFF00"/>
+            <w:shd w:val="clear" w:color="auto" w:fill="FF0000"/>
             <w:vAlign w:val="center"/>
             <w:hideMark/>
           </w:tcPr>
@@ -4179,7 +4191,7 @@
               <w:rPr>
                 <w:rFonts w:ascii="Times New Roman" w:hAnsi="Times New Roman" w:cs="Times New Roman"/>
               </w:rPr>
-              <w:t>Medium</w:t>
+              <w:t>High</w:t>
             </w:r>
           </w:p>
         </w:tc>
@@ -4529,7 +4541,7 @@
               <w:bottom w:val="single" w:sz="4" w:space="0" w:color="auto"/>
               <w:right w:val="single" w:sz="4" w:space="0" w:color="auto"/>
             </w:tcBorders>
-            <w:shd w:val="clear" w:color="auto" w:fill="70AD47" w:themeFill="accent6"/>
+            <w:shd w:val="clear" w:color="auto" w:fill="FFFF00"/>
             <w:vAlign w:val="center"/>
             <w:hideMark/>
           </w:tcPr>
@@ -4544,7 +4556,7 @@
               <w:rPr>
                 <w:rFonts w:ascii="Times New Roman" w:hAnsi="Times New Roman" w:cs="Times New Roman"/>
               </w:rPr>
-              <w:t>Low</w:t>
+              <w:t>Medium</w:t>
             </w:r>
           </w:p>
         </w:tc>
@@ -4891,7 +4903,7 @@
               <w:bottom w:val="single" w:sz="4" w:space="0" w:color="auto"/>
               <w:right w:val="single" w:sz="4" w:space="0" w:color="auto"/>
             </w:tcBorders>
-            <w:shd w:val="clear" w:color="auto" w:fill="FFFF00"/>
+            <w:shd w:val="clear" w:color="auto" w:fill="70AD47" w:themeFill="accent6"/>
             <w:vAlign w:val="center"/>
             <w:hideMark/>
           </w:tcPr>
@@ -4907,7 +4919,7 @@
                 <w:rFonts w:ascii="Times New Roman" w:hAnsi="Times New Roman" w:cs="Times New Roman"/>
               </w:rPr>
               <w:lastRenderedPageBreak/>
-              <w:t>Medium</w:t>
+              <w:t>Low</w:t>
             </w:r>
           </w:p>
         </w:tc>
@@ -5036,6 +5048,7 @@
               <w:t xml:space="preserve"> </w:t>
             </w:r>
             <w:proofErr w:type="spellStart"/>
+            <w:proofErr w:type="gramStart"/>
             <w:r>
               <w:rPr>
                 <w:rFonts w:ascii="Times New Roman" w:hAnsi="Times New Roman" w:cs="Times New Roman"/>
@@ -5063,6 +5076,7 @@
               <w:t>dapat</w:t>
             </w:r>
             <w:proofErr w:type="spellEnd"/>
+            <w:proofErr w:type="gramEnd"/>
             <w:r>
               <w:rPr>
                 <w:rFonts w:ascii="Times New Roman" w:hAnsi="Times New Roman" w:cs="Times New Roman"/>
@@ -5359,7 +5373,7 @@
               <w:bottom w:val="single" w:sz="4" w:space="0" w:color="auto"/>
               <w:right w:val="single" w:sz="4" w:space="0" w:color="auto"/>
             </w:tcBorders>
-            <w:shd w:val="clear" w:color="auto" w:fill="FFFF00"/>
+            <w:shd w:val="clear" w:color="auto" w:fill="70AD47" w:themeFill="accent6"/>
             <w:vAlign w:val="center"/>
             <w:hideMark/>
           </w:tcPr>
@@ -5374,7 +5388,7 @@
               <w:rPr>
                 <w:rFonts w:ascii="Times New Roman" w:hAnsi="Times New Roman" w:cs="Times New Roman"/>
               </w:rPr>
-              <w:t>Medium</w:t>
+              <w:t>Low</w:t>
             </w:r>
           </w:p>
         </w:tc>
@@ -5736,7 +5750,7 @@
               <w:bottom w:val="single" w:sz="4" w:space="0" w:color="auto"/>
               <w:right w:val="single" w:sz="4" w:space="0" w:color="auto"/>
             </w:tcBorders>
-            <w:shd w:val="clear" w:color="auto" w:fill="FF0000"/>
+            <w:shd w:val="clear" w:color="auto" w:fill="FFFF00"/>
             <w:vAlign w:val="center"/>
             <w:hideMark/>
           </w:tcPr>
@@ -5751,7 +5765,7 @@
               <w:rPr>
                 <w:rFonts w:ascii="Times New Roman" w:hAnsi="Times New Roman" w:cs="Times New Roman"/>
               </w:rPr>
-              <w:t>High</w:t>
+              <w:t>Medium</w:t>
             </w:r>
           </w:p>
         </w:tc>
@@ -6031,7 +6045,7 @@
               <w:bottom w:val="single" w:sz="4" w:space="0" w:color="auto"/>
               <w:right w:val="single" w:sz="4" w:space="0" w:color="auto"/>
             </w:tcBorders>
-            <w:shd w:val="clear" w:color="auto" w:fill="FF0000"/>
+            <w:shd w:val="clear" w:color="auto" w:fill="70AD47" w:themeFill="accent6"/>
             <w:vAlign w:val="center"/>
             <w:hideMark/>
           </w:tcPr>
@@ -6046,7 +6060,7 @@
               <w:rPr>
                 <w:rFonts w:ascii="Times New Roman" w:hAnsi="Times New Roman" w:cs="Times New Roman"/>
               </w:rPr>
-              <w:t>High</w:t>
+              <w:t>Low</w:t>
             </w:r>
           </w:p>
         </w:tc>
@@ -7117,7 +7131,7 @@
       <w:tr>
         <w:tc>
           <w:tcPr>
-            <w:tcW w:w="631" w:type="dxa"/>
+            <w:tcW w:w="770" w:type="dxa"/>
             <w:vAlign w:val="center"/>
           </w:tcPr>
           <w:p>
@@ -7152,7 +7166,7 @@
         </w:tc>
         <w:tc>
           <w:tcPr>
-            <w:tcW w:w="2312" w:type="dxa"/>
+            <w:tcW w:w="2171" w:type="dxa"/>
             <w:vAlign w:val="center"/>
           </w:tcPr>
           <w:p>
@@ -7178,7 +7192,7 @@
         </w:tc>
         <w:tc>
           <w:tcPr>
-            <w:tcW w:w="2127" w:type="dxa"/>
+            <w:tcW w:w="2002" w:type="dxa"/>
             <w:vAlign w:val="center"/>
           </w:tcPr>
           <w:p>
@@ -7204,7 +7218,7 @@
         </w:tc>
         <w:tc>
           <w:tcPr>
-            <w:tcW w:w="1559" w:type="dxa"/>
+            <w:tcW w:w="1545" w:type="dxa"/>
             <w:vAlign w:val="center"/>
           </w:tcPr>
           <w:p>
@@ -7230,7 +7244,7 @@
         </w:tc>
         <w:tc>
           <w:tcPr>
-            <w:tcW w:w="1559" w:type="dxa"/>
+            <w:tcW w:w="1639" w:type="dxa"/>
             <w:vAlign w:val="center"/>
           </w:tcPr>
           <w:p>
@@ -7256,7 +7270,7 @@
         </w:tc>
         <w:tc>
           <w:tcPr>
-            <w:tcW w:w="1054" w:type="dxa"/>
+            <w:tcW w:w="1115" w:type="dxa"/>
             <w:vAlign w:val="center"/>
           </w:tcPr>
           <w:p>
@@ -7287,6 +7301,477 @@
                 <w:b/>
                 <w:sz w:val="24"/>
                 <w:szCs w:val="24"/>
+              </w:rPr>
+            </w:pPr>
+          </w:p>
+        </w:tc>
+      </w:tr>
+      <w:tr>
+        <w:trPr>
+          <w:trHeight w:val="674"/>
+        </w:trPr>
+        <w:tc>
+          <w:tcPr>
+            <w:tcW w:w="770" w:type="dxa"/>
+            <w:vMerge w:val="restart"/>
+            <w:vAlign w:val="center"/>
+          </w:tcPr>
+          <w:p>
+            <w:pPr>
+              <w:jc w:val="center"/>
+              <w:rPr>
+                <w:rFonts w:ascii="Times New Roman" w:hAnsi="Times New Roman" w:cs="Times New Roman"/>
+                <w:b/>
+              </w:rPr>
+            </w:pPr>
+            <w:r>
+              <w:rPr>
+                <w:rFonts w:ascii="Times New Roman" w:hAnsi="Times New Roman" w:cs="Times New Roman"/>
+                <w:b/>
+              </w:rPr>
+              <w:t>1</w:t>
+            </w:r>
+          </w:p>
+        </w:tc>
+        <w:tc>
+          <w:tcPr>
+            <w:tcW w:w="2171" w:type="dxa"/>
+            <w:vMerge w:val="restart"/>
+          </w:tcPr>
+          <w:p>
+            <w:pPr>
+              <w:spacing w:line="276" w:lineRule="auto"/>
+              <w:rPr>
+                <w:rFonts w:ascii="Times New Roman" w:hAnsi="Times New Roman" w:cs="Times New Roman"/>
+              </w:rPr>
+            </w:pPr>
+            <w:proofErr w:type="spellStart"/>
+            <w:r>
+              <w:rPr>
+                <w:rFonts w:ascii="Times New Roman" w:hAnsi="Times New Roman" w:cs="Times New Roman"/>
+              </w:rPr>
+              <w:t>Sebagai</w:t>
+            </w:r>
+            <w:proofErr w:type="spellEnd"/>
+            <w:r>
+              <w:rPr>
+                <w:rFonts w:ascii="Times New Roman" w:hAnsi="Times New Roman" w:cs="Times New Roman"/>
+              </w:rPr>
+              <w:t xml:space="preserve"> </w:t>
+            </w:r>
+            <w:proofErr w:type="spellStart"/>
+            <w:r>
+              <w:rPr>
+                <w:rFonts w:ascii="Times New Roman" w:hAnsi="Times New Roman" w:cs="Times New Roman"/>
+              </w:rPr>
+              <w:t>P</w:t>
+            </w:r>
+            <w:r>
+              <w:rPr>
+                <w:rFonts w:ascii="Times New Roman" w:hAnsi="Times New Roman" w:cs="Times New Roman"/>
+              </w:rPr>
+              <w:t>engguna</w:t>
+            </w:r>
+            <w:proofErr w:type="spellEnd"/>
+            <w:r>
+              <w:rPr>
+                <w:rFonts w:ascii="Times New Roman" w:hAnsi="Times New Roman" w:cs="Times New Roman"/>
+              </w:rPr>
+              <w:t xml:space="preserve"> </w:t>
+            </w:r>
+            <w:proofErr w:type="spellStart"/>
+            <w:r>
+              <w:rPr>
+                <w:rFonts w:ascii="Times New Roman" w:hAnsi="Times New Roman" w:cs="Times New Roman"/>
+              </w:rPr>
+              <w:t>dapat</w:t>
+            </w:r>
+            <w:proofErr w:type="spellEnd"/>
+            <w:r>
+              <w:rPr>
+                <w:rFonts w:ascii="Times New Roman" w:hAnsi="Times New Roman" w:cs="Times New Roman"/>
+              </w:rPr>
+              <w:t xml:space="preserve"> </w:t>
+            </w:r>
+            <w:proofErr w:type="spellStart"/>
+            <w:r>
+              <w:rPr>
+                <w:rFonts w:ascii="Times New Roman" w:hAnsi="Times New Roman" w:cs="Times New Roman"/>
+              </w:rPr>
+              <w:t>melihat</w:t>
+            </w:r>
+            <w:proofErr w:type="spellEnd"/>
+            <w:r>
+              <w:rPr>
+                <w:rFonts w:ascii="Times New Roman" w:hAnsi="Times New Roman" w:cs="Times New Roman"/>
+              </w:rPr>
+              <w:t xml:space="preserve"> </w:t>
+            </w:r>
+            <w:proofErr w:type="spellStart"/>
+            <w:r>
+              <w:rPr>
+                <w:rFonts w:ascii="Times New Roman" w:hAnsi="Times New Roman" w:cs="Times New Roman"/>
+              </w:rPr>
+              <w:t>informasi</w:t>
+            </w:r>
+            <w:proofErr w:type="spellEnd"/>
+            <w:r>
+              <w:rPr>
+                <w:rFonts w:ascii="Times New Roman" w:hAnsi="Times New Roman" w:cs="Times New Roman"/>
+              </w:rPr>
+              <w:t xml:space="preserve"> </w:t>
+            </w:r>
+            <w:proofErr w:type="spellStart"/>
+            <w:r>
+              <w:rPr>
+                <w:rFonts w:ascii="Times New Roman" w:hAnsi="Times New Roman" w:cs="Times New Roman"/>
+              </w:rPr>
+              <w:t>dari</w:t>
+            </w:r>
+            <w:proofErr w:type="spellEnd"/>
+            <w:r>
+              <w:rPr>
+                <w:rFonts w:ascii="Times New Roman" w:hAnsi="Times New Roman" w:cs="Times New Roman"/>
+              </w:rPr>
+              <w:t xml:space="preserve"> </w:t>
+            </w:r>
+            <w:proofErr w:type="spellStart"/>
+            <w:r>
+              <w:rPr>
+                <w:rFonts w:ascii="Times New Roman" w:hAnsi="Times New Roman" w:cs="Times New Roman"/>
+              </w:rPr>
+              <w:t>berbagai</w:t>
+            </w:r>
+            <w:proofErr w:type="spellEnd"/>
+            <w:r>
+              <w:rPr>
+                <w:rFonts w:ascii="Times New Roman" w:hAnsi="Times New Roman" w:cs="Times New Roman"/>
+              </w:rPr>
+              <w:t xml:space="preserve"> novel agar </w:t>
+            </w:r>
+            <w:proofErr w:type="spellStart"/>
+            <w:r>
+              <w:rPr>
+                <w:rFonts w:ascii="Times New Roman" w:hAnsi="Times New Roman" w:cs="Times New Roman"/>
+              </w:rPr>
+              <w:t>dapat</w:t>
+            </w:r>
+            <w:proofErr w:type="spellEnd"/>
+            <w:r>
+              <w:rPr>
+                <w:rFonts w:ascii="Times New Roman" w:hAnsi="Times New Roman" w:cs="Times New Roman"/>
+              </w:rPr>
+              <w:t xml:space="preserve"> </w:t>
+            </w:r>
+            <w:proofErr w:type="spellStart"/>
+            <w:r>
+              <w:rPr>
+                <w:rFonts w:ascii="Times New Roman" w:hAnsi="Times New Roman" w:cs="Times New Roman"/>
+              </w:rPr>
+              <w:t>mengetahui</w:t>
+            </w:r>
+            <w:proofErr w:type="spellEnd"/>
+            <w:r>
+              <w:rPr>
+                <w:rFonts w:ascii="Times New Roman" w:hAnsi="Times New Roman" w:cs="Times New Roman"/>
+              </w:rPr>
+              <w:t xml:space="preserve"> </w:t>
+            </w:r>
+            <w:proofErr w:type="spellStart"/>
+            <w:r>
+              <w:rPr>
+                <w:rFonts w:ascii="Times New Roman" w:hAnsi="Times New Roman" w:cs="Times New Roman"/>
+              </w:rPr>
+              <w:t>informasi</w:t>
+            </w:r>
+            <w:proofErr w:type="spellEnd"/>
+            <w:r>
+              <w:rPr>
+                <w:rFonts w:ascii="Times New Roman" w:hAnsi="Times New Roman" w:cs="Times New Roman"/>
+              </w:rPr>
+              <w:t xml:space="preserve"> </w:t>
+            </w:r>
+            <w:proofErr w:type="spellStart"/>
+            <w:r>
+              <w:rPr>
+                <w:rFonts w:ascii="Times New Roman" w:hAnsi="Times New Roman" w:cs="Times New Roman"/>
+              </w:rPr>
+              <w:t>dari</w:t>
+            </w:r>
+            <w:proofErr w:type="spellEnd"/>
+            <w:r>
+              <w:rPr>
+                <w:rFonts w:ascii="Times New Roman" w:hAnsi="Times New Roman" w:cs="Times New Roman"/>
+              </w:rPr>
+              <w:t xml:space="preserve"> </w:t>
+            </w:r>
+            <w:proofErr w:type="spellStart"/>
+            <w:r>
+              <w:rPr>
+                <w:rFonts w:ascii="Times New Roman" w:hAnsi="Times New Roman" w:cs="Times New Roman"/>
+              </w:rPr>
+              <w:t>suatu</w:t>
+            </w:r>
+            <w:proofErr w:type="spellEnd"/>
+            <w:r>
+              <w:rPr>
+                <w:rFonts w:ascii="Times New Roman" w:hAnsi="Times New Roman" w:cs="Times New Roman"/>
+              </w:rPr>
+              <w:t xml:space="preserve"> novel</w:t>
+            </w:r>
+          </w:p>
+        </w:tc>
+        <w:tc>
+          <w:tcPr>
+            <w:tcW w:w="2002" w:type="dxa"/>
+          </w:tcPr>
+          <w:p>
+            <w:pPr>
+              <w:spacing w:line="276" w:lineRule="auto"/>
+              <w:rPr>
+                <w:rFonts w:ascii="Times New Roman" w:hAnsi="Times New Roman" w:cs="Times New Roman"/>
+              </w:rPr>
+            </w:pPr>
+            <w:r>
+              <w:rPr>
+                <w:rFonts w:ascii="Times New Roman" w:hAnsi="Times New Roman" w:cs="Times New Roman"/>
+              </w:rPr>
+              <w:t xml:space="preserve">Desain UI </w:t>
+            </w:r>
+            <w:proofErr w:type="spellStart"/>
+            <w:r>
+              <w:rPr>
+                <w:rFonts w:ascii="Times New Roman" w:hAnsi="Times New Roman" w:cs="Times New Roman"/>
+              </w:rPr>
+              <w:t>untuk</w:t>
+            </w:r>
+            <w:proofErr w:type="spellEnd"/>
+            <w:r>
+              <w:rPr>
+                <w:rFonts w:ascii="Times New Roman" w:hAnsi="Times New Roman" w:cs="Times New Roman"/>
+              </w:rPr>
+              <w:t xml:space="preserve"> </w:t>
+            </w:r>
+            <w:proofErr w:type="spellStart"/>
+            <w:r>
+              <w:rPr>
+                <w:rFonts w:ascii="Times New Roman" w:hAnsi="Times New Roman" w:cs="Times New Roman"/>
+              </w:rPr>
+              <w:t>halaman</w:t>
+            </w:r>
+            <w:proofErr w:type="spellEnd"/>
+            <w:r>
+              <w:rPr>
+                <w:rFonts w:ascii="Times New Roman" w:hAnsi="Times New Roman" w:cs="Times New Roman"/>
+              </w:rPr>
+              <w:t xml:space="preserve"> </w:t>
+            </w:r>
+            <w:proofErr w:type="spellStart"/>
+            <w:r>
+              <w:rPr>
+                <w:rFonts w:ascii="Times New Roman" w:hAnsi="Times New Roman" w:cs="Times New Roman"/>
+              </w:rPr>
+              <w:t>informasi</w:t>
+            </w:r>
+            <w:proofErr w:type="spellEnd"/>
+          </w:p>
+        </w:tc>
+        <w:tc>
+          <w:tcPr>
+            <w:tcW w:w="1545" w:type="dxa"/>
+          </w:tcPr>
+          <w:p>
+            <w:pPr>
+              <w:spacing w:line="276" w:lineRule="auto"/>
+              <w:rPr>
+                <w:rFonts w:ascii="Times New Roman" w:hAnsi="Times New Roman" w:cs="Times New Roman"/>
+              </w:rPr>
+            </w:pPr>
+            <w:proofErr w:type="spellStart"/>
+            <w:r>
+              <w:rPr>
+                <w:rFonts w:ascii="Times New Roman" w:hAnsi="Times New Roman" w:cs="Times New Roman"/>
+              </w:rPr>
+              <w:t>Herri</w:t>
+            </w:r>
+            <w:proofErr w:type="spellEnd"/>
+            <w:r>
+              <w:rPr>
+                <w:rFonts w:ascii="Times New Roman" w:hAnsi="Times New Roman" w:cs="Times New Roman"/>
+              </w:rPr>
+              <w:t xml:space="preserve"> Suba L. </w:t>
+            </w:r>
+            <w:proofErr w:type="spellStart"/>
+            <w:r>
+              <w:rPr>
+                <w:rFonts w:ascii="Times New Roman" w:hAnsi="Times New Roman" w:cs="Times New Roman"/>
+              </w:rPr>
+              <w:t>Tobing</w:t>
+            </w:r>
+            <w:proofErr w:type="spellEnd"/>
+          </w:p>
+        </w:tc>
+        <w:tc>
+          <w:tcPr>
+            <w:tcW w:w="1639" w:type="dxa"/>
+            <w:vAlign w:val="center"/>
+          </w:tcPr>
+          <w:p>
+            <w:pPr>
+              <w:jc w:val="center"/>
+              <w:rPr>
+                <w:rFonts w:ascii="Times New Roman" w:hAnsi="Times New Roman" w:cs="Times New Roman"/>
+              </w:rPr>
+            </w:pPr>
+          </w:p>
+        </w:tc>
+        <w:tc>
+          <w:tcPr>
+            <w:tcW w:w="1115" w:type="dxa"/>
+            <w:vAlign w:val="center"/>
+          </w:tcPr>
+          <w:p>
+            <w:pPr>
+              <w:jc w:val="center"/>
+              <w:rPr>
+                <w:rFonts w:ascii="Times New Roman" w:hAnsi="Times New Roman" w:cs="Times New Roman"/>
+              </w:rPr>
+            </w:pPr>
+          </w:p>
+        </w:tc>
+      </w:tr>
+      <w:tr>
+        <w:trPr>
+          <w:trHeight w:val="712"/>
+        </w:trPr>
+        <w:tc>
+          <w:tcPr>
+            <w:tcW w:w="770" w:type="dxa"/>
+            <w:vMerge/>
+            <w:vAlign w:val="center"/>
+          </w:tcPr>
+          <w:p>
+            <w:pPr>
+              <w:jc w:val="center"/>
+              <w:rPr>
+                <w:rFonts w:ascii="Times New Roman" w:hAnsi="Times New Roman" w:cs="Times New Roman"/>
+                <w:b/>
+              </w:rPr>
+            </w:pPr>
+          </w:p>
+        </w:tc>
+        <w:tc>
+          <w:tcPr>
+            <w:tcW w:w="2171" w:type="dxa"/>
+            <w:vMerge/>
+          </w:tcPr>
+          <w:p>
+            <w:pPr>
+              <w:spacing w:line="276" w:lineRule="auto"/>
+              <w:rPr>
+                <w:rFonts w:ascii="Times New Roman" w:hAnsi="Times New Roman" w:cs="Times New Roman"/>
+              </w:rPr>
+            </w:pPr>
+          </w:p>
+        </w:tc>
+        <w:tc>
+          <w:tcPr>
+            <w:tcW w:w="2002" w:type="dxa"/>
+          </w:tcPr>
+          <w:p>
+            <w:pPr>
+              <w:spacing w:line="276" w:lineRule="auto"/>
+              <w:rPr>
+                <w:rFonts w:ascii="Times New Roman" w:hAnsi="Times New Roman" w:cs="Times New Roman"/>
+              </w:rPr>
+            </w:pPr>
+            <w:proofErr w:type="spellStart"/>
+            <w:r>
+              <w:rPr>
+                <w:rFonts w:ascii="Times New Roman" w:hAnsi="Times New Roman" w:cs="Times New Roman"/>
+              </w:rPr>
+              <w:t>Koding</w:t>
+            </w:r>
+            <w:proofErr w:type="spellEnd"/>
+            <w:r>
+              <w:rPr>
+                <w:rFonts w:ascii="Times New Roman" w:hAnsi="Times New Roman" w:cs="Times New Roman"/>
+              </w:rPr>
+              <w:t xml:space="preserve"> </w:t>
+            </w:r>
+            <w:proofErr w:type="spellStart"/>
+            <w:r>
+              <w:rPr>
+                <w:rFonts w:ascii="Times New Roman" w:hAnsi="Times New Roman" w:cs="Times New Roman"/>
+              </w:rPr>
+              <w:t>halaman</w:t>
+            </w:r>
+            <w:proofErr w:type="spellEnd"/>
+            <w:r>
+              <w:rPr>
+                <w:rFonts w:ascii="Times New Roman" w:hAnsi="Times New Roman" w:cs="Times New Roman"/>
+              </w:rPr>
+              <w:t xml:space="preserve"> </w:t>
+            </w:r>
+            <w:proofErr w:type="spellStart"/>
+            <w:r>
+              <w:rPr>
+                <w:rFonts w:ascii="Times New Roman" w:hAnsi="Times New Roman" w:cs="Times New Roman"/>
+              </w:rPr>
+              <w:t>informasi</w:t>
+            </w:r>
+            <w:proofErr w:type="spellEnd"/>
+            <w:r>
+              <w:rPr>
+                <w:rFonts w:ascii="Times New Roman" w:hAnsi="Times New Roman" w:cs="Times New Roman"/>
+              </w:rPr>
+              <w:t xml:space="preserve"> novel</w:t>
+            </w:r>
+          </w:p>
+        </w:tc>
+        <w:tc>
+          <w:tcPr>
+            <w:tcW w:w="1545" w:type="dxa"/>
+          </w:tcPr>
+          <w:p>
+            <w:pPr>
+              <w:spacing w:line="276" w:lineRule="auto"/>
+              <w:rPr>
+                <w:rFonts w:ascii="Times New Roman" w:hAnsi="Times New Roman" w:cs="Times New Roman"/>
+              </w:rPr>
+            </w:pPr>
+            <w:r>
+              <w:rPr>
+                <w:rFonts w:ascii="Times New Roman" w:hAnsi="Times New Roman" w:cs="Times New Roman"/>
+              </w:rPr>
+              <w:t>Bayu Arma Praja</w:t>
+            </w:r>
+          </w:p>
+        </w:tc>
+        <w:tc>
+          <w:tcPr>
+            <w:tcW w:w="1639" w:type="dxa"/>
+            <w:vAlign w:val="center"/>
+          </w:tcPr>
+          <w:p>
+            <w:pPr>
+              <w:jc w:val="center"/>
+              <w:rPr>
+                <w:rFonts w:ascii="Times New Roman" w:hAnsi="Times New Roman" w:cs="Times New Roman"/>
+              </w:rPr>
+            </w:pPr>
+          </w:p>
+        </w:tc>
+        <w:tc>
+          <w:tcPr>
+            <w:tcW w:w="1115" w:type="dxa"/>
+            <w:vAlign w:val="center"/>
+          </w:tcPr>
+          <w:p>
+            <w:pPr>
+              <w:jc w:val="center"/>
+              <w:rPr>
+                <w:rFonts w:ascii="Times New Roman" w:hAnsi="Times New Roman" w:cs="Times New Roman"/>
               </w:rPr>
             </w:pPr>
           </w:p>
@@ -7298,7 +7783,116 @@
         </w:trPr>
         <w:tc>
           <w:tcPr>
-            <w:tcW w:w="631" w:type="dxa"/>
+            <w:tcW w:w="770" w:type="dxa"/>
+            <w:vMerge/>
+            <w:vAlign w:val="center"/>
+          </w:tcPr>
+          <w:p>
+            <w:pPr>
+              <w:jc w:val="center"/>
+              <w:rPr>
+                <w:rFonts w:ascii="Times New Roman" w:hAnsi="Times New Roman" w:cs="Times New Roman"/>
+                <w:b/>
+              </w:rPr>
+            </w:pPr>
+          </w:p>
+        </w:tc>
+        <w:tc>
+          <w:tcPr>
+            <w:tcW w:w="2171" w:type="dxa"/>
+            <w:vMerge/>
+          </w:tcPr>
+          <w:p>
+            <w:pPr>
+              <w:spacing w:line="276" w:lineRule="auto"/>
+              <w:rPr>
+                <w:rFonts w:ascii="Times New Roman" w:hAnsi="Times New Roman" w:cs="Times New Roman"/>
+              </w:rPr>
+            </w:pPr>
+          </w:p>
+        </w:tc>
+        <w:tc>
+          <w:tcPr>
+            <w:tcW w:w="2002" w:type="dxa"/>
+          </w:tcPr>
+          <w:p>
+            <w:pPr>
+              <w:spacing w:line="276" w:lineRule="auto"/>
+              <w:rPr>
+                <w:rFonts w:ascii="Times New Roman" w:hAnsi="Times New Roman" w:cs="Times New Roman"/>
+              </w:rPr>
+            </w:pPr>
+            <w:r>
+              <w:rPr>
+                <w:rFonts w:ascii="Times New Roman" w:hAnsi="Times New Roman" w:cs="Times New Roman"/>
+              </w:rPr>
+              <w:t>Testing</w:t>
+            </w:r>
+          </w:p>
+        </w:tc>
+        <w:tc>
+          <w:tcPr>
+            <w:tcW w:w="1545" w:type="dxa"/>
+          </w:tcPr>
+          <w:p>
+            <w:pPr>
+              <w:spacing w:line="276" w:lineRule="auto"/>
+              <w:rPr>
+                <w:rFonts w:ascii="Times New Roman" w:hAnsi="Times New Roman" w:cs="Times New Roman"/>
+              </w:rPr>
+            </w:pPr>
+            <w:r>
+              <w:rPr>
+                <w:rFonts w:ascii="Times New Roman" w:hAnsi="Times New Roman" w:cs="Times New Roman"/>
+              </w:rPr>
+              <w:t xml:space="preserve">Martin </w:t>
+            </w:r>
+            <w:proofErr w:type="spellStart"/>
+            <w:r>
+              <w:rPr>
+                <w:rFonts w:ascii="Times New Roman" w:hAnsi="Times New Roman" w:cs="Times New Roman"/>
+              </w:rPr>
+              <w:t>Simanjuntak</w:t>
+            </w:r>
+            <w:proofErr w:type="spellEnd"/>
+          </w:p>
+        </w:tc>
+        <w:tc>
+          <w:tcPr>
+            <w:tcW w:w="1639" w:type="dxa"/>
+            <w:vAlign w:val="center"/>
+          </w:tcPr>
+          <w:p>
+            <w:pPr>
+              <w:jc w:val="center"/>
+              <w:rPr>
+                <w:rFonts w:ascii="Times New Roman" w:hAnsi="Times New Roman" w:cs="Times New Roman"/>
+              </w:rPr>
+            </w:pPr>
+          </w:p>
+        </w:tc>
+        <w:tc>
+          <w:tcPr>
+            <w:tcW w:w="1115" w:type="dxa"/>
+            <w:vAlign w:val="center"/>
+          </w:tcPr>
+          <w:p>
+            <w:pPr>
+              <w:jc w:val="center"/>
+              <w:rPr>
+                <w:rFonts w:ascii="Times New Roman" w:hAnsi="Times New Roman" w:cs="Times New Roman"/>
+              </w:rPr>
+            </w:pPr>
+          </w:p>
+        </w:tc>
+      </w:tr>
+      <w:tr>
+        <w:trPr>
+          <w:trHeight w:val="619"/>
+        </w:trPr>
+        <w:tc>
+          <w:tcPr>
+            <w:tcW w:w="770" w:type="dxa"/>
             <w:vMerge w:val="restart"/>
             <w:vAlign w:val="center"/>
           </w:tcPr>
@@ -7315,13 +7909,13 @@
                 <w:rFonts w:ascii="Times New Roman" w:hAnsi="Times New Roman" w:cs="Times New Roman"/>
                 <w:b/>
               </w:rPr>
-              <w:t>1</w:t>
-            </w:r>
-          </w:p>
-        </w:tc>
-        <w:tc>
-          <w:tcPr>
-            <w:tcW w:w="2312" w:type="dxa"/>
+              <w:t>2</w:t>
+            </w:r>
+          </w:p>
+        </w:tc>
+        <w:tc>
+          <w:tcPr>
+            <w:tcW w:w="2171" w:type="dxa"/>
             <w:vMerge w:val="restart"/>
           </w:tcPr>
           <w:p>
@@ -7331,11 +7925,165 @@
                 <w:rFonts w:ascii="Times New Roman" w:hAnsi="Times New Roman" w:cs="Times New Roman"/>
               </w:rPr>
             </w:pPr>
-          </w:p>
-        </w:tc>
-        <w:tc>
-          <w:tcPr>
-            <w:tcW w:w="2127" w:type="dxa"/>
+            <w:proofErr w:type="spellStart"/>
+            <w:r>
+              <w:rPr>
+                <w:rFonts w:ascii="Times New Roman" w:hAnsi="Times New Roman" w:cs="Times New Roman"/>
+              </w:rPr>
+              <w:t>Sebagai</w:t>
+            </w:r>
+            <w:proofErr w:type="spellEnd"/>
+            <w:r>
+              <w:rPr>
+                <w:rFonts w:ascii="Times New Roman" w:hAnsi="Times New Roman" w:cs="Times New Roman"/>
+              </w:rPr>
+              <w:t xml:space="preserve"> PENGGUNA </w:t>
+            </w:r>
+            <w:proofErr w:type="spellStart"/>
+            <w:r>
+              <w:rPr>
+                <w:rFonts w:ascii="Times New Roman" w:hAnsi="Times New Roman" w:cs="Times New Roman"/>
+              </w:rPr>
+              <w:t>dapat</w:t>
+            </w:r>
+            <w:proofErr w:type="spellEnd"/>
+            <w:r>
+              <w:rPr>
+                <w:rFonts w:ascii="Times New Roman" w:hAnsi="Times New Roman" w:cs="Times New Roman"/>
+              </w:rPr>
+              <w:t xml:space="preserve"> </w:t>
+            </w:r>
+            <w:proofErr w:type="spellStart"/>
+            <w:r>
+              <w:rPr>
+                <w:rFonts w:ascii="Times New Roman" w:hAnsi="Times New Roman" w:cs="Times New Roman"/>
+              </w:rPr>
+              <w:t>mencari</w:t>
+            </w:r>
+            <w:proofErr w:type="spellEnd"/>
+            <w:r>
+              <w:rPr>
+                <w:rFonts w:ascii="Times New Roman" w:hAnsi="Times New Roman" w:cs="Times New Roman"/>
+              </w:rPr>
+              <w:t xml:space="preserve"> novel </w:t>
+            </w:r>
+            <w:proofErr w:type="spellStart"/>
+            <w:r>
+              <w:rPr>
+                <w:rFonts w:ascii="Times New Roman" w:hAnsi="Times New Roman" w:cs="Times New Roman"/>
+              </w:rPr>
+              <w:t>berdasarkan</w:t>
+            </w:r>
+            <w:proofErr w:type="spellEnd"/>
+            <w:r>
+              <w:rPr>
+                <w:rFonts w:ascii="Times New Roman" w:hAnsi="Times New Roman" w:cs="Times New Roman"/>
+              </w:rPr>
+              <w:t xml:space="preserve"> </w:t>
+            </w:r>
+            <w:proofErr w:type="spellStart"/>
+            <w:r>
+              <w:rPr>
+                <w:rFonts w:ascii="Times New Roman" w:hAnsi="Times New Roman" w:cs="Times New Roman"/>
+              </w:rPr>
+              <w:t>judul</w:t>
+            </w:r>
+            <w:proofErr w:type="spellEnd"/>
+            <w:r>
+              <w:rPr>
+                <w:rFonts w:ascii="Times New Roman" w:hAnsi="Times New Roman" w:cs="Times New Roman"/>
+              </w:rPr>
+              <w:t xml:space="preserve"> agar </w:t>
+            </w:r>
+            <w:proofErr w:type="spellStart"/>
+            <w:r>
+              <w:rPr>
+                <w:rFonts w:ascii="Times New Roman" w:hAnsi="Times New Roman" w:cs="Times New Roman"/>
+              </w:rPr>
+              <w:t>mempermudah</w:t>
+            </w:r>
+            <w:proofErr w:type="spellEnd"/>
+            <w:r>
+              <w:rPr>
+                <w:rFonts w:ascii="Times New Roman" w:hAnsi="Times New Roman" w:cs="Times New Roman"/>
+              </w:rPr>
+              <w:t xml:space="preserve"> </w:t>
+            </w:r>
+            <w:proofErr w:type="spellStart"/>
+            <w:r>
+              <w:rPr>
+                <w:rFonts w:ascii="Times New Roman" w:hAnsi="Times New Roman" w:cs="Times New Roman"/>
+              </w:rPr>
+              <w:t>dalam</w:t>
+            </w:r>
+            <w:proofErr w:type="spellEnd"/>
+            <w:r>
+              <w:rPr>
+                <w:rFonts w:ascii="Times New Roman" w:hAnsi="Times New Roman" w:cs="Times New Roman"/>
+              </w:rPr>
+              <w:t xml:space="preserve"> </w:t>
+            </w:r>
+            <w:proofErr w:type="spellStart"/>
+            <w:r>
+              <w:rPr>
+                <w:rFonts w:ascii="Times New Roman" w:hAnsi="Times New Roman" w:cs="Times New Roman"/>
+              </w:rPr>
+              <w:t>mencari</w:t>
+            </w:r>
+            <w:proofErr w:type="spellEnd"/>
+            <w:r>
+              <w:rPr>
+                <w:rFonts w:ascii="Times New Roman" w:hAnsi="Times New Roman" w:cs="Times New Roman"/>
+              </w:rPr>
+              <w:t xml:space="preserve"> </w:t>
+            </w:r>
+            <w:proofErr w:type="spellStart"/>
+            <w:r>
+              <w:rPr>
+                <w:rFonts w:ascii="Times New Roman" w:hAnsi="Times New Roman" w:cs="Times New Roman"/>
+              </w:rPr>
+              <w:t>informasi</w:t>
+            </w:r>
+            <w:proofErr w:type="spellEnd"/>
+            <w:r>
+              <w:rPr>
+                <w:rFonts w:ascii="Times New Roman" w:hAnsi="Times New Roman" w:cs="Times New Roman"/>
+              </w:rPr>
+              <w:t xml:space="preserve"> </w:t>
+            </w:r>
+            <w:proofErr w:type="spellStart"/>
+            <w:r>
+              <w:rPr>
+                <w:rFonts w:ascii="Times New Roman" w:hAnsi="Times New Roman" w:cs="Times New Roman"/>
+              </w:rPr>
+              <w:t>dari</w:t>
+            </w:r>
+            <w:proofErr w:type="spellEnd"/>
+            <w:r>
+              <w:rPr>
+                <w:rFonts w:ascii="Times New Roman" w:hAnsi="Times New Roman" w:cs="Times New Roman"/>
+              </w:rPr>
+              <w:t xml:space="preserve"> </w:t>
+            </w:r>
+            <w:proofErr w:type="spellStart"/>
+            <w:r>
+              <w:rPr>
+                <w:rFonts w:ascii="Times New Roman" w:hAnsi="Times New Roman" w:cs="Times New Roman"/>
+              </w:rPr>
+              <w:t>suatu</w:t>
+            </w:r>
+            <w:proofErr w:type="spellEnd"/>
+            <w:r>
+              <w:rPr>
+                <w:rFonts w:ascii="Times New Roman" w:hAnsi="Times New Roman" w:cs="Times New Roman"/>
+              </w:rPr>
+              <w:t xml:space="preserve"> novel</w:t>
+            </w:r>
+          </w:p>
+        </w:tc>
+        <w:tc>
+          <w:tcPr>
+            <w:tcW w:w="2002" w:type="dxa"/>
           </w:tcPr>
           <w:p>
             <w:pPr>
@@ -7344,11 +8092,39 @@
                 <w:rFonts w:ascii="Times New Roman" w:hAnsi="Times New Roman" w:cs="Times New Roman"/>
               </w:rPr>
             </w:pPr>
-          </w:p>
-        </w:tc>
-        <w:tc>
-          <w:tcPr>
-            <w:tcW w:w="1559" w:type="dxa"/>
+            <w:r>
+              <w:rPr>
+                <w:rFonts w:ascii="Times New Roman" w:hAnsi="Times New Roman" w:cs="Times New Roman"/>
+              </w:rPr>
+              <w:t xml:space="preserve">Desain UI </w:t>
+            </w:r>
+            <w:proofErr w:type="spellStart"/>
+            <w:r>
+              <w:rPr>
+                <w:rFonts w:ascii="Times New Roman" w:hAnsi="Times New Roman" w:cs="Times New Roman"/>
+              </w:rPr>
+              <w:t>untuk</w:t>
+            </w:r>
+            <w:proofErr w:type="spellEnd"/>
+            <w:r>
+              <w:rPr>
+                <w:rFonts w:ascii="Times New Roman" w:hAnsi="Times New Roman" w:cs="Times New Roman"/>
+              </w:rPr>
+              <w:t xml:space="preserve"> bar </w:t>
+            </w:r>
+            <w:proofErr w:type="spellStart"/>
+            <w:r>
+              <w:rPr>
+                <w:rFonts w:ascii="Times New Roman" w:hAnsi="Times New Roman" w:cs="Times New Roman"/>
+              </w:rPr>
+              <w:t>pencarian</w:t>
+            </w:r>
+            <w:proofErr w:type="spellEnd"/>
+          </w:p>
+        </w:tc>
+        <w:tc>
+          <w:tcPr>
+            <w:tcW w:w="1545" w:type="dxa"/>
           </w:tcPr>
           <w:p>
             <w:pPr>
@@ -7357,33 +8133,1023 @@
                 <w:rFonts w:ascii="Times New Roman" w:hAnsi="Times New Roman" w:cs="Times New Roman"/>
               </w:rPr>
             </w:pPr>
-          </w:p>
-        </w:tc>
-        <w:tc>
-          <w:tcPr>
-            <w:tcW w:w="1559" w:type="dxa"/>
-            <w:vAlign w:val="center"/>
-          </w:tcPr>
-          <w:p>
-            <w:pPr>
-              <w:jc w:val="center"/>
-              <w:rPr>
-                <w:rFonts w:ascii="Times New Roman" w:hAnsi="Times New Roman" w:cs="Times New Roman"/>
-              </w:rPr>
-            </w:pPr>
-          </w:p>
-        </w:tc>
-        <w:tc>
-          <w:tcPr>
-            <w:tcW w:w="1054" w:type="dxa"/>
-            <w:vAlign w:val="center"/>
-          </w:tcPr>
-          <w:p>
-            <w:pPr>
-              <w:jc w:val="center"/>
-              <w:rPr>
-                <w:rFonts w:ascii="Times New Roman" w:hAnsi="Times New Roman" w:cs="Times New Roman"/>
-              </w:rPr>
+            <w:proofErr w:type="spellStart"/>
+            <w:r>
+              <w:rPr>
+                <w:rFonts w:ascii="Times New Roman" w:hAnsi="Times New Roman" w:cs="Times New Roman"/>
+              </w:rPr>
+              <w:t>Herri</w:t>
+            </w:r>
+            <w:proofErr w:type="spellEnd"/>
+            <w:r>
+              <w:rPr>
+                <w:rFonts w:ascii="Times New Roman" w:hAnsi="Times New Roman" w:cs="Times New Roman"/>
+              </w:rPr>
+              <w:t xml:space="preserve"> Suba L. </w:t>
+            </w:r>
+            <w:proofErr w:type="spellStart"/>
+            <w:r>
+              <w:rPr>
+                <w:rFonts w:ascii="Times New Roman" w:hAnsi="Times New Roman" w:cs="Times New Roman"/>
+              </w:rPr>
+              <w:t>Tobing</w:t>
+            </w:r>
+            <w:proofErr w:type="spellEnd"/>
+          </w:p>
+        </w:tc>
+        <w:tc>
+          <w:tcPr>
+            <w:tcW w:w="1639" w:type="dxa"/>
+            <w:vAlign w:val="center"/>
+          </w:tcPr>
+          <w:p>
+            <w:pPr>
+              <w:jc w:val="center"/>
+              <w:rPr>
+                <w:rFonts w:ascii="Times New Roman" w:hAnsi="Times New Roman" w:cs="Times New Roman"/>
+              </w:rPr>
+            </w:pPr>
+          </w:p>
+        </w:tc>
+        <w:tc>
+          <w:tcPr>
+            <w:tcW w:w="1115" w:type="dxa"/>
+            <w:vAlign w:val="center"/>
+          </w:tcPr>
+          <w:p>
+            <w:pPr>
+              <w:jc w:val="center"/>
+              <w:rPr>
+                <w:rFonts w:ascii="Times New Roman" w:hAnsi="Times New Roman" w:cs="Times New Roman"/>
+              </w:rPr>
+            </w:pPr>
+          </w:p>
+        </w:tc>
+      </w:tr>
+      <w:tr>
+        <w:trPr>
+          <w:trHeight w:val="624"/>
+        </w:trPr>
+        <w:tc>
+          <w:tcPr>
+            <w:tcW w:w="770" w:type="dxa"/>
+            <w:vMerge/>
+            <w:vAlign w:val="center"/>
+          </w:tcPr>
+          <w:p>
+            <w:pPr>
+              <w:jc w:val="center"/>
+              <w:rPr>
+                <w:rFonts w:ascii="Times New Roman" w:hAnsi="Times New Roman" w:cs="Times New Roman"/>
+                <w:b/>
+              </w:rPr>
+            </w:pPr>
+          </w:p>
+        </w:tc>
+        <w:tc>
+          <w:tcPr>
+            <w:tcW w:w="2171" w:type="dxa"/>
+            <w:vMerge/>
+          </w:tcPr>
+          <w:p>
+            <w:pPr>
+              <w:spacing w:line="276" w:lineRule="auto"/>
+              <w:rPr>
+                <w:rFonts w:ascii="Times New Roman" w:hAnsi="Times New Roman" w:cs="Times New Roman"/>
+              </w:rPr>
+            </w:pPr>
+          </w:p>
+        </w:tc>
+        <w:tc>
+          <w:tcPr>
+            <w:tcW w:w="2002" w:type="dxa"/>
+          </w:tcPr>
+          <w:p>
+            <w:pPr>
+              <w:spacing w:line="276" w:lineRule="auto"/>
+              <w:rPr>
+                <w:rFonts w:ascii="Times New Roman" w:hAnsi="Times New Roman" w:cs="Times New Roman"/>
+              </w:rPr>
+            </w:pPr>
+            <w:proofErr w:type="spellStart"/>
+            <w:r>
+              <w:rPr>
+                <w:rFonts w:ascii="Times New Roman" w:hAnsi="Times New Roman" w:cs="Times New Roman"/>
+              </w:rPr>
+              <w:t>Koding</w:t>
+            </w:r>
+            <w:proofErr w:type="spellEnd"/>
+            <w:r>
+              <w:rPr>
+                <w:rFonts w:ascii="Times New Roman" w:hAnsi="Times New Roman" w:cs="Times New Roman"/>
+              </w:rPr>
+              <w:t xml:space="preserve"> </w:t>
+            </w:r>
+            <w:proofErr w:type="spellStart"/>
+            <w:r>
+              <w:rPr>
+                <w:rFonts w:ascii="Times New Roman" w:hAnsi="Times New Roman" w:cs="Times New Roman"/>
+              </w:rPr>
+              <w:t>fitur</w:t>
+            </w:r>
+            <w:proofErr w:type="spellEnd"/>
+            <w:r>
+              <w:rPr>
+                <w:rFonts w:ascii="Times New Roman" w:hAnsi="Times New Roman" w:cs="Times New Roman"/>
+              </w:rPr>
+              <w:t xml:space="preserve"> </w:t>
+            </w:r>
+            <w:proofErr w:type="spellStart"/>
+            <w:r>
+              <w:rPr>
+                <w:rFonts w:ascii="Times New Roman" w:hAnsi="Times New Roman" w:cs="Times New Roman"/>
+              </w:rPr>
+              <w:t>pencarian</w:t>
+            </w:r>
+            <w:proofErr w:type="spellEnd"/>
+          </w:p>
+        </w:tc>
+        <w:tc>
+          <w:tcPr>
+            <w:tcW w:w="1545" w:type="dxa"/>
+          </w:tcPr>
+          <w:p>
+            <w:pPr>
+              <w:spacing w:line="276" w:lineRule="auto"/>
+              <w:rPr>
+                <w:rFonts w:ascii="Times New Roman" w:hAnsi="Times New Roman" w:cs="Times New Roman"/>
+              </w:rPr>
+            </w:pPr>
+            <w:r>
+              <w:rPr>
+                <w:rFonts w:ascii="Times New Roman" w:hAnsi="Times New Roman" w:cs="Times New Roman"/>
+              </w:rPr>
+              <w:t>Bayu Arma Praja</w:t>
+            </w:r>
+          </w:p>
+        </w:tc>
+        <w:tc>
+          <w:tcPr>
+            <w:tcW w:w="1639" w:type="dxa"/>
+            <w:vAlign w:val="center"/>
+          </w:tcPr>
+          <w:p>
+            <w:pPr>
+              <w:jc w:val="center"/>
+              <w:rPr>
+                <w:rFonts w:ascii="Times New Roman" w:hAnsi="Times New Roman" w:cs="Times New Roman"/>
+              </w:rPr>
+            </w:pPr>
+          </w:p>
+        </w:tc>
+        <w:tc>
+          <w:tcPr>
+            <w:tcW w:w="1115" w:type="dxa"/>
+            <w:vAlign w:val="center"/>
+          </w:tcPr>
+          <w:p>
+            <w:pPr>
+              <w:jc w:val="center"/>
+              <w:rPr>
+                <w:rFonts w:ascii="Times New Roman" w:hAnsi="Times New Roman" w:cs="Times New Roman"/>
+              </w:rPr>
+            </w:pPr>
+          </w:p>
+        </w:tc>
+      </w:tr>
+      <w:tr>
+        <w:trPr>
+          <w:trHeight w:val="403"/>
+        </w:trPr>
+        <w:tc>
+          <w:tcPr>
+            <w:tcW w:w="770" w:type="dxa"/>
+            <w:vMerge/>
+            <w:vAlign w:val="center"/>
+          </w:tcPr>
+          <w:p>
+            <w:pPr>
+              <w:jc w:val="center"/>
+              <w:rPr>
+                <w:rFonts w:ascii="Times New Roman" w:hAnsi="Times New Roman" w:cs="Times New Roman"/>
+                <w:b/>
+              </w:rPr>
+            </w:pPr>
+          </w:p>
+        </w:tc>
+        <w:tc>
+          <w:tcPr>
+            <w:tcW w:w="2171" w:type="dxa"/>
+            <w:vMerge/>
+          </w:tcPr>
+          <w:p>
+            <w:pPr>
+              <w:spacing w:line="276" w:lineRule="auto"/>
+              <w:rPr>
+                <w:rFonts w:ascii="Times New Roman" w:hAnsi="Times New Roman" w:cs="Times New Roman"/>
+              </w:rPr>
+            </w:pPr>
+          </w:p>
+        </w:tc>
+        <w:tc>
+          <w:tcPr>
+            <w:tcW w:w="2002" w:type="dxa"/>
+          </w:tcPr>
+          <w:p>
+            <w:pPr>
+              <w:spacing w:line="276" w:lineRule="auto"/>
+              <w:rPr>
+                <w:rFonts w:ascii="Times New Roman" w:hAnsi="Times New Roman" w:cs="Times New Roman"/>
+              </w:rPr>
+            </w:pPr>
+            <w:r>
+              <w:rPr>
+                <w:rFonts w:ascii="Times New Roman" w:hAnsi="Times New Roman" w:cs="Times New Roman"/>
+              </w:rPr>
+              <w:t>Testing</w:t>
+            </w:r>
+          </w:p>
+        </w:tc>
+        <w:tc>
+          <w:tcPr>
+            <w:tcW w:w="1545" w:type="dxa"/>
+          </w:tcPr>
+          <w:p>
+            <w:pPr>
+              <w:spacing w:line="276" w:lineRule="auto"/>
+              <w:rPr>
+                <w:rFonts w:ascii="Times New Roman" w:hAnsi="Times New Roman" w:cs="Times New Roman"/>
+              </w:rPr>
+            </w:pPr>
+            <w:r>
+              <w:rPr>
+                <w:rFonts w:ascii="Times New Roman" w:hAnsi="Times New Roman" w:cs="Times New Roman"/>
+              </w:rPr>
+              <w:t xml:space="preserve">Martin </w:t>
+            </w:r>
+            <w:proofErr w:type="spellStart"/>
+            <w:r>
+              <w:rPr>
+                <w:rFonts w:ascii="Times New Roman" w:hAnsi="Times New Roman" w:cs="Times New Roman"/>
+              </w:rPr>
+              <w:t>Simanjuntak</w:t>
+            </w:r>
+            <w:proofErr w:type="spellEnd"/>
+          </w:p>
+        </w:tc>
+        <w:tc>
+          <w:tcPr>
+            <w:tcW w:w="1639" w:type="dxa"/>
+            <w:vAlign w:val="center"/>
+          </w:tcPr>
+          <w:p>
+            <w:pPr>
+              <w:jc w:val="center"/>
+              <w:rPr>
+                <w:rFonts w:ascii="Times New Roman" w:hAnsi="Times New Roman" w:cs="Times New Roman"/>
+              </w:rPr>
+            </w:pPr>
+          </w:p>
+        </w:tc>
+        <w:tc>
+          <w:tcPr>
+            <w:tcW w:w="1115" w:type="dxa"/>
+            <w:vAlign w:val="center"/>
+          </w:tcPr>
+          <w:p>
+            <w:pPr>
+              <w:jc w:val="center"/>
+              <w:rPr>
+                <w:rFonts w:ascii="Times New Roman" w:hAnsi="Times New Roman" w:cs="Times New Roman"/>
+              </w:rPr>
+            </w:pPr>
+          </w:p>
+        </w:tc>
+      </w:tr>
+      <w:tr>
+        <w:trPr>
+          <w:trHeight w:val="832"/>
+        </w:trPr>
+        <w:tc>
+          <w:tcPr>
+            <w:tcW w:w="770" w:type="dxa"/>
+            <w:vMerge w:val="restart"/>
+            <w:vAlign w:val="center"/>
+          </w:tcPr>
+          <w:p>
+            <w:pPr>
+              <w:jc w:val="center"/>
+              <w:rPr>
+                <w:rFonts w:ascii="Times New Roman" w:hAnsi="Times New Roman" w:cs="Times New Roman"/>
+                <w:b/>
+              </w:rPr>
+            </w:pPr>
+            <w:r>
+              <w:rPr>
+                <w:rFonts w:ascii="Times New Roman" w:hAnsi="Times New Roman" w:cs="Times New Roman"/>
+                <w:b/>
+              </w:rPr>
+              <w:t>3</w:t>
+            </w:r>
+          </w:p>
+        </w:tc>
+        <w:tc>
+          <w:tcPr>
+            <w:tcW w:w="2171" w:type="dxa"/>
+            <w:vMerge w:val="restart"/>
+          </w:tcPr>
+          <w:p>
+            <w:pPr>
+              <w:spacing w:line="276" w:lineRule="auto"/>
+              <w:rPr>
+                <w:rFonts w:ascii="Times New Roman" w:hAnsi="Times New Roman" w:cs="Times New Roman"/>
+              </w:rPr>
+            </w:pPr>
+            <w:proofErr w:type="spellStart"/>
+            <w:r>
+              <w:rPr>
+                <w:rFonts w:ascii="Times New Roman" w:hAnsi="Times New Roman" w:cs="Times New Roman"/>
+              </w:rPr>
+              <w:t>Sebagai</w:t>
+            </w:r>
+            <w:proofErr w:type="spellEnd"/>
+            <w:r>
+              <w:rPr>
+                <w:rFonts w:ascii="Times New Roman" w:hAnsi="Times New Roman" w:cs="Times New Roman"/>
+              </w:rPr>
+              <w:t xml:space="preserve"> ADMIN </w:t>
+            </w:r>
+            <w:proofErr w:type="spellStart"/>
+            <w:r>
+              <w:rPr>
+                <w:rFonts w:ascii="Times New Roman" w:hAnsi="Times New Roman" w:cs="Times New Roman"/>
+              </w:rPr>
+              <w:t>dapat</w:t>
+            </w:r>
+            <w:proofErr w:type="spellEnd"/>
+            <w:r>
+              <w:rPr>
+                <w:rFonts w:ascii="Times New Roman" w:hAnsi="Times New Roman" w:cs="Times New Roman"/>
+              </w:rPr>
+              <w:t xml:space="preserve"> </w:t>
+            </w:r>
+            <w:proofErr w:type="spellStart"/>
+            <w:r>
+              <w:rPr>
+                <w:rFonts w:ascii="Times New Roman" w:hAnsi="Times New Roman" w:cs="Times New Roman"/>
+              </w:rPr>
+              <w:t>melakukan</w:t>
+            </w:r>
+            <w:proofErr w:type="spellEnd"/>
+            <w:r>
+              <w:rPr>
+                <w:rFonts w:ascii="Times New Roman" w:hAnsi="Times New Roman" w:cs="Times New Roman"/>
+              </w:rPr>
+              <w:t xml:space="preserve"> CRUD (</w:t>
+            </w:r>
+            <w:proofErr w:type="spellStart"/>
+            <w:r>
+              <w:rPr>
+                <w:rFonts w:ascii="Times New Roman" w:hAnsi="Times New Roman" w:cs="Times New Roman"/>
+              </w:rPr>
+              <w:t>Menambahkan</w:t>
+            </w:r>
+            <w:proofErr w:type="spellEnd"/>
+            <w:r>
+              <w:rPr>
+                <w:rFonts w:ascii="Times New Roman" w:hAnsi="Times New Roman" w:cs="Times New Roman"/>
+              </w:rPr>
+              <w:t xml:space="preserve">, </w:t>
+            </w:r>
+            <w:proofErr w:type="spellStart"/>
+            <w:r>
+              <w:rPr>
+                <w:rFonts w:ascii="Times New Roman" w:hAnsi="Times New Roman" w:cs="Times New Roman"/>
+              </w:rPr>
+              <w:t>Mengedit</w:t>
+            </w:r>
+            <w:proofErr w:type="spellEnd"/>
+            <w:r>
+              <w:rPr>
+                <w:rFonts w:ascii="Times New Roman" w:hAnsi="Times New Roman" w:cs="Times New Roman"/>
+              </w:rPr>
+              <w:t xml:space="preserve">, </w:t>
+            </w:r>
+            <w:proofErr w:type="spellStart"/>
+            <w:r>
+              <w:rPr>
+                <w:rFonts w:ascii="Times New Roman" w:hAnsi="Times New Roman" w:cs="Times New Roman"/>
+              </w:rPr>
+              <w:t>Menghapus</w:t>
+            </w:r>
+            <w:proofErr w:type="spellEnd"/>
+            <w:r>
+              <w:rPr>
+                <w:rFonts w:ascii="Times New Roman" w:hAnsi="Times New Roman" w:cs="Times New Roman"/>
+              </w:rPr>
+              <w:t xml:space="preserve">) novel agar </w:t>
+            </w:r>
+            <w:proofErr w:type="spellStart"/>
+            <w:r>
+              <w:rPr>
+                <w:rFonts w:ascii="Times New Roman" w:hAnsi="Times New Roman" w:cs="Times New Roman"/>
+              </w:rPr>
+              <w:t>dapat</w:t>
+            </w:r>
+            <w:proofErr w:type="spellEnd"/>
+            <w:r>
+              <w:rPr>
+                <w:rFonts w:ascii="Times New Roman" w:hAnsi="Times New Roman" w:cs="Times New Roman"/>
+              </w:rPr>
+              <w:t xml:space="preserve"> </w:t>
+            </w:r>
+            <w:proofErr w:type="spellStart"/>
+            <w:r>
+              <w:rPr>
+                <w:rFonts w:ascii="Times New Roman" w:hAnsi="Times New Roman" w:cs="Times New Roman"/>
+              </w:rPr>
+              <w:t>dengan</w:t>
+            </w:r>
+            <w:proofErr w:type="spellEnd"/>
+            <w:r>
+              <w:rPr>
+                <w:rFonts w:ascii="Times New Roman" w:hAnsi="Times New Roman" w:cs="Times New Roman"/>
+              </w:rPr>
+              <w:t xml:space="preserve"> </w:t>
+            </w:r>
+            <w:proofErr w:type="spellStart"/>
+            <w:r>
+              <w:rPr>
+                <w:rFonts w:ascii="Times New Roman" w:hAnsi="Times New Roman" w:cs="Times New Roman"/>
+              </w:rPr>
+              <w:t>mudah</w:t>
+            </w:r>
+            <w:proofErr w:type="spellEnd"/>
+            <w:r>
+              <w:rPr>
+                <w:rFonts w:ascii="Times New Roman" w:hAnsi="Times New Roman" w:cs="Times New Roman"/>
+              </w:rPr>
+              <w:t xml:space="preserve"> </w:t>
+            </w:r>
+            <w:proofErr w:type="spellStart"/>
+            <w:r>
+              <w:rPr>
+                <w:rFonts w:ascii="Times New Roman" w:hAnsi="Times New Roman" w:cs="Times New Roman"/>
+              </w:rPr>
+              <w:t>mengelola</w:t>
+            </w:r>
+            <w:proofErr w:type="spellEnd"/>
+            <w:r>
+              <w:rPr>
+                <w:rFonts w:ascii="Times New Roman" w:hAnsi="Times New Roman" w:cs="Times New Roman"/>
+              </w:rPr>
+              <w:t xml:space="preserve"> novel yang </w:t>
+            </w:r>
+            <w:proofErr w:type="spellStart"/>
+            <w:r>
+              <w:rPr>
+                <w:rFonts w:ascii="Times New Roman" w:hAnsi="Times New Roman" w:cs="Times New Roman"/>
+              </w:rPr>
+              <w:t>ada</w:t>
+            </w:r>
+            <w:proofErr w:type="spellEnd"/>
+          </w:p>
+        </w:tc>
+        <w:tc>
+          <w:tcPr>
+            <w:tcW w:w="2002" w:type="dxa"/>
+          </w:tcPr>
+          <w:p>
+            <w:pPr>
+              <w:spacing w:line="276" w:lineRule="auto"/>
+              <w:rPr>
+                <w:rFonts w:ascii="Times New Roman" w:hAnsi="Times New Roman" w:cs="Times New Roman"/>
+              </w:rPr>
+            </w:pPr>
+            <w:r>
+              <w:rPr>
+                <w:rFonts w:ascii="Times New Roman" w:hAnsi="Times New Roman" w:cs="Times New Roman"/>
+              </w:rPr>
+              <w:t xml:space="preserve">Desain UI </w:t>
+            </w:r>
+            <w:proofErr w:type="spellStart"/>
+            <w:r>
+              <w:rPr>
+                <w:rFonts w:ascii="Times New Roman" w:hAnsi="Times New Roman" w:cs="Times New Roman"/>
+              </w:rPr>
+              <w:t>untuk</w:t>
+            </w:r>
+            <w:proofErr w:type="spellEnd"/>
+            <w:r>
+              <w:rPr>
+                <w:rFonts w:ascii="Times New Roman" w:hAnsi="Times New Roman" w:cs="Times New Roman"/>
+              </w:rPr>
+              <w:t xml:space="preserve"> </w:t>
+            </w:r>
+            <w:proofErr w:type="spellStart"/>
+            <w:r>
+              <w:rPr>
+                <w:rFonts w:ascii="Times New Roman" w:hAnsi="Times New Roman" w:cs="Times New Roman"/>
+              </w:rPr>
+              <w:t>halaman</w:t>
+            </w:r>
+            <w:proofErr w:type="spellEnd"/>
+            <w:r>
+              <w:rPr>
+                <w:rFonts w:ascii="Times New Roman" w:hAnsi="Times New Roman" w:cs="Times New Roman"/>
+              </w:rPr>
+              <w:t xml:space="preserve"> dashboard admin</w:t>
+            </w:r>
+          </w:p>
+        </w:tc>
+        <w:tc>
+          <w:tcPr>
+            <w:tcW w:w="1545" w:type="dxa"/>
+          </w:tcPr>
+          <w:p>
+            <w:pPr>
+              <w:spacing w:line="276" w:lineRule="auto"/>
+              <w:rPr>
+                <w:rFonts w:ascii="Times New Roman" w:hAnsi="Times New Roman" w:cs="Times New Roman"/>
+              </w:rPr>
+            </w:pPr>
+            <w:proofErr w:type="spellStart"/>
+            <w:r>
+              <w:rPr>
+                <w:rFonts w:ascii="Times New Roman" w:hAnsi="Times New Roman" w:cs="Times New Roman"/>
+              </w:rPr>
+              <w:t>Herri</w:t>
+            </w:r>
+            <w:proofErr w:type="spellEnd"/>
+            <w:r>
+              <w:rPr>
+                <w:rFonts w:ascii="Times New Roman" w:hAnsi="Times New Roman" w:cs="Times New Roman"/>
+              </w:rPr>
+              <w:t xml:space="preserve"> Suba L. </w:t>
+            </w:r>
+            <w:proofErr w:type="spellStart"/>
+            <w:r>
+              <w:rPr>
+                <w:rFonts w:ascii="Times New Roman" w:hAnsi="Times New Roman" w:cs="Times New Roman"/>
+              </w:rPr>
+              <w:t>Tobing</w:t>
+            </w:r>
+            <w:proofErr w:type="spellEnd"/>
+          </w:p>
+        </w:tc>
+        <w:tc>
+          <w:tcPr>
+            <w:tcW w:w="1639" w:type="dxa"/>
+            <w:vAlign w:val="center"/>
+          </w:tcPr>
+          <w:p>
+            <w:pPr>
+              <w:jc w:val="center"/>
+              <w:rPr>
+                <w:rFonts w:ascii="Times New Roman" w:hAnsi="Times New Roman" w:cs="Times New Roman"/>
+              </w:rPr>
+            </w:pPr>
+          </w:p>
+        </w:tc>
+        <w:tc>
+          <w:tcPr>
+            <w:tcW w:w="1115" w:type="dxa"/>
+            <w:vAlign w:val="center"/>
+          </w:tcPr>
+          <w:p>
+            <w:pPr>
+              <w:jc w:val="center"/>
+              <w:rPr>
+                <w:rFonts w:ascii="Times New Roman" w:hAnsi="Times New Roman" w:cs="Times New Roman"/>
+              </w:rPr>
+            </w:pPr>
+          </w:p>
+        </w:tc>
+      </w:tr>
+      <w:tr>
+        <w:trPr>
+          <w:trHeight w:val="844"/>
+        </w:trPr>
+        <w:tc>
+          <w:tcPr>
+            <w:tcW w:w="770" w:type="dxa"/>
+            <w:vMerge/>
+            <w:vAlign w:val="center"/>
+          </w:tcPr>
+          <w:p>
+            <w:pPr>
+              <w:jc w:val="center"/>
+              <w:rPr>
+                <w:b/>
+              </w:rPr>
+            </w:pPr>
+          </w:p>
+        </w:tc>
+        <w:tc>
+          <w:tcPr>
+            <w:tcW w:w="2171" w:type="dxa"/>
+            <w:vMerge/>
+          </w:tcPr>
+          <w:p>
+            <w:pPr>
+              <w:spacing w:line="276" w:lineRule="auto"/>
+            </w:pPr>
+          </w:p>
+        </w:tc>
+        <w:tc>
+          <w:tcPr>
+            <w:tcW w:w="2002" w:type="dxa"/>
+          </w:tcPr>
+          <w:p>
+            <w:pPr>
+              <w:spacing w:line="276" w:lineRule="auto"/>
+            </w:pPr>
+            <w:proofErr w:type="spellStart"/>
+            <w:r>
+              <w:t>Koding</w:t>
+            </w:r>
+            <w:proofErr w:type="spellEnd"/>
+            <w:r>
+              <w:t xml:space="preserve"> </w:t>
+            </w:r>
+            <w:proofErr w:type="spellStart"/>
+            <w:r>
+              <w:t>halaman</w:t>
+            </w:r>
+            <w:proofErr w:type="spellEnd"/>
+            <w:r>
+              <w:t xml:space="preserve"> dan </w:t>
+            </w:r>
+            <w:proofErr w:type="spellStart"/>
+            <w:r>
+              <w:t>pembuatan</w:t>
+            </w:r>
+            <w:proofErr w:type="spellEnd"/>
+            <w:r>
+              <w:t xml:space="preserve"> database</w:t>
+            </w:r>
+          </w:p>
+        </w:tc>
+        <w:tc>
+          <w:tcPr>
+            <w:tcW w:w="1545" w:type="dxa"/>
+          </w:tcPr>
+          <w:p>
+            <w:pPr>
+              <w:spacing w:line="276" w:lineRule="auto"/>
+            </w:pPr>
+            <w:r>
+              <w:rPr>
+                <w:rFonts w:ascii="Times New Roman" w:hAnsi="Times New Roman" w:cs="Times New Roman"/>
+              </w:rPr>
+              <w:t>Bayu Arma Praja</w:t>
+            </w:r>
+          </w:p>
+        </w:tc>
+        <w:tc>
+          <w:tcPr>
+            <w:tcW w:w="1639" w:type="dxa"/>
+            <w:vAlign w:val="center"/>
+          </w:tcPr>
+          <w:p>
+            <w:pPr>
+              <w:jc w:val="center"/>
+            </w:pPr>
+          </w:p>
+        </w:tc>
+        <w:tc>
+          <w:tcPr>
+            <w:tcW w:w="1115" w:type="dxa"/>
+            <w:vAlign w:val="center"/>
+          </w:tcPr>
+          <w:p>
+            <w:pPr>
+              <w:jc w:val="center"/>
+            </w:pPr>
+          </w:p>
+        </w:tc>
+      </w:tr>
+      <w:tr>
+        <w:trPr>
+          <w:trHeight w:val="469"/>
+        </w:trPr>
+        <w:tc>
+          <w:tcPr>
+            <w:tcW w:w="770" w:type="dxa"/>
+            <w:vMerge/>
+            <w:vAlign w:val="center"/>
+          </w:tcPr>
+          <w:p>
+            <w:pPr>
+              <w:jc w:val="center"/>
+              <w:rPr>
+                <w:b/>
+              </w:rPr>
+            </w:pPr>
+          </w:p>
+        </w:tc>
+        <w:tc>
+          <w:tcPr>
+            <w:tcW w:w="2171" w:type="dxa"/>
+            <w:vMerge/>
+          </w:tcPr>
+          <w:p>
+            <w:pPr>
+              <w:spacing w:line="276" w:lineRule="auto"/>
+            </w:pPr>
+          </w:p>
+        </w:tc>
+        <w:tc>
+          <w:tcPr>
+            <w:tcW w:w="2002" w:type="dxa"/>
+          </w:tcPr>
+          <w:p>
+            <w:pPr>
+              <w:spacing w:line="276" w:lineRule="auto"/>
+            </w:pPr>
+          </w:p>
+        </w:tc>
+        <w:tc>
+          <w:tcPr>
+            <w:tcW w:w="1545" w:type="dxa"/>
+          </w:tcPr>
+          <w:p>
+            <w:pPr>
+              <w:spacing w:line="276" w:lineRule="auto"/>
+            </w:pPr>
+            <w:r>
+              <w:rPr>
+                <w:rFonts w:ascii="Times New Roman" w:hAnsi="Times New Roman" w:cs="Times New Roman"/>
+              </w:rPr>
+              <w:t xml:space="preserve">Martin </w:t>
+            </w:r>
+            <w:proofErr w:type="spellStart"/>
+            <w:r>
+              <w:rPr>
+                <w:rFonts w:ascii="Times New Roman" w:hAnsi="Times New Roman" w:cs="Times New Roman"/>
+              </w:rPr>
+              <w:t>Simanjuntak</w:t>
+            </w:r>
+            <w:proofErr w:type="spellEnd"/>
+          </w:p>
+        </w:tc>
+        <w:tc>
+          <w:tcPr>
+            <w:tcW w:w="1639" w:type="dxa"/>
+            <w:vAlign w:val="center"/>
+          </w:tcPr>
+          <w:p>
+            <w:pPr>
+              <w:jc w:val="center"/>
+            </w:pPr>
+          </w:p>
+        </w:tc>
+        <w:tc>
+          <w:tcPr>
+            <w:tcW w:w="1115" w:type="dxa"/>
+            <w:vAlign w:val="center"/>
+          </w:tcPr>
+          <w:p>
+            <w:pPr>
+              <w:jc w:val="center"/>
+            </w:pPr>
+          </w:p>
+        </w:tc>
+      </w:tr>
+      <w:tr>
+        <w:trPr>
+          <w:trHeight w:val="615"/>
+        </w:trPr>
+        <w:tc>
+          <w:tcPr>
+            <w:tcW w:w="770" w:type="dxa"/>
+            <w:vMerge w:val="restart"/>
+            <w:vAlign w:val="center"/>
+          </w:tcPr>
+          <w:p>
+            <w:pPr>
+              <w:jc w:val="center"/>
+              <w:rPr>
+                <w:b/>
+              </w:rPr>
+            </w:pPr>
+            <w:r>
+              <w:rPr>
+                <w:b/>
+              </w:rPr>
+              <w:t>4</w:t>
+            </w:r>
+          </w:p>
+        </w:tc>
+        <w:tc>
+          <w:tcPr>
+            <w:tcW w:w="2171" w:type="dxa"/>
+            <w:vMerge w:val="restart"/>
+          </w:tcPr>
+          <w:p>
+            <w:pPr>
+              <w:spacing w:line="276" w:lineRule="auto"/>
+            </w:pPr>
+            <w:proofErr w:type="spellStart"/>
+            <w:r>
+              <w:t>S</w:t>
+            </w:r>
+            <w:r>
+              <w:t>ebagai</w:t>
+            </w:r>
+            <w:proofErr w:type="spellEnd"/>
+            <w:r>
+              <w:t xml:space="preserve"> PENGGUNA </w:t>
+            </w:r>
+            <w:proofErr w:type="spellStart"/>
+            <w:r>
+              <w:t>dapat</w:t>
+            </w:r>
+            <w:proofErr w:type="spellEnd"/>
+            <w:r>
+              <w:t xml:space="preserve"> </w:t>
+            </w:r>
+            <w:proofErr w:type="spellStart"/>
+            <w:r>
+              <w:t>melakukan</w:t>
+            </w:r>
+            <w:proofErr w:type="spellEnd"/>
+            <w:r>
+              <w:t xml:space="preserve"> login dan register </w:t>
+            </w:r>
+            <w:proofErr w:type="spellStart"/>
+            <w:r>
+              <w:t>akun</w:t>
+            </w:r>
+            <w:proofErr w:type="spellEnd"/>
+            <w:r>
+              <w:t xml:space="preserve"> agar </w:t>
+            </w:r>
+            <w:proofErr w:type="spellStart"/>
+            <w:r>
+              <w:t>dapat</w:t>
+            </w:r>
+            <w:proofErr w:type="spellEnd"/>
+            <w:r>
+              <w:t xml:space="preserve"> </w:t>
+            </w:r>
+            <w:proofErr w:type="spellStart"/>
+            <w:r>
+              <w:t>melihat</w:t>
+            </w:r>
+            <w:proofErr w:type="spellEnd"/>
+            <w:r>
+              <w:t xml:space="preserve"> novel </w:t>
+            </w:r>
+            <w:proofErr w:type="spellStart"/>
+            <w:r>
+              <w:t>ekslusif</w:t>
+            </w:r>
+            <w:proofErr w:type="spellEnd"/>
+            <w:r>
+              <w:t xml:space="preserve"> yang </w:t>
+            </w:r>
+            <w:proofErr w:type="spellStart"/>
+            <w:r>
+              <w:t>ada</w:t>
+            </w:r>
+            <w:proofErr w:type="spellEnd"/>
+          </w:p>
+        </w:tc>
+        <w:tc>
+          <w:tcPr>
+            <w:tcW w:w="2002" w:type="dxa"/>
+            <w:vAlign w:val="center"/>
+          </w:tcPr>
+          <w:p>
+            <w:pPr>
+              <w:spacing w:line="276" w:lineRule="auto"/>
+              <w:jc w:val="center"/>
+            </w:pPr>
+          </w:p>
+        </w:tc>
+        <w:tc>
+          <w:tcPr>
+            <w:tcW w:w="1545" w:type="dxa"/>
+          </w:tcPr>
+          <w:p>
+            <w:pPr>
+              <w:spacing w:line="276" w:lineRule="auto"/>
+            </w:pPr>
+            <w:proofErr w:type="spellStart"/>
+            <w:r>
+              <w:rPr>
+                <w:rFonts w:ascii="Times New Roman" w:hAnsi="Times New Roman" w:cs="Times New Roman"/>
+              </w:rPr>
+              <w:t>Herri</w:t>
+            </w:r>
+            <w:proofErr w:type="spellEnd"/>
+            <w:r>
+              <w:rPr>
+                <w:rFonts w:ascii="Times New Roman" w:hAnsi="Times New Roman" w:cs="Times New Roman"/>
+              </w:rPr>
+              <w:t xml:space="preserve"> Suba L. </w:t>
+            </w:r>
+            <w:proofErr w:type="spellStart"/>
+            <w:r>
+              <w:rPr>
+                <w:rFonts w:ascii="Times New Roman" w:hAnsi="Times New Roman" w:cs="Times New Roman"/>
+              </w:rPr>
+              <w:t>Tobing</w:t>
+            </w:r>
+            <w:proofErr w:type="spellEnd"/>
+          </w:p>
+        </w:tc>
+        <w:tc>
+          <w:tcPr>
+            <w:tcW w:w="1639" w:type="dxa"/>
+            <w:vAlign w:val="center"/>
+          </w:tcPr>
+          <w:p>
+            <w:pPr>
+              <w:jc w:val="center"/>
+            </w:pPr>
+          </w:p>
+        </w:tc>
+        <w:tc>
+          <w:tcPr>
+            <w:tcW w:w="1115" w:type="dxa"/>
+            <w:vAlign w:val="center"/>
+          </w:tcPr>
+          <w:p>
+            <w:pPr>
+              <w:jc w:val="center"/>
+            </w:pPr>
+          </w:p>
+        </w:tc>
+      </w:tr>
+      <w:tr>
+        <w:trPr>
+          <w:trHeight w:val="566"/>
+        </w:trPr>
+        <w:tc>
+          <w:tcPr>
+            <w:tcW w:w="770" w:type="dxa"/>
+            <w:vMerge/>
+          </w:tcPr>
+          <w:p/>
+        </w:tc>
+        <w:tc>
+          <w:tcPr>
+            <w:tcW w:w="2171" w:type="dxa"/>
+            <w:vMerge/>
+          </w:tcPr>
+          <w:p>
+            <w:pPr>
+              <w:spacing w:line="276" w:lineRule="auto"/>
+            </w:pPr>
+          </w:p>
+        </w:tc>
+        <w:tc>
+          <w:tcPr>
+            <w:tcW w:w="2002" w:type="dxa"/>
+          </w:tcPr>
+          <w:p>
+            <w:pPr>
+              <w:spacing w:line="276" w:lineRule="auto"/>
+            </w:pPr>
+          </w:p>
+        </w:tc>
+        <w:tc>
+          <w:tcPr>
+            <w:tcW w:w="1545" w:type="dxa"/>
+          </w:tcPr>
+          <w:p>
+            <w:pPr>
+              <w:spacing w:line="276" w:lineRule="auto"/>
+            </w:pPr>
+            <w:r>
+              <w:rPr>
+                <w:rFonts w:ascii="Times New Roman" w:hAnsi="Times New Roman" w:cs="Times New Roman"/>
+              </w:rPr>
+              <w:t>Bayu Arma Praja</w:t>
+            </w:r>
+          </w:p>
+        </w:tc>
+        <w:tc>
+          <w:tcPr>
+            <w:tcW w:w="1639" w:type="dxa"/>
+            <w:vAlign w:val="center"/>
+          </w:tcPr>
+          <w:p>
+            <w:pPr>
+              <w:jc w:val="center"/>
+            </w:pPr>
+          </w:p>
+        </w:tc>
+        <w:tc>
+          <w:tcPr>
+            <w:tcW w:w="1115" w:type="dxa"/>
+            <w:vAlign w:val="center"/>
+          </w:tcPr>
+          <w:p>
+            <w:pPr>
+              <w:jc w:val="center"/>
             </w:pPr>
           </w:p>
         </w:tc>
@@ -7394,185 +9160,269 @@
         </w:trPr>
         <w:tc>
           <w:tcPr>
-            <w:tcW w:w="631" w:type="dxa"/>
+            <w:tcW w:w="770" w:type="dxa"/>
             <w:vMerge/>
-            <w:vAlign w:val="center"/>
-          </w:tcPr>
-          <w:p>
-            <w:pPr>
-              <w:jc w:val="center"/>
-              <w:rPr>
-                <w:rFonts w:ascii="Times New Roman" w:hAnsi="Times New Roman" w:cs="Times New Roman"/>
-                <w:b/>
-              </w:rPr>
-            </w:pPr>
-          </w:p>
-        </w:tc>
-        <w:tc>
-          <w:tcPr>
-            <w:tcW w:w="2312" w:type="dxa"/>
+          </w:tcPr>
+          <w:p/>
+        </w:tc>
+        <w:tc>
+          <w:tcPr>
+            <w:tcW w:w="2171" w:type="dxa"/>
             <w:vMerge/>
           </w:tcPr>
           <w:p>
             <w:pPr>
               <w:spacing w:line="276" w:lineRule="auto"/>
-              <w:rPr>
-                <w:rFonts w:ascii="Times New Roman" w:hAnsi="Times New Roman" w:cs="Times New Roman"/>
-              </w:rPr>
-            </w:pPr>
-          </w:p>
-        </w:tc>
-        <w:tc>
-          <w:tcPr>
-            <w:tcW w:w="2127" w:type="dxa"/>
+            </w:pPr>
+          </w:p>
+        </w:tc>
+        <w:tc>
+          <w:tcPr>
+            <w:tcW w:w="2002" w:type="dxa"/>
           </w:tcPr>
           <w:p>
             <w:pPr>
               <w:spacing w:line="276" w:lineRule="auto"/>
-              <w:rPr>
-                <w:rFonts w:ascii="Times New Roman" w:hAnsi="Times New Roman" w:cs="Times New Roman"/>
-              </w:rPr>
-            </w:pPr>
-          </w:p>
-        </w:tc>
-        <w:tc>
-          <w:tcPr>
-            <w:tcW w:w="1559" w:type="dxa"/>
+            </w:pPr>
+          </w:p>
+        </w:tc>
+        <w:tc>
+          <w:tcPr>
+            <w:tcW w:w="1545" w:type="dxa"/>
           </w:tcPr>
           <w:p>
             <w:pPr>
               <w:spacing w:line="276" w:lineRule="auto"/>
-              <w:rPr>
-                <w:rFonts w:ascii="Times New Roman" w:hAnsi="Times New Roman" w:cs="Times New Roman"/>
-              </w:rPr>
-            </w:pPr>
-          </w:p>
-        </w:tc>
-        <w:tc>
-          <w:tcPr>
-            <w:tcW w:w="1559" w:type="dxa"/>
-            <w:vAlign w:val="center"/>
-          </w:tcPr>
-          <w:p>
-            <w:pPr>
-              <w:jc w:val="center"/>
-              <w:rPr>
-                <w:rFonts w:ascii="Times New Roman" w:hAnsi="Times New Roman" w:cs="Times New Roman"/>
-              </w:rPr>
-            </w:pPr>
-          </w:p>
-        </w:tc>
-        <w:tc>
-          <w:tcPr>
-            <w:tcW w:w="1054" w:type="dxa"/>
-            <w:vAlign w:val="center"/>
-          </w:tcPr>
-          <w:p>
-            <w:pPr>
-              <w:jc w:val="center"/>
-              <w:rPr>
-                <w:rFonts w:ascii="Times New Roman" w:hAnsi="Times New Roman" w:cs="Times New Roman"/>
-              </w:rPr>
+            </w:pPr>
+            <w:r>
+              <w:rPr>
+                <w:rFonts w:ascii="Times New Roman" w:hAnsi="Times New Roman" w:cs="Times New Roman"/>
+              </w:rPr>
+              <w:t xml:space="preserve">Martin </w:t>
+            </w:r>
+            <w:proofErr w:type="spellStart"/>
+            <w:r>
+              <w:rPr>
+                <w:rFonts w:ascii="Times New Roman" w:hAnsi="Times New Roman" w:cs="Times New Roman"/>
+              </w:rPr>
+              <w:t>Simanjuntak</w:t>
+            </w:r>
+            <w:proofErr w:type="spellEnd"/>
+          </w:p>
+        </w:tc>
+        <w:tc>
+          <w:tcPr>
+            <w:tcW w:w="1639" w:type="dxa"/>
+            <w:vAlign w:val="center"/>
+          </w:tcPr>
+          <w:p>
+            <w:pPr>
+              <w:jc w:val="center"/>
+            </w:pPr>
+          </w:p>
+        </w:tc>
+        <w:tc>
+          <w:tcPr>
+            <w:tcW w:w="1115" w:type="dxa"/>
+            <w:vAlign w:val="center"/>
+          </w:tcPr>
+          <w:p>
+            <w:pPr>
+              <w:jc w:val="center"/>
             </w:pPr>
           </w:p>
         </w:tc>
       </w:tr>
       <w:tr>
         <w:trPr>
-          <w:trHeight w:val="337"/>
+          <w:trHeight w:val="722"/>
         </w:trPr>
         <w:tc>
           <w:tcPr>
-            <w:tcW w:w="631" w:type="dxa"/>
-            <w:vMerge/>
-            <w:vAlign w:val="center"/>
-          </w:tcPr>
-          <w:p>
-            <w:pPr>
-              <w:jc w:val="center"/>
-              <w:rPr>
-                <w:rFonts w:ascii="Times New Roman" w:hAnsi="Times New Roman" w:cs="Times New Roman"/>
+            <w:tcW w:w="770" w:type="dxa"/>
+            <w:vMerge w:val="restart"/>
+            <w:vAlign w:val="center"/>
+          </w:tcPr>
+          <w:p>
+            <w:pPr>
+              <w:jc w:val="center"/>
+              <w:rPr>
                 <w:b/>
-              </w:rPr>
-            </w:pPr>
-          </w:p>
-        </w:tc>
-        <w:tc>
-          <w:tcPr>
-            <w:tcW w:w="2312" w:type="dxa"/>
-            <w:vMerge/>
+                <w:bCs/>
+              </w:rPr>
+            </w:pPr>
+            <w:r>
+              <w:rPr>
+                <w:b/>
+                <w:bCs/>
+              </w:rPr>
+              <w:t>5</w:t>
+            </w:r>
+          </w:p>
+        </w:tc>
+        <w:tc>
+          <w:tcPr>
+            <w:tcW w:w="2171" w:type="dxa"/>
+            <w:vMerge w:val="restart"/>
           </w:tcPr>
           <w:p>
             <w:pPr>
               <w:spacing w:line="276" w:lineRule="auto"/>
-              <w:rPr>
-                <w:rFonts w:ascii="Times New Roman" w:hAnsi="Times New Roman" w:cs="Times New Roman"/>
-              </w:rPr>
-            </w:pPr>
-          </w:p>
-        </w:tc>
-        <w:tc>
-          <w:tcPr>
-            <w:tcW w:w="2127" w:type="dxa"/>
+            </w:pPr>
+            <w:proofErr w:type="spellStart"/>
+            <w:r>
+              <w:t>S</w:t>
+            </w:r>
+            <w:r>
+              <w:t>ebagai</w:t>
+            </w:r>
+            <w:proofErr w:type="spellEnd"/>
+            <w:r>
+              <w:t xml:space="preserve"> PENGGUNA </w:t>
+            </w:r>
+            <w:proofErr w:type="spellStart"/>
+            <w:r>
+              <w:t>dapat</w:t>
+            </w:r>
+            <w:proofErr w:type="spellEnd"/>
+            <w:r>
+              <w:t xml:space="preserve"> </w:t>
+            </w:r>
+            <w:proofErr w:type="spellStart"/>
+            <w:r>
+              <w:t>memberikan</w:t>
+            </w:r>
+            <w:proofErr w:type="spellEnd"/>
+            <w:r>
+              <w:t xml:space="preserve"> </w:t>
+            </w:r>
+            <w:proofErr w:type="spellStart"/>
+            <w:r>
+              <w:t>respon</w:t>
+            </w:r>
+            <w:proofErr w:type="spellEnd"/>
+            <w:r>
+              <w:t xml:space="preserve"> like agar </w:t>
+            </w:r>
+            <w:proofErr w:type="spellStart"/>
+            <w:r>
+              <w:t>pengguna</w:t>
+            </w:r>
+            <w:proofErr w:type="spellEnd"/>
+            <w:r>
+              <w:t xml:space="preserve"> </w:t>
+            </w:r>
+            <w:proofErr w:type="spellStart"/>
+            <w:r>
+              <w:t>dapat</w:t>
+            </w:r>
+            <w:proofErr w:type="spellEnd"/>
+            <w:r>
+              <w:t xml:space="preserve"> </w:t>
+            </w:r>
+            <w:proofErr w:type="spellStart"/>
+            <w:r>
+              <w:t>memberikan</w:t>
+            </w:r>
+            <w:proofErr w:type="spellEnd"/>
+            <w:r>
+              <w:t xml:space="preserve"> </w:t>
+            </w:r>
+            <w:proofErr w:type="spellStart"/>
+            <w:r>
+              <w:t>apresiasi</w:t>
+            </w:r>
+            <w:proofErr w:type="spellEnd"/>
+            <w:r>
+              <w:t xml:space="preserve"> </w:t>
+            </w:r>
+            <w:proofErr w:type="spellStart"/>
+            <w:r>
+              <w:t>terhadap</w:t>
+            </w:r>
+            <w:proofErr w:type="spellEnd"/>
+            <w:r>
+              <w:t xml:space="preserve"> novel </w:t>
+            </w:r>
+            <w:proofErr w:type="spellStart"/>
+            <w:r>
+              <w:t>tersebut</w:t>
+            </w:r>
+            <w:proofErr w:type="spellEnd"/>
+          </w:p>
+        </w:tc>
+        <w:tc>
+          <w:tcPr>
+            <w:tcW w:w="2002" w:type="dxa"/>
           </w:tcPr>
           <w:p>
             <w:pPr>
               <w:spacing w:line="276" w:lineRule="auto"/>
-              <w:rPr>
-                <w:rFonts w:ascii="Times New Roman" w:hAnsi="Times New Roman" w:cs="Times New Roman"/>
-              </w:rPr>
-            </w:pPr>
-          </w:p>
-        </w:tc>
-        <w:tc>
-          <w:tcPr>
-            <w:tcW w:w="1559" w:type="dxa"/>
+            </w:pPr>
+          </w:p>
+        </w:tc>
+        <w:tc>
+          <w:tcPr>
+            <w:tcW w:w="1545" w:type="dxa"/>
           </w:tcPr>
           <w:p>
             <w:pPr>
               <w:spacing w:line="276" w:lineRule="auto"/>
-              <w:rPr>
-                <w:rFonts w:ascii="Times New Roman" w:hAnsi="Times New Roman" w:cs="Times New Roman"/>
-              </w:rPr>
-            </w:pPr>
-          </w:p>
-        </w:tc>
-        <w:tc>
-          <w:tcPr>
-            <w:tcW w:w="1559" w:type="dxa"/>
-            <w:vAlign w:val="center"/>
-          </w:tcPr>
-          <w:p>
-            <w:pPr>
-              <w:jc w:val="center"/>
-              <w:rPr>
-                <w:rFonts w:ascii="Times New Roman" w:hAnsi="Times New Roman" w:cs="Times New Roman"/>
-              </w:rPr>
-            </w:pPr>
-          </w:p>
-        </w:tc>
-        <w:tc>
-          <w:tcPr>
-            <w:tcW w:w="1054" w:type="dxa"/>
-            <w:vAlign w:val="center"/>
-          </w:tcPr>
-          <w:p>
-            <w:pPr>
-              <w:jc w:val="center"/>
-              <w:rPr>
-                <w:rFonts w:ascii="Times New Roman" w:hAnsi="Times New Roman" w:cs="Times New Roman"/>
-              </w:rPr>
+            </w:pPr>
+            <w:proofErr w:type="spellStart"/>
+            <w:r>
+              <w:rPr>
+                <w:rFonts w:ascii="Times New Roman" w:hAnsi="Times New Roman" w:cs="Times New Roman"/>
+              </w:rPr>
+              <w:t>Herri</w:t>
+            </w:r>
+            <w:proofErr w:type="spellEnd"/>
+            <w:r>
+              <w:rPr>
+                <w:rFonts w:ascii="Times New Roman" w:hAnsi="Times New Roman" w:cs="Times New Roman"/>
+              </w:rPr>
+              <w:t xml:space="preserve"> Suba L. </w:t>
+            </w:r>
+            <w:proofErr w:type="spellStart"/>
+            <w:r>
+              <w:rPr>
+                <w:rFonts w:ascii="Times New Roman" w:hAnsi="Times New Roman" w:cs="Times New Roman"/>
+              </w:rPr>
+              <w:t>Tobing</w:t>
+            </w:r>
+            <w:proofErr w:type="spellEnd"/>
+          </w:p>
+        </w:tc>
+        <w:tc>
+          <w:tcPr>
+            <w:tcW w:w="1639" w:type="dxa"/>
+            <w:vAlign w:val="center"/>
+          </w:tcPr>
+          <w:p>
+            <w:pPr>
+              <w:jc w:val="center"/>
+            </w:pPr>
+          </w:p>
+        </w:tc>
+        <w:tc>
+          <w:tcPr>
+            <w:tcW w:w="1115" w:type="dxa"/>
+            <w:vAlign w:val="center"/>
+          </w:tcPr>
+          <w:p>
+            <w:pPr>
+              <w:jc w:val="center"/>
             </w:pPr>
           </w:p>
         </w:tc>
       </w:tr>
       <w:tr>
         <w:trPr>
-          <w:trHeight w:val="337"/>
+          <w:trHeight w:val="722"/>
         </w:trPr>
         <w:tc>
           <w:tcPr>
-            <w:tcW w:w="631" w:type="dxa"/>
+            <w:tcW w:w="770" w:type="dxa"/>
             <w:vMerge/>
             <w:vAlign w:val="center"/>
           </w:tcPr>
@@ -7580,273 +9430,351 @@
             <w:pPr>
               <w:jc w:val="center"/>
               <w:rPr>
-                <w:rFonts w:ascii="Times New Roman" w:hAnsi="Times New Roman" w:cs="Times New Roman"/>
                 <w:b/>
-              </w:rPr>
-            </w:pPr>
-          </w:p>
-        </w:tc>
-        <w:tc>
-          <w:tcPr>
-            <w:tcW w:w="2312" w:type="dxa"/>
+                <w:bCs/>
+              </w:rPr>
+            </w:pPr>
+          </w:p>
+        </w:tc>
+        <w:tc>
+          <w:tcPr>
+            <w:tcW w:w="2171" w:type="dxa"/>
             <w:vMerge/>
           </w:tcPr>
           <w:p>
             <w:pPr>
               <w:spacing w:line="276" w:lineRule="auto"/>
-              <w:rPr>
-                <w:rFonts w:ascii="Times New Roman" w:hAnsi="Times New Roman" w:cs="Times New Roman"/>
-              </w:rPr>
-            </w:pPr>
-          </w:p>
-        </w:tc>
-        <w:tc>
-          <w:tcPr>
-            <w:tcW w:w="2127" w:type="dxa"/>
+            </w:pPr>
+          </w:p>
+        </w:tc>
+        <w:tc>
+          <w:tcPr>
+            <w:tcW w:w="2002" w:type="dxa"/>
           </w:tcPr>
           <w:p>
             <w:pPr>
               <w:spacing w:line="276" w:lineRule="auto"/>
-              <w:rPr>
-                <w:rFonts w:ascii="Times New Roman" w:hAnsi="Times New Roman" w:cs="Times New Roman"/>
-              </w:rPr>
-            </w:pPr>
-          </w:p>
-        </w:tc>
-        <w:tc>
-          <w:tcPr>
-            <w:tcW w:w="1559" w:type="dxa"/>
+            </w:pPr>
+          </w:p>
+        </w:tc>
+        <w:tc>
+          <w:tcPr>
+            <w:tcW w:w="1545" w:type="dxa"/>
           </w:tcPr>
           <w:p>
             <w:pPr>
               <w:spacing w:line="276" w:lineRule="auto"/>
-              <w:rPr>
-                <w:rFonts w:ascii="Times New Roman" w:hAnsi="Times New Roman" w:cs="Times New Roman"/>
-              </w:rPr>
-            </w:pPr>
-          </w:p>
-        </w:tc>
-        <w:tc>
-          <w:tcPr>
-            <w:tcW w:w="1559" w:type="dxa"/>
-            <w:vAlign w:val="center"/>
-          </w:tcPr>
-          <w:p>
-            <w:pPr>
-              <w:jc w:val="center"/>
-              <w:rPr>
-                <w:rFonts w:ascii="Times New Roman" w:hAnsi="Times New Roman" w:cs="Times New Roman"/>
-              </w:rPr>
-            </w:pPr>
-          </w:p>
-        </w:tc>
-        <w:tc>
-          <w:tcPr>
-            <w:tcW w:w="1054" w:type="dxa"/>
-            <w:vAlign w:val="center"/>
-          </w:tcPr>
-          <w:p>
-            <w:pPr>
-              <w:jc w:val="center"/>
-              <w:rPr>
-                <w:rFonts w:ascii="Times New Roman" w:hAnsi="Times New Roman" w:cs="Times New Roman"/>
-              </w:rPr>
+            </w:pPr>
+            <w:r>
+              <w:rPr>
+                <w:rFonts w:ascii="Times New Roman" w:hAnsi="Times New Roman" w:cs="Times New Roman"/>
+              </w:rPr>
+              <w:t>Bayu Arma Praja</w:t>
+            </w:r>
+          </w:p>
+        </w:tc>
+        <w:tc>
+          <w:tcPr>
+            <w:tcW w:w="1639" w:type="dxa"/>
+            <w:vAlign w:val="center"/>
+          </w:tcPr>
+          <w:p>
+            <w:pPr>
+              <w:jc w:val="center"/>
+            </w:pPr>
+          </w:p>
+        </w:tc>
+        <w:tc>
+          <w:tcPr>
+            <w:tcW w:w="1115" w:type="dxa"/>
+            <w:vAlign w:val="center"/>
+          </w:tcPr>
+          <w:p>
+            <w:pPr>
+              <w:jc w:val="center"/>
             </w:pPr>
           </w:p>
         </w:tc>
       </w:tr>
       <w:tr>
         <w:trPr>
-          <w:trHeight w:val="404"/>
+          <w:trHeight w:val="722"/>
         </w:trPr>
         <w:tc>
           <w:tcPr>
-            <w:tcW w:w="631" w:type="dxa"/>
-            <w:vMerge w:val="restart"/>
-            <w:vAlign w:val="center"/>
-          </w:tcPr>
-          <w:p>
-            <w:pPr>
-              <w:jc w:val="center"/>
-              <w:rPr>
-                <w:rFonts w:ascii="Times New Roman" w:hAnsi="Times New Roman" w:cs="Times New Roman"/>
+            <w:tcW w:w="770" w:type="dxa"/>
+            <w:vMerge/>
+            <w:vAlign w:val="center"/>
+          </w:tcPr>
+          <w:p>
+            <w:pPr>
+              <w:jc w:val="center"/>
+              <w:rPr>
                 <w:b/>
-              </w:rPr>
-            </w:pPr>
-            <w:r>
-              <w:rPr>
-                <w:rFonts w:ascii="Times New Roman" w:hAnsi="Times New Roman" w:cs="Times New Roman"/>
-                <w:b/>
-              </w:rPr>
-              <w:t>2</w:t>
-            </w:r>
-          </w:p>
-        </w:tc>
-        <w:tc>
-          <w:tcPr>
-            <w:tcW w:w="2312" w:type="dxa"/>
-            <w:vMerge w:val="restart"/>
+                <w:bCs/>
+              </w:rPr>
+            </w:pPr>
+          </w:p>
+        </w:tc>
+        <w:tc>
+          <w:tcPr>
+            <w:tcW w:w="2171" w:type="dxa"/>
+            <w:vMerge/>
           </w:tcPr>
           <w:p>
             <w:pPr>
               <w:spacing w:line="276" w:lineRule="auto"/>
-              <w:rPr>
-                <w:rFonts w:ascii="Times New Roman" w:hAnsi="Times New Roman" w:cs="Times New Roman"/>
-              </w:rPr>
-            </w:pPr>
-          </w:p>
-        </w:tc>
-        <w:tc>
-          <w:tcPr>
-            <w:tcW w:w="2127" w:type="dxa"/>
+            </w:pPr>
+          </w:p>
+        </w:tc>
+        <w:tc>
+          <w:tcPr>
+            <w:tcW w:w="2002" w:type="dxa"/>
           </w:tcPr>
           <w:p>
             <w:pPr>
               <w:spacing w:line="276" w:lineRule="auto"/>
-              <w:rPr>
-                <w:rFonts w:ascii="Times New Roman" w:hAnsi="Times New Roman" w:cs="Times New Roman"/>
-              </w:rPr>
-            </w:pPr>
-          </w:p>
-        </w:tc>
-        <w:tc>
-          <w:tcPr>
-            <w:tcW w:w="1559" w:type="dxa"/>
+            </w:pPr>
+          </w:p>
+        </w:tc>
+        <w:tc>
+          <w:tcPr>
+            <w:tcW w:w="1545" w:type="dxa"/>
           </w:tcPr>
           <w:p>
             <w:pPr>
               <w:spacing w:line="276" w:lineRule="auto"/>
-              <w:rPr>
-                <w:rFonts w:ascii="Times New Roman" w:hAnsi="Times New Roman" w:cs="Times New Roman"/>
-              </w:rPr>
-            </w:pPr>
-          </w:p>
-        </w:tc>
-        <w:tc>
-          <w:tcPr>
-            <w:tcW w:w="1559" w:type="dxa"/>
-            <w:vAlign w:val="center"/>
-          </w:tcPr>
-          <w:p>
-            <w:pPr>
-              <w:jc w:val="center"/>
-              <w:rPr>
-                <w:rFonts w:ascii="Times New Roman" w:hAnsi="Times New Roman" w:cs="Times New Roman"/>
-              </w:rPr>
-            </w:pPr>
-          </w:p>
-        </w:tc>
-        <w:tc>
-          <w:tcPr>
-            <w:tcW w:w="1054" w:type="dxa"/>
-            <w:vAlign w:val="center"/>
-          </w:tcPr>
-          <w:p>
-            <w:pPr>
-              <w:jc w:val="center"/>
-              <w:rPr>
-                <w:rFonts w:ascii="Times New Roman" w:hAnsi="Times New Roman" w:cs="Times New Roman"/>
-              </w:rPr>
+            </w:pPr>
+            <w:r>
+              <w:rPr>
+                <w:rFonts w:ascii="Times New Roman" w:hAnsi="Times New Roman" w:cs="Times New Roman"/>
+              </w:rPr>
+              <w:t xml:space="preserve">Martin </w:t>
+            </w:r>
+            <w:proofErr w:type="spellStart"/>
+            <w:r>
+              <w:rPr>
+                <w:rFonts w:ascii="Times New Roman" w:hAnsi="Times New Roman" w:cs="Times New Roman"/>
+              </w:rPr>
+              <w:t>Simanjuntak</w:t>
+            </w:r>
+            <w:proofErr w:type="spellEnd"/>
+          </w:p>
+        </w:tc>
+        <w:tc>
+          <w:tcPr>
+            <w:tcW w:w="1639" w:type="dxa"/>
+            <w:vAlign w:val="center"/>
+          </w:tcPr>
+          <w:p>
+            <w:pPr>
+              <w:jc w:val="center"/>
+            </w:pPr>
+          </w:p>
+        </w:tc>
+        <w:tc>
+          <w:tcPr>
+            <w:tcW w:w="1115" w:type="dxa"/>
+            <w:vAlign w:val="center"/>
+          </w:tcPr>
+          <w:p>
+            <w:pPr>
+              <w:jc w:val="center"/>
             </w:pPr>
           </w:p>
         </w:tc>
       </w:tr>
       <w:tr>
         <w:trPr>
-          <w:trHeight w:val="403"/>
+          <w:trHeight w:val="722"/>
         </w:trPr>
         <w:tc>
           <w:tcPr>
-            <w:tcW w:w="631" w:type="dxa"/>
-            <w:vMerge/>
-            <w:vAlign w:val="center"/>
-          </w:tcPr>
-          <w:p>
-            <w:pPr>
-              <w:jc w:val="center"/>
-              <w:rPr>
-                <w:rFonts w:ascii="Times New Roman" w:hAnsi="Times New Roman" w:cs="Times New Roman"/>
+            <w:tcW w:w="770" w:type="dxa"/>
+            <w:vMerge w:val="restart"/>
+            <w:vAlign w:val="center"/>
+          </w:tcPr>
+          <w:p>
+            <w:pPr>
+              <w:jc w:val="center"/>
+              <w:rPr>
                 <w:b/>
-              </w:rPr>
-            </w:pPr>
-          </w:p>
-        </w:tc>
-        <w:tc>
-          <w:tcPr>
-            <w:tcW w:w="2312" w:type="dxa"/>
-            <w:vMerge/>
+                <w:bCs/>
+              </w:rPr>
+            </w:pPr>
+            <w:r>
+              <w:rPr>
+                <w:b/>
+                <w:bCs/>
+              </w:rPr>
+              <w:t>6</w:t>
+            </w:r>
+          </w:p>
+        </w:tc>
+        <w:tc>
+          <w:tcPr>
+            <w:tcW w:w="2171" w:type="dxa"/>
+            <w:vMerge w:val="restart"/>
           </w:tcPr>
           <w:p>
             <w:pPr>
               <w:spacing w:line="276" w:lineRule="auto"/>
-              <w:rPr>
-                <w:rFonts w:ascii="Times New Roman" w:hAnsi="Times New Roman" w:cs="Times New Roman"/>
-              </w:rPr>
-            </w:pPr>
-          </w:p>
-        </w:tc>
-        <w:tc>
-          <w:tcPr>
-            <w:tcW w:w="2127" w:type="dxa"/>
+            </w:pPr>
+            <w:proofErr w:type="spellStart"/>
+            <w:r>
+              <w:t>S</w:t>
+            </w:r>
+            <w:r>
+              <w:t>ebagai</w:t>
+            </w:r>
+            <w:proofErr w:type="spellEnd"/>
+            <w:r>
+              <w:t xml:space="preserve"> PENGGUNA </w:t>
+            </w:r>
+            <w:proofErr w:type="spellStart"/>
+            <w:r>
+              <w:t>dapat</w:t>
+            </w:r>
+            <w:proofErr w:type="spellEnd"/>
+            <w:r>
+              <w:t xml:space="preserve"> </w:t>
+            </w:r>
+            <w:proofErr w:type="spellStart"/>
+            <w:r>
+              <w:t>memberikan</w:t>
+            </w:r>
+            <w:proofErr w:type="spellEnd"/>
+            <w:r>
+              <w:t xml:space="preserve"> </w:t>
+            </w:r>
+            <w:proofErr w:type="spellStart"/>
+            <w:r>
+              <w:lastRenderedPageBreak/>
+              <w:t>komentar</w:t>
+            </w:r>
+            <w:proofErr w:type="spellEnd"/>
+            <w:r>
+              <w:t xml:space="preserve"> agar </w:t>
+            </w:r>
+            <w:proofErr w:type="spellStart"/>
+            <w:r>
+              <w:t>pengguna</w:t>
+            </w:r>
+            <w:proofErr w:type="spellEnd"/>
+            <w:r>
+              <w:t xml:space="preserve"> </w:t>
+            </w:r>
+            <w:proofErr w:type="spellStart"/>
+            <w:r>
+              <w:t>dapat</w:t>
+            </w:r>
+            <w:proofErr w:type="spellEnd"/>
+            <w:r>
+              <w:t xml:space="preserve"> </w:t>
+            </w:r>
+            <w:proofErr w:type="spellStart"/>
+            <w:r>
+              <w:t>memberikan</w:t>
+            </w:r>
+            <w:proofErr w:type="spellEnd"/>
+            <w:r>
+              <w:t xml:space="preserve"> </w:t>
+            </w:r>
+            <w:proofErr w:type="spellStart"/>
+            <w:r>
+              <w:t>tanggapan</w:t>
+            </w:r>
+            <w:proofErr w:type="spellEnd"/>
+            <w:r>
+              <w:t xml:space="preserve"> </w:t>
+            </w:r>
+            <w:proofErr w:type="spellStart"/>
+            <w:r>
+              <w:t>terhadap</w:t>
+            </w:r>
+            <w:proofErr w:type="spellEnd"/>
+            <w:r>
+              <w:t xml:space="preserve"> novel </w:t>
+            </w:r>
+            <w:proofErr w:type="spellStart"/>
+            <w:r>
+              <w:t>tersebut</w:t>
+            </w:r>
+            <w:proofErr w:type="spellEnd"/>
+          </w:p>
+        </w:tc>
+        <w:tc>
+          <w:tcPr>
+            <w:tcW w:w="2002" w:type="dxa"/>
           </w:tcPr>
           <w:p>
             <w:pPr>
               <w:spacing w:line="276" w:lineRule="auto"/>
-              <w:rPr>
-                <w:rFonts w:ascii="Times New Roman" w:hAnsi="Times New Roman" w:cs="Times New Roman"/>
-              </w:rPr>
-            </w:pPr>
-          </w:p>
-        </w:tc>
-        <w:tc>
-          <w:tcPr>
-            <w:tcW w:w="1559" w:type="dxa"/>
+            </w:pPr>
+          </w:p>
+        </w:tc>
+        <w:tc>
+          <w:tcPr>
+            <w:tcW w:w="1545" w:type="dxa"/>
           </w:tcPr>
           <w:p>
             <w:pPr>
               <w:spacing w:line="276" w:lineRule="auto"/>
-              <w:rPr>
-                <w:rFonts w:ascii="Times New Roman" w:hAnsi="Times New Roman" w:cs="Times New Roman"/>
-              </w:rPr>
-            </w:pPr>
-          </w:p>
-        </w:tc>
-        <w:tc>
-          <w:tcPr>
-            <w:tcW w:w="1559" w:type="dxa"/>
-            <w:vAlign w:val="center"/>
-          </w:tcPr>
-          <w:p>
-            <w:pPr>
-              <w:jc w:val="center"/>
-              <w:rPr>
-                <w:rFonts w:ascii="Times New Roman" w:hAnsi="Times New Roman" w:cs="Times New Roman"/>
-              </w:rPr>
-            </w:pPr>
-          </w:p>
-        </w:tc>
-        <w:tc>
-          <w:tcPr>
-            <w:tcW w:w="1054" w:type="dxa"/>
-            <w:vAlign w:val="center"/>
-          </w:tcPr>
-          <w:p>
-            <w:pPr>
-              <w:jc w:val="center"/>
-              <w:rPr>
-                <w:rFonts w:ascii="Times New Roman" w:hAnsi="Times New Roman" w:cs="Times New Roman"/>
-              </w:rPr>
+            </w:pPr>
+            <w:proofErr w:type="spellStart"/>
+            <w:r>
+              <w:rPr>
+                <w:rFonts w:ascii="Times New Roman" w:hAnsi="Times New Roman" w:cs="Times New Roman"/>
+              </w:rPr>
+              <w:t>Herri</w:t>
+            </w:r>
+            <w:proofErr w:type="spellEnd"/>
+            <w:r>
+              <w:rPr>
+                <w:rFonts w:ascii="Times New Roman" w:hAnsi="Times New Roman" w:cs="Times New Roman"/>
+              </w:rPr>
+              <w:t xml:space="preserve"> Suba L. </w:t>
+            </w:r>
+            <w:proofErr w:type="spellStart"/>
+            <w:r>
+              <w:rPr>
+                <w:rFonts w:ascii="Times New Roman" w:hAnsi="Times New Roman" w:cs="Times New Roman"/>
+              </w:rPr>
+              <w:t>Tobing</w:t>
+            </w:r>
+            <w:proofErr w:type="spellEnd"/>
+          </w:p>
+        </w:tc>
+        <w:tc>
+          <w:tcPr>
+            <w:tcW w:w="1639" w:type="dxa"/>
+            <w:vAlign w:val="center"/>
+          </w:tcPr>
+          <w:p>
+            <w:pPr>
+              <w:jc w:val="center"/>
+            </w:pPr>
+          </w:p>
+        </w:tc>
+        <w:tc>
+          <w:tcPr>
+            <w:tcW w:w="1115" w:type="dxa"/>
+            <w:vAlign w:val="center"/>
+          </w:tcPr>
+          <w:p>
+            <w:pPr>
+              <w:jc w:val="center"/>
             </w:pPr>
           </w:p>
         </w:tc>
       </w:tr>
       <w:tr>
         <w:trPr>
-          <w:trHeight w:val="403"/>
+          <w:trHeight w:val="722"/>
         </w:trPr>
         <w:tc>
           <w:tcPr>
-            <w:tcW w:w="631" w:type="dxa"/>
+            <w:tcW w:w="770" w:type="dxa"/>
             <w:vMerge/>
             <w:vAlign w:val="center"/>
           </w:tcPr>
@@ -7854,88 +9782,79 @@
             <w:pPr>
               <w:jc w:val="center"/>
               <w:rPr>
-                <w:rFonts w:ascii="Times New Roman" w:hAnsi="Times New Roman" w:cs="Times New Roman"/>
                 <w:b/>
-              </w:rPr>
-            </w:pPr>
-          </w:p>
-        </w:tc>
-        <w:tc>
-          <w:tcPr>
-            <w:tcW w:w="2312" w:type="dxa"/>
+                <w:bCs/>
+              </w:rPr>
+            </w:pPr>
+          </w:p>
+        </w:tc>
+        <w:tc>
+          <w:tcPr>
+            <w:tcW w:w="2171" w:type="dxa"/>
             <w:vMerge/>
           </w:tcPr>
           <w:p>
             <w:pPr>
               <w:spacing w:line="276" w:lineRule="auto"/>
-              <w:rPr>
-                <w:rFonts w:ascii="Times New Roman" w:hAnsi="Times New Roman" w:cs="Times New Roman"/>
-              </w:rPr>
-            </w:pPr>
-          </w:p>
-        </w:tc>
-        <w:tc>
-          <w:tcPr>
-            <w:tcW w:w="2127" w:type="dxa"/>
+            </w:pPr>
+          </w:p>
+        </w:tc>
+        <w:tc>
+          <w:tcPr>
+            <w:tcW w:w="2002" w:type="dxa"/>
           </w:tcPr>
           <w:p>
             <w:pPr>
               <w:spacing w:line="276" w:lineRule="auto"/>
-              <w:rPr>
-                <w:rFonts w:ascii="Times New Roman" w:hAnsi="Times New Roman" w:cs="Times New Roman"/>
-              </w:rPr>
-            </w:pPr>
-          </w:p>
-        </w:tc>
-        <w:tc>
-          <w:tcPr>
-            <w:tcW w:w="1559" w:type="dxa"/>
+            </w:pPr>
+          </w:p>
+        </w:tc>
+        <w:tc>
+          <w:tcPr>
+            <w:tcW w:w="1545" w:type="dxa"/>
           </w:tcPr>
           <w:p>
             <w:pPr>
               <w:spacing w:line="276" w:lineRule="auto"/>
-              <w:rPr>
-                <w:rFonts w:ascii="Times New Roman" w:hAnsi="Times New Roman" w:cs="Times New Roman"/>
-              </w:rPr>
-            </w:pPr>
-          </w:p>
-        </w:tc>
-        <w:tc>
-          <w:tcPr>
-            <w:tcW w:w="1559" w:type="dxa"/>
-            <w:vAlign w:val="center"/>
-          </w:tcPr>
-          <w:p>
-            <w:pPr>
-              <w:jc w:val="center"/>
-              <w:rPr>
-                <w:rFonts w:ascii="Times New Roman" w:hAnsi="Times New Roman" w:cs="Times New Roman"/>
-              </w:rPr>
-            </w:pPr>
-          </w:p>
-        </w:tc>
-        <w:tc>
-          <w:tcPr>
-            <w:tcW w:w="1054" w:type="dxa"/>
-            <w:vAlign w:val="center"/>
-          </w:tcPr>
-          <w:p>
-            <w:pPr>
-              <w:jc w:val="center"/>
-              <w:rPr>
-                <w:rFonts w:ascii="Times New Roman" w:hAnsi="Times New Roman" w:cs="Times New Roman"/>
-              </w:rPr>
+            </w:pPr>
+            <w:r>
+              <w:rPr>
+                <w:rFonts w:ascii="Times New Roman" w:hAnsi="Times New Roman" w:cs="Times New Roman"/>
+              </w:rPr>
+              <w:t>Bayu Arma Praja</w:t>
+            </w:r>
+          </w:p>
+        </w:tc>
+        <w:tc>
+          <w:tcPr>
+            <w:tcW w:w="1639" w:type="dxa"/>
+            <w:vAlign w:val="center"/>
+          </w:tcPr>
+          <w:p>
+            <w:pPr>
+              <w:jc w:val="center"/>
+            </w:pPr>
+          </w:p>
+        </w:tc>
+        <w:tc>
+          <w:tcPr>
+            <w:tcW w:w="1115" w:type="dxa"/>
+            <w:vAlign w:val="center"/>
+          </w:tcPr>
+          <w:p>
+            <w:pPr>
+              <w:jc w:val="center"/>
             </w:pPr>
           </w:p>
         </w:tc>
       </w:tr>
       <w:tr>
         <w:trPr>
-          <w:trHeight w:val="403"/>
+          <w:trHeight w:val="722"/>
         </w:trPr>
         <w:tc>
           <w:tcPr>
-            <w:tcW w:w="631" w:type="dxa"/>
+            <w:tcW w:w="770" w:type="dxa"/>
             <w:vMerge/>
             <w:vAlign w:val="center"/>
           </w:tcPr>
@@ -7943,88 +9862,87 @@
             <w:pPr>
               <w:jc w:val="center"/>
               <w:rPr>
-                <w:rFonts w:ascii="Times New Roman" w:hAnsi="Times New Roman" w:cs="Times New Roman"/>
                 <w:b/>
-              </w:rPr>
-            </w:pPr>
-          </w:p>
-        </w:tc>
-        <w:tc>
-          <w:tcPr>
-            <w:tcW w:w="2312" w:type="dxa"/>
+                <w:bCs/>
+              </w:rPr>
+            </w:pPr>
+          </w:p>
+        </w:tc>
+        <w:tc>
+          <w:tcPr>
+            <w:tcW w:w="2171" w:type="dxa"/>
             <w:vMerge/>
           </w:tcPr>
           <w:p>
             <w:pPr>
               <w:spacing w:line="276" w:lineRule="auto"/>
-              <w:rPr>
-                <w:rFonts w:ascii="Times New Roman" w:hAnsi="Times New Roman" w:cs="Times New Roman"/>
-              </w:rPr>
-            </w:pPr>
-          </w:p>
-        </w:tc>
-        <w:tc>
-          <w:tcPr>
-            <w:tcW w:w="2127" w:type="dxa"/>
+            </w:pPr>
+          </w:p>
+        </w:tc>
+        <w:tc>
+          <w:tcPr>
+            <w:tcW w:w="2002" w:type="dxa"/>
           </w:tcPr>
           <w:p>
             <w:pPr>
               <w:spacing w:line="276" w:lineRule="auto"/>
-              <w:rPr>
-                <w:rFonts w:ascii="Times New Roman" w:hAnsi="Times New Roman" w:cs="Times New Roman"/>
-              </w:rPr>
-            </w:pPr>
-          </w:p>
-        </w:tc>
-        <w:tc>
-          <w:tcPr>
-            <w:tcW w:w="1559" w:type="dxa"/>
+            </w:pPr>
+          </w:p>
+        </w:tc>
+        <w:tc>
+          <w:tcPr>
+            <w:tcW w:w="1545" w:type="dxa"/>
           </w:tcPr>
           <w:p>
             <w:pPr>
               <w:spacing w:line="276" w:lineRule="auto"/>
-              <w:rPr>
-                <w:rFonts w:ascii="Times New Roman" w:hAnsi="Times New Roman" w:cs="Times New Roman"/>
-              </w:rPr>
-            </w:pPr>
-          </w:p>
-        </w:tc>
-        <w:tc>
-          <w:tcPr>
-            <w:tcW w:w="1559" w:type="dxa"/>
-            <w:vAlign w:val="center"/>
-          </w:tcPr>
-          <w:p>
-            <w:pPr>
-              <w:jc w:val="center"/>
-              <w:rPr>
-                <w:rFonts w:ascii="Times New Roman" w:hAnsi="Times New Roman" w:cs="Times New Roman"/>
-              </w:rPr>
-            </w:pPr>
-          </w:p>
-        </w:tc>
-        <w:tc>
-          <w:tcPr>
-            <w:tcW w:w="1054" w:type="dxa"/>
-            <w:vAlign w:val="center"/>
-          </w:tcPr>
-          <w:p>
-            <w:pPr>
-              <w:jc w:val="center"/>
-              <w:rPr>
-                <w:rFonts w:ascii="Times New Roman" w:hAnsi="Times New Roman" w:cs="Times New Roman"/>
-              </w:rPr>
+            </w:pPr>
+            <w:r>
+              <w:rPr>
+                <w:rFonts w:ascii="Times New Roman" w:hAnsi="Times New Roman" w:cs="Times New Roman"/>
+              </w:rPr>
+              <w:t xml:space="preserve">Martin </w:t>
+            </w:r>
+            <w:proofErr w:type="spellStart"/>
+            <w:r>
+              <w:rPr>
+                <w:rFonts w:ascii="Times New Roman" w:hAnsi="Times New Roman" w:cs="Times New Roman"/>
+              </w:rPr>
+              <w:t>Simanjuntak</w:t>
+            </w:r>
+            <w:proofErr w:type="spellEnd"/>
+          </w:p>
+        </w:tc>
+        <w:tc>
+          <w:tcPr>
+            <w:tcW w:w="1639" w:type="dxa"/>
+            <w:vAlign w:val="center"/>
+          </w:tcPr>
+          <w:p>
+            <w:pPr>
+              <w:jc w:val="center"/>
+            </w:pPr>
+          </w:p>
+        </w:tc>
+        <w:tc>
+          <w:tcPr>
+            <w:tcW w:w="1115" w:type="dxa"/>
+            <w:vAlign w:val="center"/>
+          </w:tcPr>
+          <w:p>
+            <w:pPr>
+              <w:jc w:val="center"/>
             </w:pPr>
           </w:p>
         </w:tc>
       </w:tr>
       <w:tr>
         <w:trPr>
-          <w:trHeight w:val="471"/>
+          <w:trHeight w:val="926"/>
         </w:trPr>
         <w:tc>
           <w:tcPr>
-            <w:tcW w:w="631" w:type="dxa"/>
+            <w:tcW w:w="770" w:type="dxa"/>
             <w:vMerge w:val="restart"/>
             <w:vAlign w:val="center"/>
           </w:tcPr>
@@ -8032,95 +9950,217 @@
             <w:pPr>
               <w:jc w:val="center"/>
               <w:rPr>
-                <w:rFonts w:ascii="Times New Roman" w:hAnsi="Times New Roman" w:cs="Times New Roman"/>
                 <w:b/>
-              </w:rPr>
-            </w:pPr>
-            <w:r>
-              <w:rPr>
-                <w:rFonts w:ascii="Times New Roman" w:hAnsi="Times New Roman" w:cs="Times New Roman"/>
+                <w:bCs/>
+              </w:rPr>
+            </w:pPr>
+            <w:r>
+              <w:rPr>
                 <w:b/>
-              </w:rPr>
-              <w:t>3</w:t>
-            </w:r>
-          </w:p>
-        </w:tc>
-        <w:tc>
-          <w:tcPr>
-            <w:tcW w:w="2312" w:type="dxa"/>
+                <w:bCs/>
+              </w:rPr>
+              <w:t>7</w:t>
+            </w:r>
+          </w:p>
+        </w:tc>
+        <w:tc>
+          <w:tcPr>
+            <w:tcW w:w="2171" w:type="dxa"/>
             <w:vMerge w:val="restart"/>
           </w:tcPr>
           <w:p>
             <w:pPr>
               <w:spacing w:line="276" w:lineRule="auto"/>
-              <w:rPr>
-                <w:rFonts w:ascii="Times New Roman" w:hAnsi="Times New Roman" w:cs="Times New Roman"/>
-              </w:rPr>
-            </w:pPr>
-          </w:p>
-        </w:tc>
-        <w:tc>
-          <w:tcPr>
-            <w:tcW w:w="2127" w:type="dxa"/>
+            </w:pPr>
+            <w:proofErr w:type="spellStart"/>
+            <w:r>
+              <w:t>S</w:t>
+            </w:r>
+            <w:r>
+              <w:t>ebagai</w:t>
+            </w:r>
+            <w:proofErr w:type="spellEnd"/>
+            <w:r>
+              <w:t xml:space="preserve"> ADMIN </w:t>
+            </w:r>
+            <w:proofErr w:type="spellStart"/>
+            <w:r>
+              <w:t>dapat</w:t>
+            </w:r>
+            <w:proofErr w:type="spellEnd"/>
+            <w:r>
+              <w:t xml:space="preserve"> </w:t>
+            </w:r>
+            <w:proofErr w:type="spellStart"/>
+            <w:r>
+              <w:t>melihat</w:t>
+            </w:r>
+            <w:proofErr w:type="spellEnd"/>
+            <w:r>
+              <w:t xml:space="preserve"> </w:t>
+            </w:r>
+            <w:proofErr w:type="spellStart"/>
+            <w:r>
+              <w:t>jumlah</w:t>
+            </w:r>
+            <w:proofErr w:type="spellEnd"/>
+            <w:r>
+              <w:t xml:space="preserve"> </w:t>
+            </w:r>
+            <w:proofErr w:type="spellStart"/>
+            <w:r>
+              <w:t>pengguna</w:t>
+            </w:r>
+            <w:proofErr w:type="spellEnd"/>
+            <w:r>
+              <w:t xml:space="preserve"> yang </w:t>
+            </w:r>
+            <w:proofErr w:type="spellStart"/>
+            <w:r>
+              <w:t>telah</w:t>
+            </w:r>
+            <w:proofErr w:type="spellEnd"/>
+            <w:r>
+              <w:t xml:space="preserve"> </w:t>
+            </w:r>
+            <w:proofErr w:type="spellStart"/>
+            <w:r>
+              <w:t>mendaftar</w:t>
+            </w:r>
+            <w:proofErr w:type="spellEnd"/>
+            <w:r>
+              <w:t xml:space="preserve"> di website agar </w:t>
+            </w:r>
+            <w:proofErr w:type="spellStart"/>
+            <w:r>
+              <w:t>mendapatkan</w:t>
+            </w:r>
+            <w:proofErr w:type="spellEnd"/>
+            <w:r>
+              <w:t xml:space="preserve"> </w:t>
+            </w:r>
+            <w:proofErr w:type="spellStart"/>
+            <w:r>
+              <w:t>gambaran</w:t>
+            </w:r>
+            <w:proofErr w:type="spellEnd"/>
+            <w:r>
+              <w:t xml:space="preserve"> </w:t>
+            </w:r>
+            <w:proofErr w:type="spellStart"/>
+            <w:r>
+              <w:t>berapa</w:t>
+            </w:r>
+            <w:proofErr w:type="spellEnd"/>
+            <w:r>
+              <w:t xml:space="preserve"> </w:t>
+            </w:r>
+            <w:proofErr w:type="spellStart"/>
+            <w:r>
+              <w:t>banyak</w:t>
+            </w:r>
+            <w:proofErr w:type="spellEnd"/>
+            <w:r>
+              <w:t xml:space="preserve"> </w:t>
+            </w:r>
+            <w:proofErr w:type="spellStart"/>
+            <w:r>
+              <w:t>pengguna</w:t>
+            </w:r>
+            <w:proofErr w:type="spellEnd"/>
+            <w:r>
+              <w:t xml:space="preserve"> yang </w:t>
+            </w:r>
+            <w:proofErr w:type="spellStart"/>
+            <w:r>
+              <w:t>berminat</w:t>
+            </w:r>
+            <w:proofErr w:type="spellEnd"/>
+            <w:r>
+              <w:t xml:space="preserve"> </w:t>
+            </w:r>
+            <w:proofErr w:type="spellStart"/>
+            <w:r>
+              <w:t>terhadap</w:t>
+            </w:r>
+            <w:proofErr w:type="spellEnd"/>
+            <w:r>
+              <w:t xml:space="preserve"> website</w:t>
+            </w:r>
+          </w:p>
+        </w:tc>
+        <w:tc>
+          <w:tcPr>
+            <w:tcW w:w="2002" w:type="dxa"/>
           </w:tcPr>
           <w:p>
             <w:pPr>
               <w:spacing w:line="276" w:lineRule="auto"/>
-              <w:rPr>
-                <w:rFonts w:ascii="Times New Roman" w:hAnsi="Times New Roman" w:cs="Times New Roman"/>
-              </w:rPr>
-            </w:pPr>
-          </w:p>
-        </w:tc>
-        <w:tc>
-          <w:tcPr>
-            <w:tcW w:w="1559" w:type="dxa"/>
+            </w:pPr>
+          </w:p>
+        </w:tc>
+        <w:tc>
+          <w:tcPr>
+            <w:tcW w:w="1545" w:type="dxa"/>
           </w:tcPr>
           <w:p>
             <w:pPr>
               <w:spacing w:line="276" w:lineRule="auto"/>
-              <w:rPr>
-                <w:rFonts w:ascii="Times New Roman" w:hAnsi="Times New Roman" w:cs="Times New Roman"/>
-              </w:rPr>
-            </w:pPr>
-          </w:p>
-        </w:tc>
-        <w:tc>
-          <w:tcPr>
-            <w:tcW w:w="1559" w:type="dxa"/>
-            <w:vAlign w:val="center"/>
-          </w:tcPr>
-          <w:p>
-            <w:pPr>
-              <w:jc w:val="center"/>
-              <w:rPr>
-                <w:rFonts w:ascii="Times New Roman" w:hAnsi="Times New Roman" w:cs="Times New Roman"/>
-              </w:rPr>
-            </w:pPr>
-          </w:p>
-        </w:tc>
-        <w:tc>
-          <w:tcPr>
-            <w:tcW w:w="1054" w:type="dxa"/>
-            <w:vAlign w:val="center"/>
-          </w:tcPr>
-          <w:p>
-            <w:pPr>
-              <w:jc w:val="center"/>
-              <w:rPr>
-                <w:rFonts w:ascii="Times New Roman" w:hAnsi="Times New Roman" w:cs="Times New Roman"/>
-              </w:rPr>
+            </w:pPr>
+            <w:proofErr w:type="spellStart"/>
+            <w:r>
+              <w:rPr>
+                <w:rFonts w:ascii="Times New Roman" w:hAnsi="Times New Roman" w:cs="Times New Roman"/>
+              </w:rPr>
+              <w:t>Herri</w:t>
+            </w:r>
+            <w:proofErr w:type="spellEnd"/>
+            <w:r>
+              <w:rPr>
+                <w:rFonts w:ascii="Times New Roman" w:hAnsi="Times New Roman" w:cs="Times New Roman"/>
+              </w:rPr>
+              <w:t xml:space="preserve"> Suba L. </w:t>
+            </w:r>
+            <w:proofErr w:type="spellStart"/>
+            <w:r>
+              <w:rPr>
+                <w:rFonts w:ascii="Times New Roman" w:hAnsi="Times New Roman" w:cs="Times New Roman"/>
+              </w:rPr>
+              <w:t>Tobing</w:t>
+            </w:r>
+            <w:proofErr w:type="spellEnd"/>
+          </w:p>
+        </w:tc>
+        <w:tc>
+          <w:tcPr>
+            <w:tcW w:w="1639" w:type="dxa"/>
+            <w:vAlign w:val="center"/>
+          </w:tcPr>
+          <w:p>
+            <w:pPr>
+              <w:jc w:val="center"/>
+            </w:pPr>
+          </w:p>
+        </w:tc>
+        <w:tc>
+          <w:tcPr>
+            <w:tcW w:w="1115" w:type="dxa"/>
+            <w:vAlign w:val="center"/>
+          </w:tcPr>
+          <w:p>
+            <w:pPr>
+              <w:jc w:val="center"/>
             </w:pPr>
           </w:p>
         </w:tc>
       </w:tr>
       <w:tr>
         <w:trPr>
-          <w:trHeight w:val="469"/>
+          <w:trHeight w:val="925"/>
         </w:trPr>
         <w:tc>
           <w:tcPr>
-            <w:tcW w:w="631" w:type="dxa"/>
+            <w:tcW w:w="770" w:type="dxa"/>
             <w:vMerge/>
             <w:vAlign w:val="center"/>
           </w:tcPr>
@@ -8129,13 +10169,14 @@
               <w:jc w:val="center"/>
               <w:rPr>
                 <w:b/>
-              </w:rPr>
-            </w:pPr>
-          </w:p>
-        </w:tc>
-        <w:tc>
-          <w:tcPr>
-            <w:tcW w:w="2312" w:type="dxa"/>
+                <w:bCs/>
+              </w:rPr>
+            </w:pPr>
+          </w:p>
+        </w:tc>
+        <w:tc>
+          <w:tcPr>
+            <w:tcW w:w="2171" w:type="dxa"/>
             <w:vMerge/>
           </w:tcPr>
           <w:p>
@@ -8146,7 +10187,7 @@
         </w:tc>
         <w:tc>
           <w:tcPr>
-            <w:tcW w:w="2127" w:type="dxa"/>
+            <w:tcW w:w="2002" w:type="dxa"/>
           </w:tcPr>
           <w:p>
             <w:pPr>
@@ -8156,28 +10197,34 @@
         </w:tc>
         <w:tc>
           <w:tcPr>
-            <w:tcW w:w="1559" w:type="dxa"/>
+            <w:tcW w:w="1545" w:type="dxa"/>
           </w:tcPr>
           <w:p>
             <w:pPr>
               <w:spacing w:line="276" w:lineRule="auto"/>
             </w:pPr>
-          </w:p>
-        </w:tc>
-        <w:tc>
-          <w:tcPr>
-            <w:tcW w:w="1559" w:type="dxa"/>
-            <w:vAlign w:val="center"/>
-          </w:tcPr>
-          <w:p>
-            <w:pPr>
-              <w:jc w:val="center"/>
-            </w:pPr>
-          </w:p>
-        </w:tc>
-        <w:tc>
-          <w:tcPr>
-            <w:tcW w:w="1054" w:type="dxa"/>
+            <w:r>
+              <w:rPr>
+                <w:rFonts w:ascii="Times New Roman" w:hAnsi="Times New Roman" w:cs="Times New Roman"/>
+              </w:rPr>
+              <w:t>Bayu Arma Praja</w:t>
+            </w:r>
+          </w:p>
+        </w:tc>
+        <w:tc>
+          <w:tcPr>
+            <w:tcW w:w="1639" w:type="dxa"/>
+            <w:vAlign w:val="center"/>
+          </w:tcPr>
+          <w:p>
+            <w:pPr>
+              <w:jc w:val="center"/>
+            </w:pPr>
+          </w:p>
+        </w:tc>
+        <w:tc>
+          <w:tcPr>
+            <w:tcW w:w="1115" w:type="dxa"/>
             <w:vAlign w:val="center"/>
           </w:tcPr>
           <w:p>
@@ -8189,11 +10236,11 @@
       </w:tr>
       <w:tr>
         <w:trPr>
-          <w:trHeight w:val="469"/>
+          <w:trHeight w:val="925"/>
         </w:trPr>
         <w:tc>
           <w:tcPr>
-            <w:tcW w:w="631" w:type="dxa"/>
+            <w:tcW w:w="770" w:type="dxa"/>
             <w:vMerge/>
             <w:vAlign w:val="center"/>
           </w:tcPr>
@@ -8202,13 +10249,14 @@
               <w:jc w:val="center"/>
               <w:rPr>
                 <w:b/>
-              </w:rPr>
-            </w:pPr>
-          </w:p>
-        </w:tc>
-        <w:tc>
-          <w:tcPr>
-            <w:tcW w:w="2312" w:type="dxa"/>
+                <w:bCs/>
+              </w:rPr>
+            </w:pPr>
+          </w:p>
+        </w:tc>
+        <w:tc>
+          <w:tcPr>
+            <w:tcW w:w="2171" w:type="dxa"/>
             <w:vMerge/>
           </w:tcPr>
           <w:p>
@@ -8219,7 +10267,7 @@
         </w:tc>
         <w:tc>
           <w:tcPr>
-            <w:tcW w:w="2127" w:type="dxa"/>
+            <w:tcW w:w="2002" w:type="dxa"/>
           </w:tcPr>
           <w:p>
             <w:pPr>
@@ -8229,28 +10277,42 @@
         </w:tc>
         <w:tc>
           <w:tcPr>
-            <w:tcW w:w="1559" w:type="dxa"/>
+            <w:tcW w:w="1545" w:type="dxa"/>
           </w:tcPr>
           <w:p>
             <w:pPr>
               <w:spacing w:line="276" w:lineRule="auto"/>
             </w:pPr>
-          </w:p>
-        </w:tc>
-        <w:tc>
-          <w:tcPr>
-            <w:tcW w:w="1559" w:type="dxa"/>
-            <w:vAlign w:val="center"/>
-          </w:tcPr>
-          <w:p>
-            <w:pPr>
-              <w:jc w:val="center"/>
-            </w:pPr>
-          </w:p>
-        </w:tc>
-        <w:tc>
-          <w:tcPr>
-            <w:tcW w:w="1054" w:type="dxa"/>
+            <w:r>
+              <w:rPr>
+                <w:rFonts w:ascii="Times New Roman" w:hAnsi="Times New Roman" w:cs="Times New Roman"/>
+              </w:rPr>
+              <w:t xml:space="preserve">Martin </w:t>
+            </w:r>
+            <w:proofErr w:type="spellStart"/>
+            <w:r>
+              <w:rPr>
+                <w:rFonts w:ascii="Times New Roman" w:hAnsi="Times New Roman" w:cs="Times New Roman"/>
+              </w:rPr>
+              <w:t>Simanjuntak</w:t>
+            </w:r>
+            <w:proofErr w:type="spellEnd"/>
+          </w:p>
+        </w:tc>
+        <w:tc>
+          <w:tcPr>
+            <w:tcW w:w="1639" w:type="dxa"/>
+            <w:vAlign w:val="center"/>
+          </w:tcPr>
+          <w:p>
+            <w:pPr>
+              <w:jc w:val="center"/>
+            </w:pPr>
+          </w:p>
+        </w:tc>
+        <w:tc>
+          <w:tcPr>
+            <w:tcW w:w="1115" w:type="dxa"/>
             <w:vAlign w:val="center"/>
           </w:tcPr>
           <w:p>
@@ -8262,12 +10324,12 @@
       </w:tr>
       <w:tr>
         <w:trPr>
-          <w:trHeight w:val="469"/>
+          <w:trHeight w:val="722"/>
         </w:trPr>
         <w:tc>
           <w:tcPr>
-            <w:tcW w:w="631" w:type="dxa"/>
-            <w:vMerge/>
+            <w:tcW w:w="770" w:type="dxa"/>
+            <w:vMerge w:val="restart"/>
             <w:vAlign w:val="center"/>
           </w:tcPr>
           <w:p>
@@ -8275,24 +10337,112 @@
               <w:jc w:val="center"/>
               <w:rPr>
                 <w:b/>
-              </w:rPr>
-            </w:pPr>
-          </w:p>
-        </w:tc>
-        <w:tc>
-          <w:tcPr>
-            <w:tcW w:w="2312" w:type="dxa"/>
-            <w:vMerge/>
+                <w:bCs/>
+              </w:rPr>
+            </w:pPr>
+            <w:r>
+              <w:rPr>
+                <w:b/>
+                <w:bCs/>
+              </w:rPr>
+              <w:t>8</w:t>
+            </w:r>
+          </w:p>
+        </w:tc>
+        <w:tc>
+          <w:tcPr>
+            <w:tcW w:w="2171" w:type="dxa"/>
+            <w:vMerge w:val="restart"/>
           </w:tcPr>
           <w:p>
             <w:pPr>
               <w:spacing w:line="276" w:lineRule="auto"/>
             </w:pPr>
-          </w:p>
-        </w:tc>
-        <w:tc>
-          <w:tcPr>
-            <w:tcW w:w="2127" w:type="dxa"/>
+            <w:proofErr w:type="spellStart"/>
+            <w:r>
+              <w:t>S</w:t>
+            </w:r>
+            <w:r>
+              <w:t>ebagai</w:t>
+            </w:r>
+            <w:proofErr w:type="spellEnd"/>
+            <w:r>
+              <w:t xml:space="preserve"> ADMIN </w:t>
+            </w:r>
+            <w:proofErr w:type="spellStart"/>
+            <w:r>
+              <w:t>dapat</w:t>
+            </w:r>
+            <w:proofErr w:type="spellEnd"/>
+            <w:r>
+              <w:t xml:space="preserve"> </w:t>
+            </w:r>
+            <w:proofErr w:type="spellStart"/>
+            <w:r>
+              <w:t>menghapus</w:t>
+            </w:r>
+            <w:proofErr w:type="spellEnd"/>
+            <w:r>
+              <w:t xml:space="preserve"> </w:t>
+            </w:r>
+            <w:proofErr w:type="spellStart"/>
+            <w:r>
+              <w:t>pengguna</w:t>
+            </w:r>
+            <w:proofErr w:type="spellEnd"/>
+            <w:r>
+              <w:t xml:space="preserve"> yang </w:t>
+            </w:r>
+            <w:proofErr w:type="spellStart"/>
+            <w:r>
+              <w:t>melanggar</w:t>
+            </w:r>
+            <w:proofErr w:type="spellEnd"/>
+            <w:r>
+              <w:t xml:space="preserve"> </w:t>
+            </w:r>
+            <w:proofErr w:type="spellStart"/>
+            <w:r>
+              <w:t>peraturan</w:t>
+            </w:r>
+            <w:proofErr w:type="spellEnd"/>
+            <w:r>
+              <w:t xml:space="preserve"> agar </w:t>
+            </w:r>
+            <w:proofErr w:type="spellStart"/>
+            <w:r>
+              <w:t>situasi</w:t>
+            </w:r>
+            <w:proofErr w:type="spellEnd"/>
+            <w:r>
+              <w:t xml:space="preserve"> website </w:t>
+            </w:r>
+            <w:proofErr w:type="spellStart"/>
+            <w:r>
+              <w:t>tetap</w:t>
+            </w:r>
+            <w:proofErr w:type="spellEnd"/>
+            <w:r>
+              <w:t xml:space="preserve"> </w:t>
+            </w:r>
+            <w:proofErr w:type="spellStart"/>
+            <w:r>
+              <w:t>aman</w:t>
+            </w:r>
+            <w:proofErr w:type="spellEnd"/>
+            <w:r>
+              <w:t xml:space="preserve"> dan </w:t>
+            </w:r>
+            <w:proofErr w:type="spellStart"/>
+            <w:r>
+              <w:t>tentram</w:t>
+            </w:r>
+            <w:proofErr w:type="spellEnd"/>
+          </w:p>
+        </w:tc>
+        <w:tc>
+          <w:tcPr>
+            <w:tcW w:w="2002" w:type="dxa"/>
           </w:tcPr>
           <w:p>
             <w:pPr>
@@ -8302,28 +10452,50 @@
         </w:tc>
         <w:tc>
           <w:tcPr>
-            <w:tcW w:w="1559" w:type="dxa"/>
+            <w:tcW w:w="1545" w:type="dxa"/>
           </w:tcPr>
           <w:p>
             <w:pPr>
               <w:spacing w:line="276" w:lineRule="auto"/>
             </w:pPr>
-          </w:p>
-        </w:tc>
-        <w:tc>
-          <w:tcPr>
-            <w:tcW w:w="1559" w:type="dxa"/>
-            <w:vAlign w:val="center"/>
-          </w:tcPr>
-          <w:p>
-            <w:pPr>
-              <w:jc w:val="center"/>
-            </w:pPr>
-          </w:p>
-        </w:tc>
-        <w:tc>
-          <w:tcPr>
-            <w:tcW w:w="1054" w:type="dxa"/>
+            <w:proofErr w:type="spellStart"/>
+            <w:r>
+              <w:rPr>
+                <w:rFonts w:ascii="Times New Roman" w:hAnsi="Times New Roman" w:cs="Times New Roman"/>
+              </w:rPr>
+              <w:t>Herri</w:t>
+            </w:r>
+            <w:proofErr w:type="spellEnd"/>
+            <w:r>
+              <w:rPr>
+                <w:rFonts w:ascii="Times New Roman" w:hAnsi="Times New Roman" w:cs="Times New Roman"/>
+              </w:rPr>
+              <w:t xml:space="preserve"> Suba L. </w:t>
+            </w:r>
+            <w:proofErr w:type="spellStart"/>
+            <w:r>
+              <w:rPr>
+                <w:rFonts w:ascii="Times New Roman" w:hAnsi="Times New Roman" w:cs="Times New Roman"/>
+              </w:rPr>
+              <w:t>Tobing</w:t>
+            </w:r>
+            <w:proofErr w:type="spellEnd"/>
+          </w:p>
+        </w:tc>
+        <w:tc>
+          <w:tcPr>
+            <w:tcW w:w="1639" w:type="dxa"/>
+            <w:vAlign w:val="center"/>
+          </w:tcPr>
+          <w:p>
+            <w:pPr>
+              <w:jc w:val="center"/>
+            </w:pPr>
+          </w:p>
+        </w:tc>
+        <w:tc>
+          <w:tcPr>
+            <w:tcW w:w="1115" w:type="dxa"/>
             <w:vAlign w:val="center"/>
           </w:tcPr>
           <w:p>
@@ -8335,12 +10507,12 @@
       </w:tr>
       <w:tr>
         <w:trPr>
-          <w:trHeight w:val="337"/>
+          <w:trHeight w:val="722"/>
         </w:trPr>
         <w:tc>
           <w:tcPr>
-            <w:tcW w:w="631" w:type="dxa"/>
-            <w:vMerge w:val="restart"/>
+            <w:tcW w:w="770" w:type="dxa"/>
+            <w:vMerge/>
             <w:vAlign w:val="center"/>
           </w:tcPr>
           <w:p>
@@ -8348,20 +10520,15 @@
               <w:jc w:val="center"/>
               <w:rPr>
                 <w:b/>
-              </w:rPr>
-            </w:pPr>
-            <w:r>
-              <w:rPr>
-                <w:b/>
-              </w:rPr>
-              <w:t>4</w:t>
-            </w:r>
-          </w:p>
-        </w:tc>
-        <w:tc>
-          <w:tcPr>
-            <w:tcW w:w="2312" w:type="dxa"/>
-            <w:vMerge w:val="restart"/>
+                <w:bCs/>
+              </w:rPr>
+            </w:pPr>
+          </w:p>
+        </w:tc>
+        <w:tc>
+          <w:tcPr>
+            <w:tcW w:w="2171" w:type="dxa"/>
+            <w:vMerge/>
           </w:tcPr>
           <w:p>
             <w:pPr>
@@ -8371,7 +10538,7 @@
         </w:tc>
         <w:tc>
           <w:tcPr>
-            <w:tcW w:w="2127" w:type="dxa"/>
+            <w:tcW w:w="2002" w:type="dxa"/>
           </w:tcPr>
           <w:p>
             <w:pPr>
@@ -8381,28 +10548,34 @@
         </w:tc>
         <w:tc>
           <w:tcPr>
-            <w:tcW w:w="1559" w:type="dxa"/>
+            <w:tcW w:w="1545" w:type="dxa"/>
           </w:tcPr>
           <w:p>
             <w:pPr>
               <w:spacing w:line="276" w:lineRule="auto"/>
             </w:pPr>
-          </w:p>
-        </w:tc>
-        <w:tc>
-          <w:tcPr>
-            <w:tcW w:w="1559" w:type="dxa"/>
-            <w:vAlign w:val="center"/>
-          </w:tcPr>
-          <w:p>
-            <w:pPr>
-              <w:jc w:val="center"/>
-            </w:pPr>
-          </w:p>
-        </w:tc>
-        <w:tc>
-          <w:tcPr>
-            <w:tcW w:w="1054" w:type="dxa"/>
+            <w:r>
+              <w:rPr>
+                <w:rFonts w:ascii="Times New Roman" w:hAnsi="Times New Roman" w:cs="Times New Roman"/>
+              </w:rPr>
+              <w:t>Bayu Arma Praja</w:t>
+            </w:r>
+          </w:p>
+        </w:tc>
+        <w:tc>
+          <w:tcPr>
+            <w:tcW w:w="1639" w:type="dxa"/>
+            <w:vAlign w:val="center"/>
+          </w:tcPr>
+          <w:p>
+            <w:pPr>
+              <w:jc w:val="center"/>
+            </w:pPr>
+          </w:p>
+        </w:tc>
+        <w:tc>
+          <w:tcPr>
+            <w:tcW w:w="1115" w:type="dxa"/>
             <w:vAlign w:val="center"/>
           </w:tcPr>
           <w:p>
@@ -8414,18 +10587,27 @@
       </w:tr>
       <w:tr>
         <w:trPr>
-          <w:trHeight w:val="337"/>
+          <w:trHeight w:val="722"/>
         </w:trPr>
         <w:tc>
           <w:tcPr>
-            <w:tcW w:w="631" w:type="dxa"/>
+            <w:tcW w:w="770" w:type="dxa"/>
             <w:vMerge/>
-          </w:tcPr>
-          <w:p/>
-        </w:tc>
-        <w:tc>
-          <w:tcPr>
-            <w:tcW w:w="2312" w:type="dxa"/>
+            <w:vAlign w:val="center"/>
+          </w:tcPr>
+          <w:p>
+            <w:pPr>
+              <w:jc w:val="center"/>
+              <w:rPr>
+                <w:b/>
+                <w:bCs/>
+              </w:rPr>
+            </w:pPr>
+          </w:p>
+        </w:tc>
+        <w:tc>
+          <w:tcPr>
+            <w:tcW w:w="2171" w:type="dxa"/>
             <w:vMerge/>
           </w:tcPr>
           <w:p>
@@ -8436,7 +10618,7 @@
         </w:tc>
         <w:tc>
           <w:tcPr>
-            <w:tcW w:w="2127" w:type="dxa"/>
+            <w:tcW w:w="2002" w:type="dxa"/>
           </w:tcPr>
           <w:p>
             <w:pPr>
@@ -8446,28 +10628,42 @@
         </w:tc>
         <w:tc>
           <w:tcPr>
-            <w:tcW w:w="1559" w:type="dxa"/>
+            <w:tcW w:w="1545" w:type="dxa"/>
           </w:tcPr>
           <w:p>
             <w:pPr>
               <w:spacing w:line="276" w:lineRule="auto"/>
             </w:pPr>
-          </w:p>
-        </w:tc>
-        <w:tc>
-          <w:tcPr>
-            <w:tcW w:w="1559" w:type="dxa"/>
-            <w:vAlign w:val="center"/>
-          </w:tcPr>
-          <w:p>
-            <w:pPr>
-              <w:jc w:val="center"/>
-            </w:pPr>
-          </w:p>
-        </w:tc>
-        <w:tc>
-          <w:tcPr>
-            <w:tcW w:w="1054" w:type="dxa"/>
+            <w:r>
+              <w:rPr>
+                <w:rFonts w:ascii="Times New Roman" w:hAnsi="Times New Roman" w:cs="Times New Roman"/>
+              </w:rPr>
+              <w:t xml:space="preserve">Martin </w:t>
+            </w:r>
+            <w:proofErr w:type="spellStart"/>
+            <w:r>
+              <w:rPr>
+                <w:rFonts w:ascii="Times New Roman" w:hAnsi="Times New Roman" w:cs="Times New Roman"/>
+              </w:rPr>
+              <w:t>Simanjuntak</w:t>
+            </w:r>
+            <w:proofErr w:type="spellEnd"/>
+          </w:p>
+        </w:tc>
+        <w:tc>
+          <w:tcPr>
+            <w:tcW w:w="1639" w:type="dxa"/>
+            <w:vAlign w:val="center"/>
+          </w:tcPr>
+          <w:p>
+            <w:pPr>
+              <w:jc w:val="center"/>
+            </w:pPr>
+          </w:p>
+        </w:tc>
+        <w:tc>
+          <w:tcPr>
+            <w:tcW w:w="1115" w:type="dxa"/>
             <w:vAlign w:val="center"/>
           </w:tcPr>
           <w:p>
@@ -8479,29 +10675,93 @@
       </w:tr>
       <w:tr>
         <w:trPr>
-          <w:trHeight w:val="337"/>
+          <w:trHeight w:val="411"/>
         </w:trPr>
         <w:tc>
           <w:tcPr>
-            <w:tcW w:w="631" w:type="dxa"/>
-            <w:vMerge/>
-          </w:tcPr>
-          <w:p/>
-        </w:tc>
-        <w:tc>
-          <w:tcPr>
-            <w:tcW w:w="2312" w:type="dxa"/>
-            <w:vMerge/>
+            <w:tcW w:w="770" w:type="dxa"/>
+            <w:vMerge w:val="restart"/>
+            <w:vAlign w:val="center"/>
+          </w:tcPr>
+          <w:p>
+            <w:pPr>
+              <w:jc w:val="center"/>
+              <w:rPr>
+                <w:b/>
+                <w:bCs/>
+              </w:rPr>
+            </w:pPr>
+            <w:r>
+              <w:rPr>
+                <w:b/>
+                <w:bCs/>
+              </w:rPr>
+              <w:t>9</w:t>
+            </w:r>
+          </w:p>
+        </w:tc>
+        <w:tc>
+          <w:tcPr>
+            <w:tcW w:w="2171" w:type="dxa"/>
+            <w:vMerge w:val="restart"/>
           </w:tcPr>
           <w:p>
             <w:pPr>
               <w:spacing w:line="276" w:lineRule="auto"/>
             </w:pPr>
-          </w:p>
-        </w:tc>
-        <w:tc>
-          <w:tcPr>
-            <w:tcW w:w="2127" w:type="dxa"/>
+            <w:proofErr w:type="spellStart"/>
+            <w:r>
+              <w:t>S</w:t>
+            </w:r>
+            <w:r>
+              <w:t>ebagai</w:t>
+            </w:r>
+            <w:proofErr w:type="spellEnd"/>
+            <w:r>
+              <w:t xml:space="preserve"> PENGGUNA </w:t>
+            </w:r>
+            <w:proofErr w:type="spellStart"/>
+            <w:r>
+              <w:t>dapat</w:t>
+            </w:r>
+            <w:proofErr w:type="spellEnd"/>
+            <w:r>
+              <w:t xml:space="preserve"> </w:t>
+            </w:r>
+            <w:proofErr w:type="spellStart"/>
+            <w:r>
+              <w:t>mengubah</w:t>
+            </w:r>
+            <w:proofErr w:type="spellEnd"/>
+            <w:r>
+              <w:t xml:space="preserve"> password agar </w:t>
+            </w:r>
+            <w:proofErr w:type="spellStart"/>
+            <w:r>
+              <w:t>akun</w:t>
+            </w:r>
+            <w:proofErr w:type="spellEnd"/>
+            <w:r>
+              <w:t xml:space="preserve"> </w:t>
+            </w:r>
+            <w:proofErr w:type="spellStart"/>
+            <w:r>
+              <w:t>semakin</w:t>
+            </w:r>
+            <w:proofErr w:type="spellEnd"/>
+            <w:r>
+              <w:t xml:space="preserve"> </w:t>
+            </w:r>
+            <w:proofErr w:type="spellStart"/>
+            <w:r>
+              <w:t>aman</w:t>
+            </w:r>
+            <w:proofErr w:type="spellEnd"/>
+          </w:p>
+        </w:tc>
+        <w:tc>
+          <w:tcPr>
+            <w:tcW w:w="2002" w:type="dxa"/>
           </w:tcPr>
           <w:p>
             <w:pPr>
@@ -8511,28 +10771,50 @@
         </w:tc>
         <w:tc>
           <w:tcPr>
-            <w:tcW w:w="1559" w:type="dxa"/>
+            <w:tcW w:w="1545" w:type="dxa"/>
           </w:tcPr>
           <w:p>
             <w:pPr>
               <w:spacing w:line="276" w:lineRule="auto"/>
             </w:pPr>
-          </w:p>
-        </w:tc>
-        <w:tc>
-          <w:tcPr>
-            <w:tcW w:w="1559" w:type="dxa"/>
-            <w:vAlign w:val="center"/>
-          </w:tcPr>
-          <w:p>
-            <w:pPr>
-              <w:jc w:val="center"/>
-            </w:pPr>
-          </w:p>
-        </w:tc>
-        <w:tc>
-          <w:tcPr>
-            <w:tcW w:w="1054" w:type="dxa"/>
+            <w:proofErr w:type="spellStart"/>
+            <w:r>
+              <w:rPr>
+                <w:rFonts w:ascii="Times New Roman" w:hAnsi="Times New Roman" w:cs="Times New Roman"/>
+              </w:rPr>
+              <w:t>Herri</w:t>
+            </w:r>
+            <w:proofErr w:type="spellEnd"/>
+            <w:r>
+              <w:rPr>
+                <w:rFonts w:ascii="Times New Roman" w:hAnsi="Times New Roman" w:cs="Times New Roman"/>
+              </w:rPr>
+              <w:t xml:space="preserve"> Suba L. </w:t>
+            </w:r>
+            <w:proofErr w:type="spellStart"/>
+            <w:r>
+              <w:rPr>
+                <w:rFonts w:ascii="Times New Roman" w:hAnsi="Times New Roman" w:cs="Times New Roman"/>
+              </w:rPr>
+              <w:t>Tobing</w:t>
+            </w:r>
+            <w:proofErr w:type="spellEnd"/>
+          </w:p>
+        </w:tc>
+        <w:tc>
+          <w:tcPr>
+            <w:tcW w:w="1639" w:type="dxa"/>
+            <w:vAlign w:val="center"/>
+          </w:tcPr>
+          <w:p>
+            <w:pPr>
+              <w:jc w:val="center"/>
+            </w:pPr>
+          </w:p>
+        </w:tc>
+        <w:tc>
+          <w:tcPr>
+            <w:tcW w:w="1115" w:type="dxa"/>
             <w:vAlign w:val="center"/>
           </w:tcPr>
           <w:p>
@@ -8544,18 +10826,27 @@
       </w:tr>
       <w:tr>
         <w:trPr>
-          <w:trHeight w:val="337"/>
+          <w:trHeight w:val="411"/>
         </w:trPr>
         <w:tc>
           <w:tcPr>
-            <w:tcW w:w="631" w:type="dxa"/>
+            <w:tcW w:w="770" w:type="dxa"/>
             <w:vMerge/>
-          </w:tcPr>
-          <w:p/>
-        </w:tc>
-        <w:tc>
-          <w:tcPr>
-            <w:tcW w:w="2312" w:type="dxa"/>
+            <w:vAlign w:val="center"/>
+          </w:tcPr>
+          <w:p>
+            <w:pPr>
+              <w:jc w:val="center"/>
+              <w:rPr>
+                <w:b/>
+                <w:bCs/>
+              </w:rPr>
+            </w:pPr>
+          </w:p>
+        </w:tc>
+        <w:tc>
+          <w:tcPr>
+            <w:tcW w:w="2171" w:type="dxa"/>
             <w:vMerge/>
           </w:tcPr>
           <w:p>
@@ -8566,7 +10857,7 @@
         </w:tc>
         <w:tc>
           <w:tcPr>
-            <w:tcW w:w="2127" w:type="dxa"/>
+            <w:tcW w:w="2002" w:type="dxa"/>
           </w:tcPr>
           <w:p>
             <w:pPr>
@@ -8576,28 +10867,122 @@
         </w:tc>
         <w:tc>
           <w:tcPr>
-            <w:tcW w:w="1559" w:type="dxa"/>
+            <w:tcW w:w="1545" w:type="dxa"/>
           </w:tcPr>
           <w:p>
             <w:pPr>
               <w:spacing w:line="276" w:lineRule="auto"/>
             </w:pPr>
-          </w:p>
-        </w:tc>
-        <w:tc>
-          <w:tcPr>
-            <w:tcW w:w="1559" w:type="dxa"/>
-            <w:vAlign w:val="center"/>
-          </w:tcPr>
-          <w:p>
-            <w:pPr>
-              <w:jc w:val="center"/>
-            </w:pPr>
-          </w:p>
-        </w:tc>
-        <w:tc>
-          <w:tcPr>
-            <w:tcW w:w="1054" w:type="dxa"/>
+            <w:r>
+              <w:rPr>
+                <w:rFonts w:ascii="Times New Roman" w:hAnsi="Times New Roman" w:cs="Times New Roman"/>
+              </w:rPr>
+              <w:t>Bayu Arma Praja</w:t>
+            </w:r>
+          </w:p>
+        </w:tc>
+        <w:tc>
+          <w:tcPr>
+            <w:tcW w:w="1639" w:type="dxa"/>
+            <w:vAlign w:val="center"/>
+          </w:tcPr>
+          <w:p>
+            <w:pPr>
+              <w:jc w:val="center"/>
+            </w:pPr>
+          </w:p>
+        </w:tc>
+        <w:tc>
+          <w:tcPr>
+            <w:tcW w:w="1115" w:type="dxa"/>
+            <w:vAlign w:val="center"/>
+          </w:tcPr>
+          <w:p>
+            <w:pPr>
+              <w:jc w:val="center"/>
+            </w:pPr>
+          </w:p>
+        </w:tc>
+      </w:tr>
+      <w:tr>
+        <w:trPr>
+          <w:trHeight w:val="411"/>
+        </w:trPr>
+        <w:tc>
+          <w:tcPr>
+            <w:tcW w:w="770" w:type="dxa"/>
+            <w:vMerge/>
+            <w:vAlign w:val="center"/>
+          </w:tcPr>
+          <w:p>
+            <w:pPr>
+              <w:jc w:val="center"/>
+              <w:rPr>
+                <w:b/>
+                <w:bCs/>
+              </w:rPr>
+            </w:pPr>
+          </w:p>
+        </w:tc>
+        <w:tc>
+          <w:tcPr>
+            <w:tcW w:w="2171" w:type="dxa"/>
+            <w:vMerge/>
+          </w:tcPr>
+          <w:p>
+            <w:pPr>
+              <w:spacing w:line="276" w:lineRule="auto"/>
+            </w:pPr>
+          </w:p>
+        </w:tc>
+        <w:tc>
+          <w:tcPr>
+            <w:tcW w:w="2002" w:type="dxa"/>
+          </w:tcPr>
+          <w:p>
+            <w:pPr>
+              <w:spacing w:line="276" w:lineRule="auto"/>
+            </w:pPr>
+          </w:p>
+        </w:tc>
+        <w:tc>
+          <w:tcPr>
+            <w:tcW w:w="1545" w:type="dxa"/>
+          </w:tcPr>
+          <w:p>
+            <w:pPr>
+              <w:spacing w:line="276" w:lineRule="auto"/>
+            </w:pPr>
+            <w:r>
+              <w:rPr>
+                <w:rFonts w:ascii="Times New Roman" w:hAnsi="Times New Roman" w:cs="Times New Roman"/>
+              </w:rPr>
+              <w:t xml:space="preserve">Martin </w:t>
+            </w:r>
+            <w:proofErr w:type="spellStart"/>
+            <w:r>
+              <w:rPr>
+                <w:rFonts w:ascii="Times New Roman" w:hAnsi="Times New Roman" w:cs="Times New Roman"/>
+              </w:rPr>
+              <w:t>Simanjuntak</w:t>
+            </w:r>
+            <w:proofErr w:type="spellEnd"/>
+          </w:p>
+        </w:tc>
+        <w:tc>
+          <w:tcPr>
+            <w:tcW w:w="1639" w:type="dxa"/>
+            <w:vAlign w:val="center"/>
+          </w:tcPr>
+          <w:p>
+            <w:pPr>
+              <w:jc w:val="center"/>
+            </w:pPr>
+          </w:p>
+        </w:tc>
+        <w:tc>
+          <w:tcPr>
+            <w:tcW w:w="1115" w:type="dxa"/>
             <w:vAlign w:val="center"/>
           </w:tcPr>
           <w:p>
@@ -8608,6 +10993,16 @@
         </w:tc>
       </w:tr>
     </w:tbl>
+    <w:p>
+      <w:pPr>
+        <w:rPr>
+          <w:b/>
+          <w:bCs/>
+          <w:sz w:val="36"/>
+          <w:szCs w:val="36"/>
+        </w:rPr>
+      </w:pPr>
+    </w:p>
     <w:p>
       <w:pPr>
         <w:rPr>

</xml_diff>